<commit_message>
up to figure 9
</commit_message>
<xml_diff>
--- a/reports/2021/2021_A19-1844_sex_marker.docx
+++ b/reports/2021/2021_A19-1844_sex_marker.docx
@@ -658,27 +658,15 @@
         </w:rPr>
         <w:t xml:space="preserve">fish until eggs are excreted </w:t>
       </w:r>
-      <w:proofErr w:type="spellStart"/>
-      <w:r>
-        <w:rPr>
-          <w:rFonts w:ascii="Times New Roman" w:eastAsia="Times New Roman" w:hAnsi="Times New Roman" w:cs="Times New Roman"/>
-          <w:bCs/>
-          <w:iCs/>
-          <w:sz w:val="24"/>
-          <w:szCs w:val="24"/>
-        </w:rPr>
-        <w:t xml:space="preserve">females </w:t>
-      </w:r>
-      <w:proofErr w:type="spellEnd"/>
-      <w:r>
-        <w:rPr>
-          <w:rFonts w:ascii="Times New Roman" w:eastAsia="Times New Roman" w:hAnsi="Times New Roman" w:cs="Times New Roman"/>
-          <w:bCs/>
-          <w:iCs/>
-          <w:sz w:val="24"/>
-          <w:szCs w:val="24"/>
-        </w:rPr>
-        <w:t>or running milt in males.</w:t>
+      <w:r>
+        <w:rPr>
+          <w:rFonts w:ascii="Times New Roman" w:eastAsia="Times New Roman" w:hAnsi="Times New Roman" w:cs="Times New Roman"/>
+          <w:bCs/>
+          <w:iCs/>
+          <w:sz w:val="24"/>
+          <w:szCs w:val="24"/>
+        </w:rPr>
+        <w:t>females or running milt in males.</w:t>
       </w:r>
       <w:r>
         <w:rPr>
@@ -884,23 +872,7 @@
           <w:sz w:val="24"/>
           <w:szCs w:val="24"/>
         </w:rPr>
-        <w:t>In order to non-invasively identify the sex of wild and captive delta smelt, we sought to identify potential candidate allele(s) which could be used as genetic diagnostics for classifications</w:t>
-      </w:r>
-      <w:r>
-        <w:rPr>
-          <w:rFonts w:ascii="Times New Roman" w:eastAsia="Times New Roman" w:hAnsi="Times New Roman" w:cs="Times New Roman"/>
-          <w:sz w:val="24"/>
-          <w:szCs w:val="24"/>
-        </w:rPr>
-        <w:t xml:space="preserve"> of sex</w:t>
-      </w:r>
-      <w:r>
-        <w:rPr>
-          <w:rFonts w:ascii="Times New Roman" w:eastAsia="Times New Roman" w:hAnsi="Times New Roman" w:cs="Times New Roman"/>
-          <w:sz w:val="24"/>
-          <w:szCs w:val="24"/>
-        </w:rPr>
-        <w:t>.</w:t>
+        <w:t>In order to non-invasively identify the sex of wild and captive delta smelt, we sought to identify potential candidate allele(s) which could be used as genetic diagnostics for classifications of sex.</w:t>
       </w:r>
     </w:p>
     <w:p>
@@ -975,7 +947,23 @@
           <w:sz w:val="24"/>
           <w:szCs w:val="24"/>
         </w:rPr>
-        <w:t>To identify a sex specific marker(s) for delta smelt, we</w:t>
+        <w:t>To identify a sex specific marker</w:t>
+      </w:r>
+      <w:r>
+        <w:rPr>
+          <w:rFonts w:ascii="Times New Roman" w:eastAsia="Times New Roman" w:hAnsi="Times New Roman" w:cs="Times New Roman"/>
+          <w:sz w:val="24"/>
+          <w:szCs w:val="24"/>
+        </w:rPr>
+        <w:t xml:space="preserve"> or markers</w:t>
+      </w:r>
+      <w:r>
+        <w:rPr>
+          <w:rFonts w:ascii="Times New Roman" w:eastAsia="Times New Roman" w:hAnsi="Times New Roman" w:cs="Times New Roman"/>
+          <w:sz w:val="24"/>
+          <w:szCs w:val="24"/>
+        </w:rPr>
+        <w:t xml:space="preserve"> for delta smelt, we</w:t>
       </w:r>
       <w:r>
         <w:rPr>
@@ -1065,7 +1053,7 @@
           <w:sz w:val="24"/>
           <w:szCs w:val="24"/>
         </w:rPr>
-        <w:t xml:space="preserve"> 96 Blood &amp; </w:t>
+        <w:t xml:space="preserve"> 96 Blood </w:t>
       </w:r>
       <w:r>
         <w:rPr>
@@ -1074,7 +1062,7 @@
           <w:szCs w:val="24"/>
         </w:rPr>
         <w:lastRenderedPageBreak/>
-        <w:t>Tissue Kit with a modification of elution in100uL of H</w:t>
+        <w:t>&amp; Tissue Kit with a modification of elution in100uL of H</w:t>
       </w:r>
       <w:r>
         <w:rPr>
@@ -1424,7 +1412,23 @@
           <w:sz w:val="24"/>
           <w:szCs w:val="24"/>
         </w:rPr>
-        <w:t xml:space="preserve"> using the male and female </w:t>
+        <w:t xml:space="preserve"> using the </w:t>
+      </w:r>
+      <w:r>
+        <w:rPr>
+          <w:rFonts w:ascii="Times New Roman" w:eastAsia="Times New Roman" w:hAnsi="Times New Roman" w:cs="Times New Roman"/>
+          <w:sz w:val="24"/>
+          <w:szCs w:val="24"/>
+        </w:rPr>
+        <w:t xml:space="preserve">new </w:t>
+      </w:r>
+      <w:r>
+        <w:rPr>
+          <w:rFonts w:ascii="Times New Roman" w:eastAsia="Times New Roman" w:hAnsi="Times New Roman" w:cs="Times New Roman"/>
+          <w:sz w:val="24"/>
+          <w:szCs w:val="24"/>
+        </w:rPr>
+        <w:t xml:space="preserve">male and female </w:t>
       </w:r>
       <w:r>
         <w:rPr>
@@ -1480,40 +1484,29 @@
           <w:sz w:val="24"/>
           <w:szCs w:val="24"/>
         </w:rPr>
-        <w:t xml:space="preserve"> to each assembly. Next,</w:t>
-      </w:r>
-      <w:r>
-        <w:rPr>
-          <w:rFonts w:ascii="Times New Roman" w:eastAsia="Times New Roman" w:hAnsi="Times New Roman" w:cs="Times New Roman"/>
-          <w:sz w:val="24"/>
-          <w:szCs w:val="24"/>
-        </w:rPr>
-        <w:t xml:space="preserve"> we</w:t>
-      </w:r>
-      <w:r>
-        <w:rPr>
-          <w:rFonts w:ascii="Times New Roman" w:eastAsia="Times New Roman" w:hAnsi="Times New Roman" w:cs="Times New Roman"/>
-          <w:sz w:val="24"/>
-          <w:szCs w:val="24"/>
-          <w:lang w:val="en-US"/>
-        </w:rPr>
-        <w:t xml:space="preserve"> perform</w:t>
-      </w:r>
-      <w:r>
-        <w:rPr>
-          <w:rFonts w:ascii="Times New Roman" w:eastAsia="Times New Roman" w:hAnsi="Times New Roman" w:cs="Times New Roman"/>
-          <w:sz w:val="24"/>
-          <w:szCs w:val="24"/>
-          <w:lang w:val="en-US"/>
-        </w:rPr>
-        <w:t>ed</w:t>
-      </w:r>
-      <w:r>
-        <w:rPr>
-          <w:rFonts w:ascii="Times New Roman" w:eastAsia="Times New Roman" w:hAnsi="Times New Roman" w:cs="Times New Roman"/>
-          <w:sz w:val="24"/>
-          <w:szCs w:val="24"/>
-          <w:lang w:val="en-US"/>
+        <w:t xml:space="preserve"> to </w:t>
+      </w:r>
+      <w:r>
+        <w:rPr>
+          <w:rFonts w:ascii="Times New Roman" w:eastAsia="Times New Roman" w:hAnsi="Times New Roman" w:cs="Times New Roman"/>
+          <w:sz w:val="24"/>
+          <w:szCs w:val="24"/>
+        </w:rPr>
+        <w:t>the reference genome</w:t>
+      </w:r>
+      <w:r>
+        <w:rPr>
+          <w:rFonts w:ascii="Times New Roman" w:eastAsia="Times New Roman" w:hAnsi="Times New Roman" w:cs="Times New Roman"/>
+          <w:sz w:val="24"/>
+          <w:szCs w:val="24"/>
+        </w:rPr>
+        <w:t>. Next,</w:t>
+      </w:r>
+      <w:r>
+        <w:rPr>
+          <w:rFonts w:ascii="Times New Roman" w:eastAsia="Times New Roman" w:hAnsi="Times New Roman" w:cs="Times New Roman"/>
+          <w:sz w:val="24"/>
+          <w:szCs w:val="24"/>
         </w:rPr>
         <w:t xml:space="preserve"> </w:t>
       </w:r>
@@ -1524,6 +1517,114 @@
           <w:szCs w:val="24"/>
           <w:lang w:val="en-US"/>
         </w:rPr>
+        <w:t>w</w:t>
+      </w:r>
+      <w:r>
+        <w:rPr>
+          <w:rFonts w:ascii="Times New Roman" w:eastAsia="Times New Roman" w:hAnsi="Times New Roman" w:cs="Times New Roman"/>
+          <w:sz w:val="24"/>
+          <w:szCs w:val="24"/>
+          <w:lang w:val="en-US"/>
+        </w:rPr>
+        <w:t xml:space="preserve">e looked for </w:t>
+      </w:r>
+      <w:r>
+        <w:rPr>
+          <w:rFonts w:ascii="Times New Roman" w:eastAsia="Times New Roman" w:hAnsi="Times New Roman" w:cs="Times New Roman"/>
+          <w:sz w:val="24"/>
+          <w:szCs w:val="24"/>
+          <w:lang w:val="en-US"/>
+        </w:rPr>
+        <w:t xml:space="preserve">the </w:t>
+      </w:r>
+      <w:r>
+        <w:rPr>
+          <w:rFonts w:ascii="Times New Roman" w:eastAsia="Times New Roman" w:hAnsi="Times New Roman" w:cs="Times New Roman"/>
+          <w:sz w:val="24"/>
+          <w:szCs w:val="24"/>
+          <w:lang w:val="en-US"/>
+        </w:rPr>
+        <w:t xml:space="preserve">association of </w:t>
+      </w:r>
+      <w:r>
+        <w:rPr>
+          <w:rFonts w:ascii="Times New Roman" w:eastAsia="Times New Roman" w:hAnsi="Times New Roman" w:cs="Times New Roman"/>
+          <w:sz w:val="24"/>
+          <w:szCs w:val="24"/>
+          <w:lang w:val="en-US"/>
+        </w:rPr>
+        <w:t xml:space="preserve">an </w:t>
+      </w:r>
+      <w:r>
+        <w:rPr>
+          <w:rFonts w:ascii="Times New Roman" w:eastAsia="Times New Roman" w:hAnsi="Times New Roman" w:cs="Times New Roman"/>
+          <w:sz w:val="24"/>
+          <w:szCs w:val="24"/>
+          <w:lang w:val="en-US"/>
+        </w:rPr>
+        <w:t xml:space="preserve">allele </w:t>
+      </w:r>
+      <w:r>
+        <w:rPr>
+          <w:rFonts w:ascii="Times New Roman" w:eastAsia="Times New Roman" w:hAnsi="Times New Roman" w:cs="Times New Roman"/>
+          <w:sz w:val="24"/>
+          <w:szCs w:val="24"/>
+          <w:lang w:val="en-US"/>
+        </w:rPr>
+        <w:t xml:space="preserve">at any location in the genome </w:t>
+      </w:r>
+      <w:r>
+        <w:rPr>
+          <w:rFonts w:ascii="Times New Roman" w:eastAsia="Times New Roman" w:hAnsi="Times New Roman" w:cs="Times New Roman"/>
+          <w:sz w:val="24"/>
+          <w:szCs w:val="24"/>
+          <w:lang w:val="en-US"/>
+        </w:rPr>
+        <w:t>with sex classification</w:t>
+      </w:r>
+      <w:r>
+        <w:rPr>
+          <w:rFonts w:ascii="Times New Roman" w:eastAsia="Times New Roman" w:hAnsi="Times New Roman" w:cs="Times New Roman"/>
+          <w:sz w:val="24"/>
+          <w:szCs w:val="24"/>
+          <w:lang w:val="en-US"/>
+        </w:rPr>
+        <w:t xml:space="preserve"> by</w:t>
+      </w:r>
+      <w:r>
+        <w:rPr>
+          <w:rFonts w:ascii="Times New Roman" w:eastAsia="Times New Roman" w:hAnsi="Times New Roman" w:cs="Times New Roman"/>
+          <w:sz w:val="24"/>
+          <w:szCs w:val="24"/>
+          <w:lang w:val="en-US"/>
+        </w:rPr>
+        <w:t xml:space="preserve"> </w:t>
+      </w:r>
+      <w:r>
+        <w:rPr>
+          <w:rFonts w:ascii="Times New Roman" w:eastAsia="Times New Roman" w:hAnsi="Times New Roman" w:cs="Times New Roman"/>
+          <w:sz w:val="24"/>
+          <w:szCs w:val="24"/>
+          <w:lang w:val="en-US"/>
+        </w:rPr>
+        <w:t>carrying out</w:t>
+      </w:r>
+      <w:r>
+        <w:rPr>
+          <w:rFonts w:ascii="Times New Roman" w:eastAsia="Times New Roman" w:hAnsi="Times New Roman" w:cs="Times New Roman"/>
+          <w:sz w:val="24"/>
+          <w:szCs w:val="24"/>
+          <w:lang w:val="en-US"/>
+        </w:rPr>
+        <w:t xml:space="preserve"> </w:t>
+      </w:r>
+      <w:r>
+        <w:rPr>
+          <w:rFonts w:ascii="Times New Roman" w:eastAsia="Times New Roman" w:hAnsi="Times New Roman" w:cs="Times New Roman"/>
+          <w:sz w:val="24"/>
+          <w:szCs w:val="24"/>
+          <w:lang w:val="en-US"/>
+        </w:rPr>
         <w:t xml:space="preserve">a dominant model case-control GWAS </w:t>
       </w:r>
       <w:r>
@@ -1578,15 +1679,6 @@
           <w:szCs w:val="24"/>
           <w:lang w:val="en-US"/>
         </w:rPr>
-        <w:t xml:space="preserve"> with all of the loci spread across the corresponding reference genome</w:t>
-      </w:r>
-      <w:r>
-        <w:rPr>
-          <w:rFonts w:ascii="Times New Roman" w:eastAsia="Times New Roman" w:hAnsi="Times New Roman" w:cs="Times New Roman"/>
-          <w:sz w:val="24"/>
-          <w:szCs w:val="24"/>
-          <w:lang w:val="en-US"/>
-        </w:rPr>
         <w:t xml:space="preserve"> </w:t>
       </w:r>
       <w:r>
@@ -1596,7 +1688,7 @@
           <w:szCs w:val="24"/>
           <w:lang w:val="en-US"/>
         </w:rPr>
-        <w:t>using</w:t>
+        <w:t>in</w:t>
       </w:r>
       <w:r>
         <w:rPr>
@@ -1661,7 +1753,7 @@
           <w:szCs w:val="24"/>
           <w:lang w:val="en-US"/>
         </w:rPr>
-        <w:t>.</w:t>
+        <w:t>. If we found alleles that associate with a particular sex that locus could be used as a diagnostic for genetically identifying sex.</w:t>
       </w:r>
       <w:r>
         <w:rPr>
@@ -1864,16 +1956,16 @@
           <w:szCs w:val="24"/>
           <w:lang w:val="en-US"/>
         </w:rPr>
-        <w:t>, and</w:t>
-      </w:r>
-      <w:r>
-        <w:rPr>
-          <w:rFonts w:ascii="Times New Roman" w:eastAsia="Times New Roman" w:hAnsi="Times New Roman" w:cs="Times New Roman"/>
-          <w:sz w:val="24"/>
-          <w:szCs w:val="24"/>
-          <w:lang w:val="en-US"/>
-        </w:rPr>
-        <w:t xml:space="preserve"> </w:t>
+        <w:t xml:space="preserve"> or significance threshold (0.05)</w:t>
+      </w:r>
+      <w:r>
+        <w:rPr>
+          <w:rFonts w:ascii="Times New Roman" w:eastAsia="Times New Roman" w:hAnsi="Times New Roman" w:cs="Times New Roman"/>
+          <w:sz w:val="24"/>
+          <w:szCs w:val="24"/>
+          <w:lang w:val="en-US"/>
+        </w:rPr>
+        <w:t xml:space="preserve">, and </w:t>
       </w:r>
       <m:oMath>
         <m:r>
@@ -1893,16 +1985,7 @@
           <w:szCs w:val="24"/>
           <w:lang w:val="en-US"/>
         </w:rPr>
-        <w:t xml:space="preserve"> is the adjusted p-value given</w:t>
-      </w:r>
-      <w:r>
-        <w:rPr>
-          <w:rFonts w:ascii="Times New Roman" w:eastAsia="Times New Roman" w:hAnsi="Times New Roman" w:cs="Times New Roman"/>
-          <w:sz w:val="24"/>
-          <w:szCs w:val="24"/>
-          <w:lang w:val="en-US"/>
-        </w:rPr>
-        <w:t xml:space="preserve"> the number of loci used in the analysis</w:t>
+        <w:t xml:space="preserve"> is the adjusted p-value given the number of loci used in the analysis</w:t>
       </w:r>
       <w:r>
         <w:rPr>
@@ -1952,6 +2035,7 @@
           <w:rFonts w:ascii="Times New Roman" w:eastAsia="Times New Roman" w:hAnsi="Times New Roman" w:cs="Times New Roman"/>
           <w:sz w:val="24"/>
           <w:szCs w:val="24"/>
+          <w:lang w:val="en-US"/>
         </w:rPr>
       </w:pPr>
       <w:r>
@@ -2152,7 +2236,31 @@
           <w:sz w:val="24"/>
           <w:szCs w:val="24"/>
         </w:rPr>
-        <w:t xml:space="preserve">SNP most associated with sex in delta smelt had an </w:t>
+        <w:t xml:space="preserve">two </w:t>
+      </w:r>
+      <w:r>
+        <w:rPr>
+          <w:rFonts w:ascii="Times New Roman" w:eastAsia="Times New Roman" w:hAnsi="Times New Roman" w:cs="Times New Roman"/>
+          <w:sz w:val="24"/>
+          <w:szCs w:val="24"/>
+        </w:rPr>
+        <w:t>SNP</w:t>
+      </w:r>
+      <w:r>
+        <w:rPr>
+          <w:rFonts w:ascii="Times New Roman" w:eastAsia="Times New Roman" w:hAnsi="Times New Roman" w:cs="Times New Roman"/>
+          <w:sz w:val="24"/>
+          <w:szCs w:val="24"/>
+        </w:rPr>
+        <w:t>s</w:t>
+      </w:r>
+      <w:r>
+        <w:rPr>
+          <w:rFonts w:ascii="Times New Roman" w:eastAsia="Times New Roman" w:hAnsi="Times New Roman" w:cs="Times New Roman"/>
+          <w:sz w:val="24"/>
+          <w:szCs w:val="24"/>
+        </w:rPr>
+        <w:t xml:space="preserve"> most associated with sex in delta smelt had an </w:t>
       </w:r>
       <w:r>
         <w:rPr>
@@ -2168,6 +2276,14 @@
           <w:sz w:val="24"/>
           <w:szCs w:val="24"/>
         </w:rPr>
+        <w:t>s</w:t>
+      </w:r>
+      <w:r>
+        <w:rPr>
+          <w:rFonts w:ascii="Times New Roman" w:eastAsia="Times New Roman" w:hAnsi="Times New Roman" w:cs="Times New Roman"/>
+          <w:sz w:val="24"/>
+          <w:szCs w:val="24"/>
+        </w:rPr>
         <w:t xml:space="preserve"> of </w:t>
       </w:r>
       <w:r>
@@ -2176,7 +2292,39 @@
           <w:sz w:val="24"/>
           <w:szCs w:val="24"/>
         </w:rPr>
-        <w:t>21.352698 which corresponds to p</w:t>
+        <w:t>37.854854</w:t>
+      </w:r>
+      <w:r>
+        <w:rPr>
+          <w:rFonts w:ascii="Times New Roman" w:eastAsia="Times New Roman" w:hAnsi="Times New Roman" w:cs="Times New Roman"/>
+          <w:sz w:val="24"/>
+          <w:szCs w:val="24"/>
+        </w:rPr>
+        <w:t xml:space="preserve"> and </w:t>
+      </w:r>
+      <w:r>
+        <w:rPr>
+          <w:rFonts w:ascii="Times New Roman" w:eastAsia="Times New Roman" w:hAnsi="Times New Roman" w:cs="Times New Roman"/>
+          <w:sz w:val="24"/>
+          <w:szCs w:val="24"/>
+        </w:rPr>
+        <w:t>35.802804</w:t>
+      </w:r>
+      <w:r>
+        <w:rPr>
+          <w:rFonts w:ascii="Times New Roman" w:eastAsia="Times New Roman" w:hAnsi="Times New Roman" w:cs="Times New Roman"/>
+          <w:sz w:val="24"/>
+          <w:szCs w:val="24"/>
+        </w:rPr>
+        <w:t xml:space="preserve"> </w:t>
+      </w:r>
+      <w:r>
+        <w:rPr>
+          <w:rFonts w:ascii="Times New Roman" w:eastAsia="Times New Roman" w:hAnsi="Times New Roman" w:cs="Times New Roman"/>
+          <w:sz w:val="24"/>
+          <w:szCs w:val="24"/>
+        </w:rPr>
+        <w:t>which correspond to p</w:t>
       </w:r>
       <w:r>
         <w:rPr>
@@ -2192,7 +2340,56 @@
           <w:sz w:val="24"/>
           <w:szCs w:val="24"/>
         </w:rPr>
-        <w:t xml:space="preserve">value of 0.000003821. </w:t>
+        <w:t>value</w:t>
+      </w:r>
+      <w:r>
+        <w:rPr>
+          <w:rFonts w:ascii="Times New Roman" w:eastAsia="Times New Roman" w:hAnsi="Times New Roman" w:cs="Times New Roman"/>
+          <w:sz w:val="24"/>
+          <w:szCs w:val="24"/>
+        </w:rPr>
+        <w:t>s</w:t>
+      </w:r>
+      <w:r>
+        <w:rPr>
+          <w:rFonts w:ascii="Times New Roman" w:eastAsia="Times New Roman" w:hAnsi="Times New Roman" w:cs="Times New Roman"/>
+          <w:sz w:val="24"/>
+          <w:szCs w:val="24"/>
+        </w:rPr>
+        <w:t xml:space="preserve"> of </w:t>
+      </w:r>
+      <w:r>
+        <w:rPr>
+          <w:rFonts w:ascii="Times New Roman" w:eastAsia="Times New Roman" w:hAnsi="Times New Roman" w:cs="Times New Roman"/>
+          <w:sz w:val="24"/>
+          <w:szCs w:val="24"/>
+        </w:rPr>
+        <w:t>7.621e-10</w:t>
+      </w:r>
+      <w:r>
+        <w:rPr>
+          <w:rFonts w:ascii="Times New Roman" w:eastAsia="Times New Roman" w:hAnsi="Times New Roman" w:cs="Times New Roman"/>
+          <w:sz w:val="24"/>
+          <w:szCs w:val="24"/>
+        </w:rPr>
+        <w:t xml:space="preserve"> and </w:t>
+      </w:r>
+      <w:r>
+        <w:rPr>
+          <w:rFonts w:ascii="Times New Roman" w:eastAsia="Times New Roman" w:hAnsi="Times New Roman" w:cs="Times New Roman"/>
+          <w:sz w:val="24"/>
+          <w:szCs w:val="24"/>
+          <w:lang w:val="en-US"/>
+        </w:rPr>
+        <w:t>2.183e-9</w:t>
+      </w:r>
+      <w:r>
+        <w:rPr>
+          <w:rFonts w:ascii="Times New Roman" w:eastAsia="Times New Roman" w:hAnsi="Times New Roman" w:cs="Times New Roman"/>
+          <w:sz w:val="24"/>
+          <w:szCs w:val="24"/>
+        </w:rPr>
+        <w:t xml:space="preserve">. </w:t>
       </w:r>
     </w:p>
     <w:p>
@@ -2210,113 +2407,6 @@
         <w:jc w:val="both"/>
         <w:rPr>
           <w:rFonts w:ascii="Times New Roman" w:eastAsia="Times New Roman" w:hAnsi="Times New Roman" w:cs="Times New Roman"/>
-          <w:i/>
-          <w:sz w:val="24"/>
-          <w:szCs w:val="24"/>
-        </w:rPr>
-      </w:pPr>
-      <w:commentRangeStart w:id="0"/>
-      <w:r>
-        <w:rPr>
-          <w:rFonts w:ascii="Times New Roman" w:eastAsia="Times New Roman" w:hAnsi="Times New Roman" w:cs="Times New Roman"/>
-          <w:sz w:val="24"/>
-          <w:szCs w:val="24"/>
-        </w:rPr>
-        <w:t>We analyzed 260</w:t>
-      </w:r>
-      <w:commentRangeEnd w:id="0"/>
-      <w:r>
-        <w:rPr>
-          <w:rStyle w:val="CommentReference"/>
-        </w:rPr>
-        <w:commentReference w:id="0"/>
-      </w:r>
-      <w:r>
-        <w:rPr>
-          <w:rFonts w:ascii="Times New Roman" w:eastAsia="Times New Roman" w:hAnsi="Times New Roman" w:cs="Times New Roman"/>
-          <w:sz w:val="24"/>
-          <w:szCs w:val="24"/>
-        </w:rPr>
-        <w:t xml:space="preserve">,256 loci </w:t>
-      </w:r>
-      <w:r>
-        <w:rPr>
-          <w:rFonts w:ascii="Times New Roman" w:eastAsia="Times New Roman" w:hAnsi="Times New Roman" w:cs="Times New Roman"/>
-          <w:sz w:val="24"/>
-          <w:szCs w:val="24"/>
-        </w:rPr>
-        <w:t>spread across the genome which corresponds to a Bonferroni corrected p-value of 0.000002 or less.</w:t>
-      </w:r>
-      <w:r>
-        <w:rPr>
-          <w:rFonts w:ascii="Times New Roman" w:eastAsia="Times New Roman" w:hAnsi="Times New Roman" w:cs="Times New Roman"/>
-          <w:sz w:val="24"/>
-          <w:szCs w:val="24"/>
-        </w:rPr>
-        <w:t xml:space="preserve"> </w:t>
-      </w:r>
-      <w:r>
-        <w:rPr>
-          <w:rFonts w:ascii="Times New Roman" w:eastAsia="Times New Roman" w:hAnsi="Times New Roman" w:cs="Times New Roman"/>
-          <w:sz w:val="24"/>
-          <w:szCs w:val="24"/>
-        </w:rPr>
-        <w:t xml:space="preserve">The </w:t>
-      </w:r>
-      <w:r>
-        <w:rPr>
-          <w:rFonts w:ascii="Times New Roman" w:eastAsia="Times New Roman" w:hAnsi="Times New Roman" w:cs="Times New Roman"/>
-          <w:sz w:val="24"/>
-          <w:szCs w:val="24"/>
-        </w:rPr>
-        <w:t xml:space="preserve">SNP most associated with sex in delta smelt had an </w:t>
-      </w:r>
-      <w:r>
-        <w:rPr>
-          <w:rFonts w:ascii="Times New Roman" w:eastAsia="Times New Roman" w:hAnsi="Times New Roman" w:cs="Times New Roman"/>
-          <w:sz w:val="24"/>
-          <w:szCs w:val="24"/>
-        </w:rPr>
-        <w:t>LRT score</w:t>
-      </w:r>
-      <w:r>
-        <w:rPr>
-          <w:rFonts w:ascii="Times New Roman" w:eastAsia="Times New Roman" w:hAnsi="Times New Roman" w:cs="Times New Roman"/>
-          <w:sz w:val="24"/>
-          <w:szCs w:val="24"/>
-        </w:rPr>
-        <w:t xml:space="preserve"> of </w:t>
-      </w:r>
-      <w:r>
-        <w:rPr>
-          <w:rFonts w:ascii="Times New Roman" w:eastAsia="Times New Roman" w:hAnsi="Times New Roman" w:cs="Times New Roman"/>
-          <w:sz w:val="24"/>
-          <w:szCs w:val="24"/>
-        </w:rPr>
-        <w:t>21.352698 which corresponds to p</w:t>
-      </w:r>
-      <w:r>
-        <w:rPr>
-          <w:rFonts w:ascii="Times New Roman" w:eastAsia="Times New Roman" w:hAnsi="Times New Roman" w:cs="Times New Roman"/>
-          <w:sz w:val="24"/>
-          <w:szCs w:val="24"/>
-        </w:rPr>
-        <w:t>-</w:t>
-      </w:r>
-      <w:r>
-        <w:rPr>
-          <w:rFonts w:ascii="Times New Roman" w:eastAsia="Times New Roman" w:hAnsi="Times New Roman" w:cs="Times New Roman"/>
-          <w:sz w:val="24"/>
-          <w:szCs w:val="24"/>
-        </w:rPr>
-        <w:t xml:space="preserve">value of 0.000003821. </w:t>
-      </w:r>
-    </w:p>
-    <w:p>
-      <w:pPr>
-        <w:jc w:val="both"/>
-        <w:rPr>
-          <w:rFonts w:ascii="Times New Roman" w:eastAsia="Times New Roman" w:hAnsi="Times New Roman" w:cs="Times New Roman"/>
           <w:sz w:val="24"/>
           <w:szCs w:val="24"/>
           <w:lang w:val="en-US"/>
@@ -2366,7 +2456,6 @@
           <w:szCs w:val="24"/>
           <w:lang w:val="en-US"/>
         </w:rPr>
-        <w:lastRenderedPageBreak/>
         <w:t>Methods</w:t>
       </w:r>
     </w:p>
@@ -2385,6 +2474,7 @@
           <w:sz w:val="24"/>
           <w:szCs w:val="24"/>
         </w:rPr>
+        <w:lastRenderedPageBreak/>
         <w:t>We</w:t>
       </w:r>
       <w:r>
@@ -2527,7 +2617,7 @@
         </w:rPr>
         <w:t>(</w:t>
       </w:r>
-      <w:hyperlink r:id="rId8" w:history="1">
+      <w:hyperlink r:id="rId4" w:history="1">
         <w:r>
           <w:rPr>
             <w:rStyle w:val="Hyperlink"/>
@@ -2822,7 +2912,7 @@
           <w:sz w:val="24"/>
           <w:szCs w:val="24"/>
         </w:rPr>
-        <w:t xml:space="preserve">We </w:t>
+        <w:t>In our k-</w:t>
       </w:r>
       <w:proofErr w:type="spellStart"/>
       <w:r>
@@ -2831,7 +2921,7 @@
           <w:sz w:val="24"/>
           <w:szCs w:val="24"/>
         </w:rPr>
-        <w:t>blahblahblahslkhd</w:t>
+        <w:t>mer</w:t>
       </w:r>
       <w:proofErr w:type="spellEnd"/>
       <w:r>
@@ -2840,7 +2930,349 @@
           <w:sz w:val="24"/>
           <w:szCs w:val="24"/>
         </w:rPr>
-        <w:t>.</w:t>
+        <w:t xml:space="preserve"> analysis we sought to identify unique difference of sequence content in males versus females. To do this, we used 10X Genomics linked-read data from one male and one female. First, we created a signature of all k-</w:t>
+      </w:r>
+      <w:proofErr w:type="spellStart"/>
+      <w:r>
+        <w:rPr>
+          <w:rFonts w:ascii="Times New Roman" w:eastAsia="Times New Roman" w:hAnsi="Times New Roman" w:cs="Times New Roman"/>
+          <w:sz w:val="24"/>
+          <w:szCs w:val="24"/>
+        </w:rPr>
+        <w:t>mers</w:t>
+      </w:r>
+      <w:proofErr w:type="spellEnd"/>
+      <w:r>
+        <w:rPr>
+          <w:rFonts w:ascii="Times New Roman" w:eastAsia="Times New Roman" w:hAnsi="Times New Roman" w:cs="Times New Roman"/>
+          <w:sz w:val="24"/>
+          <w:szCs w:val="24"/>
+        </w:rPr>
+        <w:t xml:space="preserve"> belonging to each sex with </w:t>
+      </w:r>
+      <w:proofErr w:type="spellStart"/>
+      <w:r>
+        <w:rPr>
+          <w:rFonts w:ascii="Courier" w:eastAsia="Times New Roman" w:hAnsi="Courier" w:cs="Times New Roman"/>
+          <w:sz w:val="24"/>
+          <w:szCs w:val="24"/>
+        </w:rPr>
+        <w:t>sourmash</w:t>
+      </w:r>
+      <w:proofErr w:type="spellEnd"/>
+      <w:r>
+        <w:rPr>
+          <w:rFonts w:ascii="Courier" w:eastAsia="Times New Roman" w:hAnsi="Courier" w:cs="Times New Roman"/>
+          <w:sz w:val="24"/>
+          <w:szCs w:val="24"/>
+        </w:rPr>
+        <w:t xml:space="preserve"> compute</w:t>
+      </w:r>
+      <w:r>
+        <w:rPr>
+          <w:rFonts w:ascii="Courier" w:eastAsia="Times New Roman" w:hAnsi="Courier" w:cs="Times New Roman"/>
+          <w:sz w:val="24"/>
+          <w:szCs w:val="24"/>
+        </w:rPr>
+        <w:t xml:space="preserve"> -scaled 1000</w:t>
+      </w:r>
+      <w:r>
+        <w:rPr>
+          <w:rFonts w:ascii="Times New Roman" w:eastAsia="Times New Roman" w:hAnsi="Times New Roman" w:cs="Times New Roman"/>
+          <w:sz w:val="24"/>
+          <w:szCs w:val="24"/>
+        </w:rPr>
+        <w:t xml:space="preserve"> followed by </w:t>
+      </w:r>
+      <w:proofErr w:type="spellStart"/>
+      <w:r>
+        <w:rPr>
+          <w:rFonts w:ascii="Courier" w:eastAsia="Times New Roman" w:hAnsi="Courier" w:cs="Times New Roman"/>
+          <w:sz w:val="24"/>
+          <w:szCs w:val="24"/>
+        </w:rPr>
+        <w:t>sourmash</w:t>
+      </w:r>
+      <w:proofErr w:type="spellEnd"/>
+      <w:r>
+        <w:rPr>
+          <w:rFonts w:ascii="Courier" w:eastAsia="Times New Roman" w:hAnsi="Courier" w:cs="Times New Roman"/>
+          <w:sz w:val="24"/>
+          <w:szCs w:val="24"/>
+        </w:rPr>
+        <w:t xml:space="preserve"> sig</w:t>
+      </w:r>
+      <w:r>
+        <w:rPr>
+          <w:rFonts w:ascii="Courier" w:eastAsia="Times New Roman" w:hAnsi="Courier" w:cs="Times New Roman"/>
+          <w:sz w:val="24"/>
+          <w:szCs w:val="24"/>
+        </w:rPr>
+        <w:t>nature</w:t>
+      </w:r>
+      <w:r>
+        <w:rPr>
+          <w:rFonts w:ascii="Courier" w:eastAsia="Times New Roman" w:hAnsi="Courier" w:cs="Times New Roman"/>
+          <w:sz w:val="24"/>
+          <w:szCs w:val="24"/>
+        </w:rPr>
+        <w:t xml:space="preserve"> merge</w:t>
+      </w:r>
+      <w:r>
+        <w:rPr>
+          <w:rFonts w:ascii="Times New Roman" w:eastAsia="Times New Roman" w:hAnsi="Times New Roman" w:cs="Times New Roman"/>
+          <w:sz w:val="24"/>
+          <w:szCs w:val="24"/>
+        </w:rPr>
+        <w:t xml:space="preserve"> to incorporate all data from the R1 and R2 files for each sex. We purge</w:t>
+      </w:r>
+      <w:r>
+        <w:rPr>
+          <w:rFonts w:ascii="Times New Roman" w:eastAsia="Times New Roman" w:hAnsi="Times New Roman" w:cs="Times New Roman"/>
+          <w:sz w:val="24"/>
+          <w:szCs w:val="24"/>
+        </w:rPr>
+        <w:t>d</w:t>
+      </w:r>
+      <w:r>
+        <w:rPr>
+          <w:rFonts w:ascii="Times New Roman" w:eastAsia="Times New Roman" w:hAnsi="Times New Roman" w:cs="Times New Roman"/>
+          <w:sz w:val="24"/>
+          <w:szCs w:val="24"/>
+        </w:rPr>
+        <w:t xml:space="preserve"> low abundance k-</w:t>
+      </w:r>
+      <w:proofErr w:type="spellStart"/>
+      <w:r>
+        <w:rPr>
+          <w:rFonts w:ascii="Times New Roman" w:eastAsia="Times New Roman" w:hAnsi="Times New Roman" w:cs="Times New Roman"/>
+          <w:sz w:val="24"/>
+          <w:szCs w:val="24"/>
+        </w:rPr>
+        <w:t>mers</w:t>
+      </w:r>
+      <w:proofErr w:type="spellEnd"/>
+      <w:r>
+        <w:rPr>
+          <w:rFonts w:ascii="Times New Roman" w:eastAsia="Times New Roman" w:hAnsi="Times New Roman" w:cs="Times New Roman"/>
+          <w:sz w:val="24"/>
+          <w:szCs w:val="24"/>
+        </w:rPr>
+        <w:t xml:space="preserve"> (abundance &lt; 5) </w:t>
+      </w:r>
+      <w:r>
+        <w:rPr>
+          <w:rFonts w:ascii="Times New Roman" w:eastAsia="Times New Roman" w:hAnsi="Times New Roman" w:cs="Times New Roman"/>
+          <w:sz w:val="24"/>
+          <w:szCs w:val="24"/>
+        </w:rPr>
+        <w:t>and k-</w:t>
+      </w:r>
+      <w:proofErr w:type="spellStart"/>
+      <w:r>
+        <w:rPr>
+          <w:rFonts w:ascii="Times New Roman" w:eastAsia="Times New Roman" w:hAnsi="Times New Roman" w:cs="Times New Roman"/>
+          <w:sz w:val="24"/>
+          <w:szCs w:val="24"/>
+        </w:rPr>
+        <w:t>mers</w:t>
+      </w:r>
+      <w:proofErr w:type="spellEnd"/>
+      <w:r>
+        <w:rPr>
+          <w:rFonts w:ascii="Times New Roman" w:eastAsia="Times New Roman" w:hAnsi="Times New Roman" w:cs="Times New Roman"/>
+          <w:sz w:val="24"/>
+          <w:szCs w:val="24"/>
+        </w:rPr>
+        <w:t xml:space="preserve"> that were shared between male and females </w:t>
+      </w:r>
+      <w:r>
+        <w:rPr>
+          <w:rFonts w:ascii="Times New Roman" w:eastAsia="Times New Roman" w:hAnsi="Times New Roman" w:cs="Times New Roman"/>
+          <w:sz w:val="24"/>
+          <w:szCs w:val="24"/>
+        </w:rPr>
+        <w:t>from the signature files</w:t>
+      </w:r>
+      <w:r>
+        <w:rPr>
+          <w:rFonts w:ascii="Times New Roman" w:eastAsia="Times New Roman" w:hAnsi="Times New Roman" w:cs="Times New Roman"/>
+          <w:sz w:val="24"/>
+          <w:szCs w:val="24"/>
+        </w:rPr>
+        <w:t>. T</w:t>
+      </w:r>
+      <w:r>
+        <w:rPr>
+          <w:rFonts w:ascii="Times New Roman" w:eastAsia="Times New Roman" w:hAnsi="Times New Roman" w:cs="Times New Roman"/>
+          <w:sz w:val="24"/>
+          <w:szCs w:val="24"/>
+        </w:rPr>
+        <w:t>he resulting high abundance</w:t>
+      </w:r>
+      <w:r>
+        <w:rPr>
+          <w:rFonts w:ascii="Times New Roman" w:eastAsia="Times New Roman" w:hAnsi="Times New Roman" w:cs="Times New Roman"/>
+          <w:sz w:val="24"/>
+          <w:szCs w:val="24"/>
+        </w:rPr>
+        <w:t>, single sex only</w:t>
+      </w:r>
+      <w:r>
+        <w:rPr>
+          <w:rFonts w:ascii="Times New Roman" w:eastAsia="Times New Roman" w:hAnsi="Times New Roman" w:cs="Times New Roman"/>
+          <w:sz w:val="24"/>
+          <w:szCs w:val="24"/>
+        </w:rPr>
+        <w:t xml:space="preserve"> k-</w:t>
+      </w:r>
+      <w:proofErr w:type="spellStart"/>
+      <w:r>
+        <w:rPr>
+          <w:rFonts w:ascii="Times New Roman" w:eastAsia="Times New Roman" w:hAnsi="Times New Roman" w:cs="Times New Roman"/>
+          <w:sz w:val="24"/>
+          <w:szCs w:val="24"/>
+        </w:rPr>
+        <w:t>mers</w:t>
+      </w:r>
+      <w:proofErr w:type="spellEnd"/>
+      <w:r>
+        <w:rPr>
+          <w:rFonts w:ascii="Times New Roman" w:eastAsia="Times New Roman" w:hAnsi="Times New Roman" w:cs="Times New Roman"/>
+          <w:sz w:val="24"/>
+          <w:szCs w:val="24"/>
+        </w:rPr>
+        <w:t xml:space="preserve"> </w:t>
+      </w:r>
+      <w:r>
+        <w:rPr>
+          <w:rFonts w:ascii="Times New Roman" w:eastAsia="Times New Roman" w:hAnsi="Times New Roman" w:cs="Times New Roman"/>
+          <w:sz w:val="24"/>
+          <w:szCs w:val="24"/>
+        </w:rPr>
+        <w:t xml:space="preserve">were used </w:t>
+      </w:r>
+      <w:r>
+        <w:rPr>
+          <w:rFonts w:ascii="Times New Roman" w:eastAsia="Times New Roman" w:hAnsi="Times New Roman" w:cs="Times New Roman"/>
+          <w:sz w:val="24"/>
+          <w:szCs w:val="24"/>
+        </w:rPr>
+        <w:t xml:space="preserve">for our analysis. </w:t>
+      </w:r>
+      <w:r>
+        <w:rPr>
+          <w:rFonts w:ascii="Times New Roman" w:eastAsia="Times New Roman" w:hAnsi="Times New Roman" w:cs="Times New Roman"/>
+          <w:sz w:val="24"/>
+          <w:szCs w:val="24"/>
+        </w:rPr>
+        <w:t>First, we plotted and compared k-</w:t>
+      </w:r>
+      <w:proofErr w:type="spellStart"/>
+      <w:r>
+        <w:rPr>
+          <w:rFonts w:ascii="Times New Roman" w:eastAsia="Times New Roman" w:hAnsi="Times New Roman" w:cs="Times New Roman"/>
+          <w:sz w:val="24"/>
+          <w:szCs w:val="24"/>
+        </w:rPr>
+        <w:t>mer</w:t>
+      </w:r>
+      <w:proofErr w:type="spellEnd"/>
+      <w:r>
+        <w:rPr>
+          <w:rFonts w:ascii="Times New Roman" w:eastAsia="Times New Roman" w:hAnsi="Times New Roman" w:cs="Times New Roman"/>
+          <w:sz w:val="24"/>
+          <w:szCs w:val="24"/>
+        </w:rPr>
+        <w:t xml:space="preserve"> abundance for each sex to determine if there were observable differences. A difference in k-</w:t>
+      </w:r>
+      <w:proofErr w:type="spellStart"/>
+      <w:r>
+        <w:rPr>
+          <w:rFonts w:ascii="Times New Roman" w:eastAsia="Times New Roman" w:hAnsi="Times New Roman" w:cs="Times New Roman"/>
+          <w:sz w:val="24"/>
+          <w:szCs w:val="24"/>
+        </w:rPr>
+        <w:t>mer</w:t>
+      </w:r>
+      <w:proofErr w:type="spellEnd"/>
+      <w:r>
+        <w:rPr>
+          <w:rFonts w:ascii="Times New Roman" w:eastAsia="Times New Roman" w:hAnsi="Times New Roman" w:cs="Times New Roman"/>
+          <w:sz w:val="24"/>
+          <w:szCs w:val="24"/>
+        </w:rPr>
+        <w:t xml:space="preserve"> abundance could correspond to a sex determining regions within a sex (</w:t>
+      </w:r>
+      <w:proofErr w:type="gramStart"/>
+      <w:r>
+        <w:rPr>
+          <w:rFonts w:ascii="Times New Roman" w:eastAsia="Times New Roman" w:hAnsi="Times New Roman" w:cs="Times New Roman"/>
+          <w:sz w:val="24"/>
+          <w:szCs w:val="24"/>
+        </w:rPr>
+        <w:t>i.e.</w:t>
+      </w:r>
+      <w:proofErr w:type="gramEnd"/>
+      <w:r>
+        <w:rPr>
+          <w:rFonts w:ascii="Times New Roman" w:eastAsia="Times New Roman" w:hAnsi="Times New Roman" w:cs="Times New Roman"/>
+          <w:sz w:val="24"/>
+          <w:szCs w:val="24"/>
+        </w:rPr>
+        <w:t xml:space="preserve"> sex chromosome).</w:t>
+      </w:r>
+      <w:r>
+        <w:rPr>
+          <w:rFonts w:ascii="Times New Roman" w:eastAsia="Times New Roman" w:hAnsi="Times New Roman" w:cs="Times New Roman"/>
+          <w:sz w:val="24"/>
+          <w:szCs w:val="24"/>
+        </w:rPr>
+        <w:t xml:space="preserve"> Next, we extrac</w:t>
+      </w:r>
+      <w:r>
+        <w:rPr>
+          <w:rFonts w:ascii="Times New Roman" w:eastAsia="Times New Roman" w:hAnsi="Times New Roman" w:cs="Times New Roman"/>
+          <w:sz w:val="24"/>
+          <w:szCs w:val="24"/>
+        </w:rPr>
+        <w:t>ted contigs which contain five or more k-</w:t>
+      </w:r>
+      <w:proofErr w:type="spellStart"/>
+      <w:r>
+        <w:rPr>
+          <w:rFonts w:ascii="Times New Roman" w:eastAsia="Times New Roman" w:hAnsi="Times New Roman" w:cs="Times New Roman"/>
+          <w:sz w:val="24"/>
+          <w:szCs w:val="24"/>
+        </w:rPr>
+        <w:t>mers</w:t>
+      </w:r>
+      <w:proofErr w:type="spellEnd"/>
+      <w:r>
+        <w:rPr>
+          <w:rFonts w:ascii="Times New Roman" w:eastAsia="Times New Roman" w:hAnsi="Times New Roman" w:cs="Times New Roman"/>
+          <w:sz w:val="24"/>
+          <w:szCs w:val="24"/>
+        </w:rPr>
+        <w:t xml:space="preserve"> within one contig. This corresponds to a contig length of roughly 5,000 base pairs. We then compared the abundance of male and female k-</w:t>
+      </w:r>
+      <w:proofErr w:type="spellStart"/>
+      <w:r>
+        <w:rPr>
+          <w:rFonts w:ascii="Times New Roman" w:eastAsia="Times New Roman" w:hAnsi="Times New Roman" w:cs="Times New Roman"/>
+          <w:sz w:val="24"/>
+          <w:szCs w:val="24"/>
+        </w:rPr>
+        <w:t>mers</w:t>
+      </w:r>
+      <w:proofErr w:type="spellEnd"/>
+      <w:r>
+        <w:rPr>
+          <w:rFonts w:ascii="Times New Roman" w:eastAsia="Times New Roman" w:hAnsi="Times New Roman" w:cs="Times New Roman"/>
+          <w:sz w:val="24"/>
+          <w:szCs w:val="24"/>
+        </w:rPr>
+        <w:t xml:space="preserve"> found within those contigs.</w:t>
       </w:r>
     </w:p>
     <w:p>
@@ -2880,7 +3312,36 @@
     <w:p>
       <w:pPr>
         <w:jc w:val="both"/>
+        <w:rPr>
+          <w:rFonts w:ascii="Times New Roman" w:eastAsia="Times New Roman" w:hAnsi="Times New Roman" w:cs="Times New Roman"/>
+          <w:sz w:val="24"/>
+          <w:szCs w:val="24"/>
+        </w:rPr>
       </w:pPr>
+      <w:r>
+        <w:rPr>
+          <w:rFonts w:ascii="Times New Roman" w:eastAsia="Times New Roman" w:hAnsi="Times New Roman" w:cs="Times New Roman"/>
+          <w:sz w:val="24"/>
+          <w:szCs w:val="24"/>
+        </w:rPr>
+        <w:t>After abundance filtration, there were</w:t>
+      </w:r>
+      <w:r>
+        <w:rPr>
+          <w:rFonts w:ascii="Times New Roman" w:eastAsia="Times New Roman" w:hAnsi="Times New Roman" w:cs="Times New Roman"/>
+          <w:sz w:val="24"/>
+          <w:szCs w:val="24"/>
+        </w:rPr>
+        <w:t xml:space="preserve"> approximately</w:t>
+      </w:r>
+      <w:r>
+        <w:rPr>
+          <w:rFonts w:ascii="Times New Roman" w:eastAsia="Times New Roman" w:hAnsi="Times New Roman" w:cs="Times New Roman"/>
+          <w:sz w:val="24"/>
+          <w:szCs w:val="24"/>
+        </w:rPr>
+        <w:t xml:space="preserve"> 118,191,000 male-only k-</w:t>
+      </w:r>
       <w:proofErr w:type="spellStart"/>
       <w:r>
         <w:rPr>
@@ -2888,9 +3349,184 @@
           <w:sz w:val="24"/>
           <w:szCs w:val="24"/>
         </w:rPr>
-        <w:t>tktktktktkktktkt</w:t>
+        <w:t>mers</w:t>
       </w:r>
       <w:proofErr w:type="spellEnd"/>
+      <w:r>
+        <w:rPr>
+          <w:rFonts w:ascii="Times New Roman" w:eastAsia="Times New Roman" w:hAnsi="Times New Roman" w:cs="Times New Roman"/>
+          <w:sz w:val="24"/>
+          <w:szCs w:val="24"/>
+        </w:rPr>
+        <w:t xml:space="preserve"> and 494,251,000 female-only k-</w:t>
+      </w:r>
+      <w:proofErr w:type="spellStart"/>
+      <w:r>
+        <w:rPr>
+          <w:rFonts w:ascii="Times New Roman" w:eastAsia="Times New Roman" w:hAnsi="Times New Roman" w:cs="Times New Roman"/>
+          <w:sz w:val="24"/>
+          <w:szCs w:val="24"/>
+        </w:rPr>
+        <w:t>mers</w:t>
+      </w:r>
+      <w:proofErr w:type="spellEnd"/>
+      <w:r>
+        <w:rPr>
+          <w:rFonts w:ascii="Times New Roman" w:eastAsia="Times New Roman" w:hAnsi="Times New Roman" w:cs="Times New Roman"/>
+          <w:sz w:val="24"/>
+          <w:szCs w:val="24"/>
+        </w:rPr>
+        <w:t>. There was a clear distinction between the distribution of male and female abundances, where males had more high abundance k-</w:t>
+      </w:r>
+      <w:proofErr w:type="spellStart"/>
+      <w:r>
+        <w:rPr>
+          <w:rFonts w:ascii="Times New Roman" w:eastAsia="Times New Roman" w:hAnsi="Times New Roman" w:cs="Times New Roman"/>
+          <w:sz w:val="24"/>
+          <w:szCs w:val="24"/>
+        </w:rPr>
+        <w:t>mers</w:t>
+      </w:r>
+      <w:proofErr w:type="spellEnd"/>
+      <w:r>
+        <w:rPr>
+          <w:rFonts w:ascii="Times New Roman" w:eastAsia="Times New Roman" w:hAnsi="Times New Roman" w:cs="Times New Roman"/>
+          <w:sz w:val="24"/>
+          <w:szCs w:val="24"/>
+        </w:rPr>
+        <w:t xml:space="preserve"> compared to females (Figure 8). </w:t>
+      </w:r>
+      <w:r>
+        <w:rPr>
+          <w:rFonts w:ascii="Times New Roman" w:eastAsia="Times New Roman" w:hAnsi="Times New Roman" w:cs="Times New Roman"/>
+          <w:sz w:val="24"/>
+          <w:szCs w:val="24"/>
+        </w:rPr>
+        <w:t>Upon filtering k-</w:t>
+      </w:r>
+      <w:proofErr w:type="spellStart"/>
+      <w:r>
+        <w:rPr>
+          <w:rFonts w:ascii="Times New Roman" w:eastAsia="Times New Roman" w:hAnsi="Times New Roman" w:cs="Times New Roman"/>
+          <w:sz w:val="24"/>
+          <w:szCs w:val="24"/>
+        </w:rPr>
+        <w:t>mers</w:t>
+      </w:r>
+      <w:proofErr w:type="spellEnd"/>
+      <w:r>
+        <w:rPr>
+          <w:rFonts w:ascii="Times New Roman" w:eastAsia="Times New Roman" w:hAnsi="Times New Roman" w:cs="Times New Roman"/>
+          <w:sz w:val="24"/>
+          <w:szCs w:val="24"/>
+        </w:rPr>
+        <w:t xml:space="preserve"> for those found on long contigs (contigs containing 5 k-</w:t>
+      </w:r>
+      <w:proofErr w:type="spellStart"/>
+      <w:r>
+        <w:rPr>
+          <w:rFonts w:ascii="Times New Roman" w:eastAsia="Times New Roman" w:hAnsi="Times New Roman" w:cs="Times New Roman"/>
+          <w:sz w:val="24"/>
+          <w:szCs w:val="24"/>
+        </w:rPr>
+        <w:t>mers</w:t>
+      </w:r>
+      <w:proofErr w:type="spellEnd"/>
+      <w:r>
+        <w:rPr>
+          <w:rFonts w:ascii="Times New Roman" w:eastAsia="Times New Roman" w:hAnsi="Times New Roman" w:cs="Times New Roman"/>
+          <w:sz w:val="24"/>
+          <w:szCs w:val="24"/>
+        </w:rPr>
+        <w:t xml:space="preserve"> or more) there was a clear </w:t>
+      </w:r>
+      <w:r>
+        <w:rPr>
+          <w:rFonts w:ascii="Times New Roman" w:eastAsia="Times New Roman" w:hAnsi="Times New Roman" w:cs="Times New Roman"/>
+          <w:sz w:val="24"/>
+          <w:szCs w:val="24"/>
+        </w:rPr>
+        <w:t xml:space="preserve">increase of </w:t>
+      </w:r>
+      <w:r>
+        <w:rPr>
+          <w:rFonts w:ascii="Times New Roman" w:eastAsia="Times New Roman" w:hAnsi="Times New Roman" w:cs="Times New Roman"/>
+          <w:sz w:val="24"/>
+          <w:szCs w:val="24"/>
+        </w:rPr>
+        <w:t xml:space="preserve">male-specific </w:t>
+      </w:r>
+      <w:r>
+        <w:rPr>
+          <w:rFonts w:ascii="Times New Roman" w:eastAsia="Times New Roman" w:hAnsi="Times New Roman" w:cs="Times New Roman"/>
+          <w:sz w:val="24"/>
+          <w:szCs w:val="24"/>
+        </w:rPr>
+        <w:t>k-</w:t>
+      </w:r>
+      <w:proofErr w:type="spellStart"/>
+      <w:r>
+        <w:rPr>
+          <w:rFonts w:ascii="Times New Roman" w:eastAsia="Times New Roman" w:hAnsi="Times New Roman" w:cs="Times New Roman"/>
+          <w:sz w:val="24"/>
+          <w:szCs w:val="24"/>
+        </w:rPr>
+        <w:t>mers</w:t>
+      </w:r>
+      <w:proofErr w:type="spellEnd"/>
+      <w:r>
+        <w:rPr>
+          <w:rFonts w:ascii="Times New Roman" w:eastAsia="Times New Roman" w:hAnsi="Times New Roman" w:cs="Times New Roman"/>
+          <w:sz w:val="24"/>
+          <w:szCs w:val="24"/>
+        </w:rPr>
+        <w:t xml:space="preserve"> at half the abundance of </w:t>
+      </w:r>
+      <w:r>
+        <w:rPr>
+          <w:rFonts w:ascii="Times New Roman" w:eastAsia="Times New Roman" w:hAnsi="Times New Roman" w:cs="Times New Roman"/>
+          <w:sz w:val="24"/>
+          <w:szCs w:val="24"/>
+        </w:rPr>
+        <w:t>the female and male peak on the right (Figure 9).</w:t>
+      </w:r>
+      <w:r>
+        <w:rPr>
+          <w:rFonts w:ascii="Times New Roman" w:eastAsia="Times New Roman" w:hAnsi="Times New Roman" w:cs="Times New Roman"/>
+          <w:sz w:val="24"/>
+          <w:szCs w:val="24"/>
+        </w:rPr>
+        <w:t xml:space="preserve"> </w:t>
+      </w:r>
+      <w:commentRangeStart w:id="0"/>
+      <w:r>
+        <w:rPr>
+          <w:rFonts w:ascii="Times New Roman" w:eastAsia="Times New Roman" w:hAnsi="Times New Roman" w:cs="Times New Roman"/>
+          <w:sz w:val="24"/>
+          <w:szCs w:val="24"/>
+        </w:rPr>
+        <w:t>This is consistent with the male sequencing data potentially having heterogametic regions</w:t>
+      </w:r>
+      <w:r>
+        <w:rPr>
+          <w:rFonts w:ascii="Times New Roman" w:eastAsia="Times New Roman" w:hAnsi="Times New Roman" w:cs="Times New Roman"/>
+          <w:sz w:val="24"/>
+          <w:szCs w:val="24"/>
+        </w:rPr>
+        <w:t xml:space="preserve"> in its genome.</w:t>
+      </w:r>
+      <w:commentRangeEnd w:id="0"/>
+      <w:r>
+        <w:rPr>
+          <w:rStyle w:val="CommentReference"/>
+        </w:rPr>
+        <w:commentReference w:id="0"/>
+      </w:r>
+    </w:p>
+    <w:p>
+      <w:pPr>
+        <w:jc w:val="both"/>
+      </w:pPr>
     </w:p>
     <w:sectPr>
       <w:pgSz w:w="12240" w:h="15840"/>
@@ -2904,7 +3540,7 @@
 
 <file path=word/comments.xml><?xml version="1.0" encoding="utf-8"?>
 <w:comments xmlns:wpc="http://schemas.microsoft.com/office/word/2010/wordprocessingCanvas" xmlns:cx="http://schemas.microsoft.com/office/drawing/2014/chartex" xmlns:cx1="http://schemas.microsoft.com/office/drawing/2015/9/8/chartex" xmlns:cx2="http://schemas.microsoft.com/office/drawing/2015/10/21/chartex" xmlns:cx3="http://schemas.microsoft.com/office/drawing/2016/5/9/chartex" xmlns:cx4="http://schemas.microsoft.com/office/drawing/2016/5/10/chartex" xmlns:cx5="http://schemas.microsoft.com/office/drawing/2016/5/11/chartex" xmlns:cx6="http://schemas.microsoft.com/office/drawing/2016/5/12/chartex" xmlns:cx7="http://schemas.microsoft.com/office/drawing/2016/5/13/chartex" xmlns:cx8="http://schemas.microsoft.com/office/drawing/2016/5/14/chartex" xmlns:mc="http://schemas.openxmlformats.org/markup-compatibility/2006" xmlns:aink="http://schemas.microsoft.com/office/drawing/2016/ink" xmlns:am3d="http://schemas.microsoft.com/office/drawing/2017/model3d" xmlns:o="urn:schemas-microsoft-com:office:office" xmlns:r="http://schemas.openxmlformats.org/officeDocument/2006/relationships" xmlns:m="http://schemas.openxmlformats.org/officeDocument/2006/math" xmlns:v="urn:schemas-microsoft-com:vml" xmlns:wp14="http://schemas.microsoft.com/office/word/2010/wordprocessingDrawing" xmlns:wp="http://schemas.openxmlformats.org/drawingml/2006/wordprocessingDrawing" xmlns:w10="urn:schemas-microsoft-com:office:word" xmlns:w="http://schemas.openxmlformats.org/wordprocessingml/2006/main" xmlns:w14="http://schemas.microsoft.com/office/word/2010/wordml" xmlns:w15="http://schemas.microsoft.com/office/word/2012/wordml" xmlns:w16cex="http://schemas.microsoft.com/office/word/2018/wordml/cex" xmlns:w16cid="http://schemas.microsoft.com/office/word/2016/wordml/cid" xmlns:w16="http://schemas.microsoft.com/office/word/2018/wordml" xmlns:w16se="http://schemas.microsoft.com/office/word/2015/wordml/symex" xmlns:wpg="http://schemas.microsoft.com/office/word/2010/wordprocessingGroup" xmlns:wpi="http://schemas.microsoft.com/office/word/2010/wordprocessingInk" xmlns:wne="http://schemas.microsoft.com/office/word/2006/wordml" xmlns:wps="http://schemas.microsoft.com/office/word/2010/wordprocessingShape" mc:Ignorable="w14 w15 w16se w16cid w16 w16cex wp14">
-  <w:comment w:id="0" w:author="Shannon Erica Kendal Joslin" w:date="2021-05-08T07:47:00Z" w:initials="SEKJ">
+  <w:comment w:id="0" w:author="Shannon Erica Kendal Joslin" w:date="2021-05-10T11:34:00Z" w:initials="SEKJ">
     <w:p>
       <w:pPr>
         <w:pStyle w:val="CommentText"/>
@@ -2916,7 +3552,7 @@
         <w:annotationRef/>
       </w:r>
       <w:r>
-        <w:t>check if this pp is correct or the previous one…</w:t>
+        <w:t>may change this to discussion section</w:t>
       </w:r>
     </w:p>
   </w:comment>
@@ -2925,19 +3561,19 @@
 
 <file path=word/commentsExtended.xml><?xml version="1.0" encoding="utf-8"?>
 <w15:commentsEx xmlns:wpc="http://schemas.microsoft.com/office/word/2010/wordprocessingCanvas" xmlns:cx="http://schemas.microsoft.com/office/drawing/2014/chartex" xmlns:cx1="http://schemas.microsoft.com/office/drawing/2015/9/8/chartex" xmlns:cx2="http://schemas.microsoft.com/office/drawing/2015/10/21/chartex" xmlns:cx3="http://schemas.microsoft.com/office/drawing/2016/5/9/chartex" xmlns:cx4="http://schemas.microsoft.com/office/drawing/2016/5/10/chartex" xmlns:cx5="http://schemas.microsoft.com/office/drawing/2016/5/11/chartex" xmlns:cx6="http://schemas.microsoft.com/office/drawing/2016/5/12/chartex" xmlns:cx7="http://schemas.microsoft.com/office/drawing/2016/5/13/chartex" xmlns:cx8="http://schemas.microsoft.com/office/drawing/2016/5/14/chartex" xmlns:mc="http://schemas.openxmlformats.org/markup-compatibility/2006" xmlns:aink="http://schemas.microsoft.com/office/drawing/2016/ink" xmlns:am3d="http://schemas.microsoft.com/office/drawing/2017/model3d" xmlns:o="urn:schemas-microsoft-com:office:office" xmlns:r="http://schemas.openxmlformats.org/officeDocument/2006/relationships" xmlns:m="http://schemas.openxmlformats.org/officeDocument/2006/math" xmlns:v="urn:schemas-microsoft-com:vml" xmlns:wp14="http://schemas.microsoft.com/office/word/2010/wordprocessingDrawing" xmlns:wp="http://schemas.openxmlformats.org/drawingml/2006/wordprocessingDrawing" xmlns:w10="urn:schemas-microsoft-com:office:word" xmlns:w="http://schemas.openxmlformats.org/wordprocessingml/2006/main" xmlns:w14="http://schemas.microsoft.com/office/word/2010/wordml" xmlns:w15="http://schemas.microsoft.com/office/word/2012/wordml" xmlns:w16cex="http://schemas.microsoft.com/office/word/2018/wordml/cex" xmlns:w16cid="http://schemas.microsoft.com/office/word/2016/wordml/cid" xmlns:w16="http://schemas.microsoft.com/office/word/2018/wordml" xmlns:w16se="http://schemas.microsoft.com/office/word/2015/wordml/symex" xmlns:wpg="http://schemas.microsoft.com/office/word/2010/wordprocessingGroup" xmlns:wpi="http://schemas.microsoft.com/office/word/2010/wordprocessingInk" xmlns:wne="http://schemas.microsoft.com/office/word/2006/wordml" xmlns:wps="http://schemas.microsoft.com/office/word/2010/wordprocessingShape" mc:Ignorable="w14 w15 w16se w16cid w16 w16cex wp14">
-  <w15:commentEx w15:paraId="3EBA1A9A" w15:done="0"/>
+  <w15:commentEx w15:paraId="0BFC282C" w15:done="0"/>
 </w15:commentsEx>
 </file>
 
 <file path=word/commentsExtensible.xml><?xml version="1.0" encoding="utf-8"?>
 <w16cex:commentsExtensible xmlns:wpc="http://schemas.microsoft.com/office/word/2010/wordprocessingCanvas" xmlns:cx="http://schemas.microsoft.com/office/drawing/2014/chartex" xmlns:cx1="http://schemas.microsoft.com/office/drawing/2015/9/8/chartex" xmlns:cx2="http://schemas.microsoft.com/office/drawing/2015/10/21/chartex" xmlns:cx3="http://schemas.microsoft.com/office/drawing/2016/5/9/chartex" xmlns:cx4="http://schemas.microsoft.com/office/drawing/2016/5/10/chartex" xmlns:cx5="http://schemas.microsoft.com/office/drawing/2016/5/11/chartex" xmlns:cx6="http://schemas.microsoft.com/office/drawing/2016/5/12/chartex" xmlns:cx7="http://schemas.microsoft.com/office/drawing/2016/5/13/chartex" xmlns:cx8="http://schemas.microsoft.com/office/drawing/2016/5/14/chartex" xmlns:mc="http://schemas.openxmlformats.org/markup-compatibility/2006" xmlns:aink="http://schemas.microsoft.com/office/drawing/2016/ink" xmlns:am3d="http://schemas.microsoft.com/office/drawing/2017/model3d" xmlns:o="urn:schemas-microsoft-com:office:office" xmlns:r="http://schemas.openxmlformats.org/officeDocument/2006/relationships" xmlns:m="http://schemas.openxmlformats.org/officeDocument/2006/math" xmlns:v="urn:schemas-microsoft-com:vml" xmlns:wp14="http://schemas.microsoft.com/office/word/2010/wordprocessingDrawing" xmlns:wp="http://schemas.openxmlformats.org/drawingml/2006/wordprocessingDrawing" xmlns:w10="urn:schemas-microsoft-com:office:word" xmlns:w="http://schemas.openxmlformats.org/wordprocessingml/2006/main" xmlns:w14="http://schemas.microsoft.com/office/word/2010/wordml" xmlns:w15="http://schemas.microsoft.com/office/word/2012/wordml" xmlns:w16cex="http://schemas.microsoft.com/office/word/2018/wordml/cex" xmlns:w16cid="http://schemas.microsoft.com/office/word/2016/wordml/cid" xmlns:w16="http://schemas.microsoft.com/office/word/2018/wordml" xmlns:w16se="http://schemas.microsoft.com/office/word/2015/wordml/symex" xmlns:wpg="http://schemas.microsoft.com/office/word/2010/wordprocessingGroup" xmlns:wpi="http://schemas.microsoft.com/office/word/2010/wordprocessingInk" xmlns:wne="http://schemas.microsoft.com/office/word/2006/wordml" xmlns:wps="http://schemas.microsoft.com/office/word/2010/wordprocessingShape" mc:Ignorable="w14 w15 w16se w16cid w16 w16cex wp14">
-  <w16cex:commentExtensible w16cex:durableId="2440C094" w16cex:dateUtc="2021-05-08T14:47:00Z"/>
+  <w16cex:commentExtensible w16cex:durableId="244398D1" w16cex:dateUtc="2021-05-10T18:34:00Z"/>
 </w16cex:commentsExtensible>
 </file>
 
 <file path=word/commentsIds.xml><?xml version="1.0" encoding="utf-8"?>
 <w16cid:commentsIds xmlns:wpc="http://schemas.microsoft.com/office/word/2010/wordprocessingCanvas" xmlns:cx="http://schemas.microsoft.com/office/drawing/2014/chartex" xmlns:cx1="http://schemas.microsoft.com/office/drawing/2015/9/8/chartex" xmlns:cx2="http://schemas.microsoft.com/office/drawing/2015/10/21/chartex" xmlns:cx3="http://schemas.microsoft.com/office/drawing/2016/5/9/chartex" xmlns:cx4="http://schemas.microsoft.com/office/drawing/2016/5/10/chartex" xmlns:cx5="http://schemas.microsoft.com/office/drawing/2016/5/11/chartex" xmlns:cx6="http://schemas.microsoft.com/office/drawing/2016/5/12/chartex" xmlns:cx7="http://schemas.microsoft.com/office/drawing/2016/5/13/chartex" xmlns:cx8="http://schemas.microsoft.com/office/drawing/2016/5/14/chartex" xmlns:mc="http://schemas.openxmlformats.org/markup-compatibility/2006" xmlns:aink="http://schemas.microsoft.com/office/drawing/2016/ink" xmlns:am3d="http://schemas.microsoft.com/office/drawing/2017/model3d" xmlns:o="urn:schemas-microsoft-com:office:office" xmlns:r="http://schemas.openxmlformats.org/officeDocument/2006/relationships" xmlns:m="http://schemas.openxmlformats.org/officeDocument/2006/math" xmlns:v="urn:schemas-microsoft-com:vml" xmlns:wp14="http://schemas.microsoft.com/office/word/2010/wordprocessingDrawing" xmlns:wp="http://schemas.openxmlformats.org/drawingml/2006/wordprocessingDrawing" xmlns:w10="urn:schemas-microsoft-com:office:word" xmlns:w="http://schemas.openxmlformats.org/wordprocessingml/2006/main" xmlns:w14="http://schemas.microsoft.com/office/word/2010/wordml" xmlns:w15="http://schemas.microsoft.com/office/word/2012/wordml" xmlns:w16cex="http://schemas.microsoft.com/office/word/2018/wordml/cex" xmlns:w16cid="http://schemas.microsoft.com/office/word/2016/wordml/cid" xmlns:w16="http://schemas.microsoft.com/office/word/2018/wordml" xmlns:w16se="http://schemas.microsoft.com/office/word/2015/wordml/symex" xmlns:wpg="http://schemas.microsoft.com/office/word/2010/wordprocessingGroup" xmlns:wpi="http://schemas.microsoft.com/office/word/2010/wordprocessingInk" xmlns:wne="http://schemas.microsoft.com/office/word/2006/wordml" xmlns:wps="http://schemas.microsoft.com/office/word/2010/wordprocessingShape" mc:Ignorable="w14 w15 w16se w16cid w16 w16cex wp14">
-  <w16cid:commentId w16cid:paraId="3EBA1A9A" w16cid:durableId="2440C094"/>
+  <w16cid:commentId w16cid:paraId="0BFC282C" w16cid:durableId="244398D1"/>
 </w16cid:commentsIds>
 </file>
 

</xml_diff>

<commit_message>
up to Figure 10
</commit_message>
<xml_diff>
--- a/reports/2021/2021_A19-1844_sex_marker.docx
+++ b/reports/2021/2021_A19-1844_sex_marker.docx
@@ -3274,16 +3274,80 @@
         </w:rPr>
         <w:t xml:space="preserve"> found within those contigs.</w:t>
       </w:r>
+      <w:r>
+        <w:rPr>
+          <w:rFonts w:ascii="Times New Roman" w:eastAsia="Times New Roman" w:hAnsi="Times New Roman" w:cs="Times New Roman"/>
+          <w:sz w:val="24"/>
+          <w:szCs w:val="24"/>
+        </w:rPr>
+        <w:t xml:space="preserve"> Last</w:t>
+      </w:r>
+      <w:r>
+        <w:rPr>
+          <w:rFonts w:ascii="Times New Roman" w:eastAsia="Times New Roman" w:hAnsi="Times New Roman" w:cs="Times New Roman"/>
+          <w:sz w:val="24"/>
+          <w:szCs w:val="24"/>
+        </w:rPr>
+        <w:t>, we took the median abundance of k-</w:t>
+      </w:r>
+      <w:proofErr w:type="spellStart"/>
+      <w:r>
+        <w:rPr>
+          <w:rFonts w:ascii="Times New Roman" w:eastAsia="Times New Roman" w:hAnsi="Times New Roman" w:cs="Times New Roman"/>
+          <w:sz w:val="24"/>
+          <w:szCs w:val="24"/>
+        </w:rPr>
+        <w:t>mers</w:t>
+      </w:r>
+      <w:proofErr w:type="spellEnd"/>
+      <w:r>
+        <w:rPr>
+          <w:rFonts w:ascii="Times New Roman" w:eastAsia="Times New Roman" w:hAnsi="Times New Roman" w:cs="Times New Roman"/>
+          <w:sz w:val="24"/>
+          <w:szCs w:val="24"/>
+        </w:rPr>
+        <w:t xml:space="preserve"> within a contig</w:t>
+      </w:r>
+      <w:r>
+        <w:rPr>
+          <w:rFonts w:ascii="Times New Roman" w:eastAsia="Times New Roman" w:hAnsi="Times New Roman" w:cs="Times New Roman"/>
+          <w:sz w:val="24"/>
+          <w:szCs w:val="24"/>
+        </w:rPr>
+        <w:t xml:space="preserve"> to find the contigs abundance in each sex.</w:t>
+      </w:r>
+      <w:r>
+        <w:rPr>
+          <w:rFonts w:ascii="Times New Roman" w:eastAsia="Times New Roman" w:hAnsi="Times New Roman" w:cs="Times New Roman"/>
+          <w:sz w:val="24"/>
+          <w:szCs w:val="24"/>
+        </w:rPr>
+        <w:t xml:space="preserve"> </w:t>
+      </w:r>
+      <w:r>
+        <w:rPr>
+          <w:rFonts w:ascii="Times New Roman" w:eastAsia="Times New Roman" w:hAnsi="Times New Roman" w:cs="Times New Roman"/>
+          <w:sz w:val="24"/>
+          <w:szCs w:val="24"/>
+        </w:rPr>
+        <w:t>We</w:t>
+      </w:r>
+      <w:r>
+        <w:rPr>
+          <w:rFonts w:ascii="Times New Roman" w:eastAsia="Times New Roman" w:hAnsi="Times New Roman" w:cs="Times New Roman"/>
+          <w:sz w:val="24"/>
+          <w:szCs w:val="24"/>
+        </w:rPr>
+        <w:t xml:space="preserve"> compared the male contig abundance to the female contig abundance. We isolated male-only contigs and deemed these “putative Y” sequences for further validation.</w:t>
+      </w:r>
     </w:p>
     <w:p>
       <w:pPr>
         <w:jc w:val="both"/>
         <w:rPr>
           <w:rFonts w:ascii="Times New Roman" w:eastAsia="Times New Roman" w:hAnsi="Times New Roman" w:cs="Times New Roman"/>
-          <w:i/>
-          <w:sz w:val="24"/>
-          <w:szCs w:val="24"/>
-          <w:lang w:val="en-US"/>
+          <w:sz w:val="24"/>
+          <w:szCs w:val="24"/>
         </w:rPr>
       </w:pPr>
     </w:p>
@@ -3292,21 +3356,25 @@
         <w:jc w:val="both"/>
         <w:rPr>
           <w:rFonts w:ascii="Times New Roman" w:eastAsia="Times New Roman" w:hAnsi="Times New Roman" w:cs="Times New Roman"/>
-          <w:i/>
-          <w:sz w:val="24"/>
-          <w:szCs w:val="24"/>
-          <w:lang w:val="en-US"/>
+          <w:sz w:val="24"/>
+          <w:szCs w:val="24"/>
         </w:rPr>
       </w:pPr>
       <w:r>
         <w:rPr>
           <w:rFonts w:ascii="Times New Roman" w:eastAsia="Times New Roman" w:hAnsi="Times New Roman" w:cs="Times New Roman"/>
-          <w:i/>
-          <w:sz w:val="24"/>
-          <w:szCs w:val="24"/>
-          <w:lang w:val="en-US"/>
-        </w:rPr>
-        <w:t>Results</w:t>
+          <w:sz w:val="24"/>
+          <w:szCs w:val="24"/>
+        </w:rPr>
+        <w:t>Next, we sought to validate our results by mapping the putative Y data to the male genome and observe the distribution of male and female RAD read coverage at each putative Y location.</w:t>
+      </w:r>
+      <w:r>
+        <w:rPr>
+          <w:rFonts w:ascii="Times New Roman" w:eastAsia="Times New Roman" w:hAnsi="Times New Roman" w:cs="Times New Roman"/>
+          <w:sz w:val="24"/>
+          <w:szCs w:val="24"/>
+        </w:rPr>
+        <w:t xml:space="preserve"> We mapped the putative Y data back to the male reference genome and found the reads mapped to multiple regions within the genome (Table 6)</w:t>
       </w:r>
     </w:p>
     <w:p>
@@ -3314,16 +3382,51 @@
         <w:jc w:val="both"/>
         <w:rPr>
           <w:rFonts w:ascii="Times New Roman" w:eastAsia="Times New Roman" w:hAnsi="Times New Roman" w:cs="Times New Roman"/>
-          <w:sz w:val="24"/>
-          <w:szCs w:val="24"/>
+          <w:i/>
+          <w:sz w:val="24"/>
+          <w:szCs w:val="24"/>
+          <w:lang w:val="en-US"/>
         </w:rPr>
       </w:pPr>
-      <w:r>
-        <w:rPr>
-          <w:rFonts w:ascii="Times New Roman" w:eastAsia="Times New Roman" w:hAnsi="Times New Roman" w:cs="Times New Roman"/>
-          <w:sz w:val="24"/>
-          <w:szCs w:val="24"/>
-        </w:rPr>
+    </w:p>
+    <w:p>
+      <w:pPr>
+        <w:jc w:val="both"/>
+        <w:rPr>
+          <w:rFonts w:ascii="Times New Roman" w:eastAsia="Times New Roman" w:hAnsi="Times New Roman" w:cs="Times New Roman"/>
+          <w:i/>
+          <w:sz w:val="24"/>
+          <w:szCs w:val="24"/>
+          <w:lang w:val="en-US"/>
+        </w:rPr>
+      </w:pPr>
+      <w:r>
+        <w:rPr>
+          <w:rFonts w:ascii="Times New Roman" w:eastAsia="Times New Roman" w:hAnsi="Times New Roman" w:cs="Times New Roman"/>
+          <w:i/>
+          <w:sz w:val="24"/>
+          <w:szCs w:val="24"/>
+          <w:lang w:val="en-US"/>
+        </w:rPr>
+        <w:t>Results</w:t>
+      </w:r>
+    </w:p>
+    <w:p>
+      <w:pPr>
+        <w:jc w:val="both"/>
+        <w:rPr>
+          <w:rFonts w:ascii="Times New Roman" w:eastAsia="Times New Roman" w:hAnsi="Times New Roman" w:cs="Times New Roman"/>
+          <w:sz w:val="24"/>
+          <w:szCs w:val="24"/>
+        </w:rPr>
+      </w:pPr>
+      <w:r>
+        <w:rPr>
+          <w:rFonts w:ascii="Times New Roman" w:eastAsia="Times New Roman" w:hAnsi="Times New Roman" w:cs="Times New Roman"/>
+          <w:sz w:val="24"/>
+          <w:szCs w:val="24"/>
+        </w:rPr>
+        <w:lastRenderedPageBreak/>
         <w:t>After abundance filtration, there were</w:t>
       </w:r>
       <w:r>
@@ -3522,6 +3625,84 @@
         </w:rPr>
         <w:commentReference w:id="0"/>
       </w:r>
+      <w:r>
+        <w:rPr>
+          <w:rFonts w:ascii="Times New Roman" w:eastAsia="Times New Roman" w:hAnsi="Times New Roman" w:cs="Times New Roman"/>
+          <w:sz w:val="24"/>
+          <w:szCs w:val="24"/>
+        </w:rPr>
+        <w:t xml:space="preserve"> We found 44 contigs with </w:t>
+      </w:r>
+      <w:r>
+        <w:rPr>
+          <w:rFonts w:ascii="Times New Roman" w:eastAsia="Times New Roman" w:hAnsi="Times New Roman" w:cs="Times New Roman"/>
+          <w:sz w:val="24"/>
+          <w:szCs w:val="24"/>
+        </w:rPr>
+        <w:t>k-</w:t>
+      </w:r>
+      <w:proofErr w:type="spellStart"/>
+      <w:r>
+        <w:rPr>
+          <w:rFonts w:ascii="Times New Roman" w:eastAsia="Times New Roman" w:hAnsi="Times New Roman" w:cs="Times New Roman"/>
+          <w:sz w:val="24"/>
+          <w:szCs w:val="24"/>
+        </w:rPr>
+        <w:t>mer</w:t>
+      </w:r>
+      <w:proofErr w:type="spellEnd"/>
+      <w:r>
+        <w:rPr>
+          <w:rFonts w:ascii="Times New Roman" w:eastAsia="Times New Roman" w:hAnsi="Times New Roman" w:cs="Times New Roman"/>
+          <w:sz w:val="24"/>
+          <w:szCs w:val="24"/>
+        </w:rPr>
+        <w:t xml:space="preserve"> mean </w:t>
+      </w:r>
+      <w:r>
+        <w:rPr>
+          <w:rFonts w:ascii="Times New Roman" w:eastAsia="Times New Roman" w:hAnsi="Times New Roman" w:cs="Times New Roman"/>
+          <w:sz w:val="24"/>
+          <w:szCs w:val="24"/>
+        </w:rPr>
+        <w:t xml:space="preserve">abundance in the male sequencing data that </w:t>
+      </w:r>
+      <w:r>
+        <w:rPr>
+          <w:rFonts w:ascii="Times New Roman" w:eastAsia="Times New Roman" w:hAnsi="Times New Roman" w:cs="Times New Roman"/>
+          <w:sz w:val="24"/>
+          <w:szCs w:val="24"/>
+        </w:rPr>
+        <w:t>had zero</w:t>
+      </w:r>
+      <w:r>
+        <w:rPr>
+          <w:rFonts w:ascii="Times New Roman" w:eastAsia="Times New Roman" w:hAnsi="Times New Roman" w:cs="Times New Roman"/>
+          <w:sz w:val="24"/>
+          <w:szCs w:val="24"/>
+        </w:rPr>
+        <w:t xml:space="preserve"> abundance in the female sequencing data (Figure 10). </w:t>
+      </w:r>
+    </w:p>
+    <w:p>
+      <w:pPr>
+        <w:jc w:val="both"/>
+        <w:rPr>
+          <w:rFonts w:ascii="Times New Roman" w:eastAsia="Times New Roman" w:hAnsi="Times New Roman" w:cs="Times New Roman"/>
+          <w:sz w:val="24"/>
+          <w:szCs w:val="24"/>
+        </w:rPr>
+      </w:pPr>
+    </w:p>
+    <w:p>
+      <w:pPr>
+        <w:jc w:val="both"/>
+        <w:rPr>
+          <w:rFonts w:ascii="Times New Roman" w:eastAsia="Times New Roman" w:hAnsi="Times New Roman" w:cs="Times New Roman"/>
+          <w:sz w:val="24"/>
+          <w:szCs w:val="24"/>
+        </w:rPr>
+      </w:pPr>
     </w:p>
     <w:p>
       <w:pPr>

</xml_diff>

<commit_message>
up thru k-mer analysis
</commit_message>
<xml_diff>
--- a/reports/2021/2021_A19-1844_sex_marker.docx
+++ b/reports/2021/2021_A19-1844_sex_marker.docx
@@ -1517,79 +1517,7 @@
           <w:szCs w:val="24"/>
           <w:lang w:val="en-US"/>
         </w:rPr>
-        <w:t>w</w:t>
-      </w:r>
-      <w:r>
-        <w:rPr>
-          <w:rFonts w:ascii="Times New Roman" w:eastAsia="Times New Roman" w:hAnsi="Times New Roman" w:cs="Times New Roman"/>
-          <w:sz w:val="24"/>
-          <w:szCs w:val="24"/>
-          <w:lang w:val="en-US"/>
-        </w:rPr>
-        <w:t xml:space="preserve">e looked for </w:t>
-      </w:r>
-      <w:r>
-        <w:rPr>
-          <w:rFonts w:ascii="Times New Roman" w:eastAsia="Times New Roman" w:hAnsi="Times New Roman" w:cs="Times New Roman"/>
-          <w:sz w:val="24"/>
-          <w:szCs w:val="24"/>
-          <w:lang w:val="en-US"/>
-        </w:rPr>
-        <w:t xml:space="preserve">the </w:t>
-      </w:r>
-      <w:r>
-        <w:rPr>
-          <w:rFonts w:ascii="Times New Roman" w:eastAsia="Times New Roman" w:hAnsi="Times New Roman" w:cs="Times New Roman"/>
-          <w:sz w:val="24"/>
-          <w:szCs w:val="24"/>
-          <w:lang w:val="en-US"/>
-        </w:rPr>
-        <w:t xml:space="preserve">association of </w:t>
-      </w:r>
-      <w:r>
-        <w:rPr>
-          <w:rFonts w:ascii="Times New Roman" w:eastAsia="Times New Roman" w:hAnsi="Times New Roman" w:cs="Times New Roman"/>
-          <w:sz w:val="24"/>
-          <w:szCs w:val="24"/>
-          <w:lang w:val="en-US"/>
-        </w:rPr>
-        <w:t xml:space="preserve">an </w:t>
-      </w:r>
-      <w:r>
-        <w:rPr>
-          <w:rFonts w:ascii="Times New Roman" w:eastAsia="Times New Roman" w:hAnsi="Times New Roman" w:cs="Times New Roman"/>
-          <w:sz w:val="24"/>
-          <w:szCs w:val="24"/>
-          <w:lang w:val="en-US"/>
-        </w:rPr>
-        <w:t xml:space="preserve">allele </w:t>
-      </w:r>
-      <w:r>
-        <w:rPr>
-          <w:rFonts w:ascii="Times New Roman" w:eastAsia="Times New Roman" w:hAnsi="Times New Roman" w:cs="Times New Roman"/>
-          <w:sz w:val="24"/>
-          <w:szCs w:val="24"/>
-          <w:lang w:val="en-US"/>
-        </w:rPr>
-        <w:t xml:space="preserve">at any location in the genome </w:t>
-      </w:r>
-      <w:r>
-        <w:rPr>
-          <w:rFonts w:ascii="Times New Roman" w:eastAsia="Times New Roman" w:hAnsi="Times New Roman" w:cs="Times New Roman"/>
-          <w:sz w:val="24"/>
-          <w:szCs w:val="24"/>
-          <w:lang w:val="en-US"/>
-        </w:rPr>
-        <w:t>with sex classification</w:t>
-      </w:r>
-      <w:r>
-        <w:rPr>
-          <w:rFonts w:ascii="Times New Roman" w:eastAsia="Times New Roman" w:hAnsi="Times New Roman" w:cs="Times New Roman"/>
-          <w:sz w:val="24"/>
-          <w:szCs w:val="24"/>
-          <w:lang w:val="en-US"/>
-        </w:rPr>
-        <w:t xml:space="preserve"> by</w:t>
+        <w:t>we looked for the association of an allele at any location in the genome with sex classification by</w:t>
       </w:r>
       <w:r>
         <w:rPr>
@@ -1753,16 +1681,7 @@
           <w:szCs w:val="24"/>
           <w:lang w:val="en-US"/>
         </w:rPr>
-        <w:t>. If we found alleles that associate with a particular sex that locus could be used as a diagnostic for genetically identifying sex.</w:t>
-      </w:r>
-      <w:r>
-        <w:rPr>
-          <w:rFonts w:ascii="Times New Roman" w:eastAsia="Times New Roman" w:hAnsi="Times New Roman" w:cs="Times New Roman"/>
-          <w:sz w:val="24"/>
-          <w:szCs w:val="24"/>
-          <w:lang w:val="en-US"/>
-        </w:rPr>
-        <w:t xml:space="preserve"> </w:t>
+        <w:t xml:space="preserve">. If we found alleles that associate with a particular sex that locus could be used as a diagnostic for genetically identifying sex. </w:t>
       </w:r>
       <w:r>
         <w:rPr>
@@ -3366,15 +3285,166 @@
           <w:sz w:val="24"/>
           <w:szCs w:val="24"/>
         </w:rPr>
-        <w:t>Next, we sought to validate our results by mapping the putative Y data to the male genome and observe the distribution of male and female RAD read coverage at each putative Y location.</w:t>
-      </w:r>
-      <w:r>
-        <w:rPr>
-          <w:rFonts w:ascii="Times New Roman" w:eastAsia="Times New Roman" w:hAnsi="Times New Roman" w:cs="Times New Roman"/>
-          <w:sz w:val="24"/>
-          <w:szCs w:val="24"/>
-        </w:rPr>
-        <w:t xml:space="preserve"> We mapped the putative Y data back to the male reference genome and found the reads mapped to multiple regions within the genome (Table 6)</w:t>
+        <w:t xml:space="preserve">Next, we sought to validate our results by mapping </w:t>
+      </w:r>
+      <w:r>
+        <w:rPr>
+          <w:rFonts w:ascii="Times New Roman" w:eastAsia="Times New Roman" w:hAnsi="Times New Roman" w:cs="Times New Roman"/>
+          <w:sz w:val="24"/>
+          <w:szCs w:val="24"/>
+        </w:rPr>
+        <w:t xml:space="preserve">RAD sequencing data to </w:t>
+      </w:r>
+      <w:r>
+        <w:rPr>
+          <w:rFonts w:ascii="Times New Roman" w:eastAsia="Times New Roman" w:hAnsi="Times New Roman" w:cs="Times New Roman"/>
+          <w:sz w:val="24"/>
+          <w:szCs w:val="24"/>
+        </w:rPr>
+        <w:t xml:space="preserve">the putative Y </w:t>
+      </w:r>
+      <w:r>
+        <w:rPr>
+          <w:rFonts w:ascii="Times New Roman" w:eastAsia="Times New Roman" w:hAnsi="Times New Roman" w:cs="Times New Roman"/>
+          <w:sz w:val="24"/>
+          <w:szCs w:val="24"/>
+        </w:rPr>
+        <w:t xml:space="preserve">sequences and running a depth analysis. </w:t>
+      </w:r>
+      <w:r>
+        <w:rPr>
+          <w:rFonts w:ascii="Times New Roman" w:eastAsia="Times New Roman" w:hAnsi="Times New Roman" w:cs="Times New Roman"/>
+          <w:sz w:val="24"/>
+          <w:szCs w:val="24"/>
+        </w:rPr>
+        <w:t xml:space="preserve">In order to ensure the putative Y reads were indeed mapping to one location in the genome, we performed a stringent end-to-end alignment of </w:t>
+      </w:r>
+      <w:r>
+        <w:rPr>
+          <w:rFonts w:ascii="Times New Roman" w:eastAsia="Times New Roman" w:hAnsi="Times New Roman" w:cs="Times New Roman"/>
+          <w:sz w:val="24"/>
+          <w:szCs w:val="24"/>
+        </w:rPr>
+        <w:t xml:space="preserve">the putative Y sequencing data </w:t>
+      </w:r>
+      <w:r>
+        <w:rPr>
+          <w:rFonts w:ascii="Times New Roman" w:eastAsia="Times New Roman" w:hAnsi="Times New Roman" w:cs="Times New Roman"/>
+          <w:sz w:val="24"/>
+          <w:szCs w:val="24"/>
+        </w:rPr>
+        <w:t>using bowtie2. Only reads that entirely aligned to regions in the genome were used in the subsequent analysis. To find depth locations we aligned t</w:t>
+      </w:r>
+      <w:r>
+        <w:rPr>
+          <w:rFonts w:ascii="Times New Roman" w:eastAsia="Times New Roman" w:hAnsi="Times New Roman" w:cs="Times New Roman"/>
+          <w:sz w:val="24"/>
+          <w:szCs w:val="24"/>
+        </w:rPr>
+        <w:t xml:space="preserve">he RAD sequencing data to the male reference genome using </w:t>
+      </w:r>
+      <w:proofErr w:type="spellStart"/>
+      <w:r>
+        <w:rPr>
+          <w:rFonts w:ascii="Times New Roman" w:eastAsia="Times New Roman" w:hAnsi="Times New Roman" w:cs="Times New Roman"/>
+          <w:sz w:val="24"/>
+          <w:szCs w:val="24"/>
+        </w:rPr>
+        <w:t>samtools</w:t>
+      </w:r>
+      <w:proofErr w:type="spellEnd"/>
+      <w:r>
+        <w:rPr>
+          <w:rFonts w:ascii="Times New Roman" w:eastAsia="Times New Roman" w:hAnsi="Times New Roman" w:cs="Times New Roman"/>
+          <w:sz w:val="24"/>
+          <w:szCs w:val="24"/>
+        </w:rPr>
+        <w:t xml:space="preserve"> &lt;CITE&gt;. We then pulled RAD </w:t>
+      </w:r>
+      <w:r>
+        <w:rPr>
+          <w:rFonts w:ascii="Times New Roman" w:eastAsia="Times New Roman" w:hAnsi="Times New Roman" w:cs="Times New Roman"/>
+          <w:sz w:val="24"/>
+          <w:szCs w:val="24"/>
+        </w:rPr>
+        <w:lastRenderedPageBreak/>
+        <w:t>alignment depth information from all of the locations where the putative Y sequencing data</w:t>
+      </w:r>
+      <w:r>
+        <w:rPr>
+          <w:rFonts w:ascii="Times New Roman" w:eastAsia="Times New Roman" w:hAnsi="Times New Roman" w:cs="Times New Roman"/>
+          <w:sz w:val="24"/>
+          <w:szCs w:val="24"/>
+        </w:rPr>
+        <w:t xml:space="preserve"> had also</w:t>
+      </w:r>
+      <w:r>
+        <w:rPr>
+          <w:rFonts w:ascii="Times New Roman" w:eastAsia="Times New Roman" w:hAnsi="Times New Roman" w:cs="Times New Roman"/>
+          <w:sz w:val="24"/>
+          <w:szCs w:val="24"/>
+        </w:rPr>
+        <w:t xml:space="preserve"> aligned using</w:t>
+      </w:r>
+      <w:r>
+        <w:rPr>
+          <w:rFonts w:ascii="Times New Roman" w:eastAsia="Times New Roman" w:hAnsi="Times New Roman" w:cs="Times New Roman"/>
+          <w:sz w:val="24"/>
+          <w:szCs w:val="24"/>
+        </w:rPr>
+        <w:t xml:space="preserve"> the software</w:t>
+      </w:r>
+      <w:r>
+        <w:rPr>
+          <w:rFonts w:ascii="Times New Roman" w:eastAsia="Times New Roman" w:hAnsi="Times New Roman" w:cs="Times New Roman"/>
+          <w:sz w:val="24"/>
+          <w:szCs w:val="24"/>
+        </w:rPr>
+        <w:t xml:space="preserve"> </w:t>
+      </w:r>
+      <w:proofErr w:type="spellStart"/>
+      <w:r>
+        <w:rPr>
+          <w:rFonts w:ascii="Times New Roman" w:eastAsia="Times New Roman" w:hAnsi="Times New Roman" w:cs="Times New Roman"/>
+          <w:sz w:val="24"/>
+          <w:szCs w:val="24"/>
+        </w:rPr>
+        <w:t>bedtools</w:t>
+      </w:r>
+      <w:proofErr w:type="spellEnd"/>
+      <w:r>
+        <w:rPr>
+          <w:rFonts w:ascii="Times New Roman" w:eastAsia="Times New Roman" w:hAnsi="Times New Roman" w:cs="Times New Roman"/>
+          <w:sz w:val="24"/>
+          <w:szCs w:val="24"/>
+        </w:rPr>
+        <w:t>&lt;CITE&gt;</w:t>
+      </w:r>
+      <w:r>
+        <w:rPr>
+          <w:rFonts w:ascii="Times New Roman" w:eastAsia="Times New Roman" w:hAnsi="Times New Roman" w:cs="Times New Roman"/>
+          <w:sz w:val="24"/>
+          <w:szCs w:val="24"/>
+        </w:rPr>
+        <w:t xml:space="preserve"> and custom bash and </w:t>
+      </w:r>
+      <w:proofErr w:type="spellStart"/>
+      <w:r>
+        <w:rPr>
+          <w:rFonts w:ascii="Times New Roman" w:eastAsia="Times New Roman" w:hAnsi="Times New Roman" w:cs="Times New Roman"/>
+          <w:sz w:val="24"/>
+          <w:szCs w:val="24"/>
+        </w:rPr>
+        <w:t>perl</w:t>
+      </w:r>
+      <w:proofErr w:type="spellEnd"/>
+      <w:r>
+        <w:rPr>
+          <w:rFonts w:ascii="Times New Roman" w:eastAsia="Times New Roman" w:hAnsi="Times New Roman" w:cs="Times New Roman"/>
+          <w:sz w:val="24"/>
+          <w:szCs w:val="24"/>
+        </w:rPr>
+        <w:t xml:space="preserve"> scripts. After we obtained depth information across all of the putative Y regions, we ran the same depth analysis as above.</w:t>
       </w:r>
     </w:p>
     <w:p>
@@ -3382,10 +3452,320 @@
         <w:jc w:val="both"/>
         <w:rPr>
           <w:rFonts w:ascii="Times New Roman" w:eastAsia="Times New Roman" w:hAnsi="Times New Roman" w:cs="Times New Roman"/>
+          <w:sz w:val="24"/>
+          <w:szCs w:val="24"/>
+        </w:rPr>
+      </w:pPr>
+      <w:r>
+        <w:rPr>
+          <w:rFonts w:ascii="Times New Roman" w:eastAsia="Times New Roman" w:hAnsi="Times New Roman" w:cs="Times New Roman"/>
+          <w:sz w:val="24"/>
+          <w:szCs w:val="24"/>
+        </w:rPr>
+        <w:t xml:space="preserve"> </w:t>
+      </w:r>
+    </w:p>
+    <w:p>
+      <w:pPr>
+        <w:jc w:val="both"/>
+        <w:rPr>
+          <w:rFonts w:ascii="Times New Roman" w:eastAsia="Times New Roman" w:hAnsi="Times New Roman" w:cs="Times New Roman"/>
           <w:i/>
           <w:sz w:val="24"/>
           <w:szCs w:val="24"/>
           <w:lang w:val="en-US"/>
+        </w:rPr>
+      </w:pPr>
+      <w:r>
+        <w:rPr>
+          <w:rFonts w:ascii="Times New Roman" w:eastAsia="Times New Roman" w:hAnsi="Times New Roman" w:cs="Times New Roman"/>
+          <w:i/>
+          <w:sz w:val="24"/>
+          <w:szCs w:val="24"/>
+          <w:lang w:val="en-US"/>
+        </w:rPr>
+        <w:t>Results</w:t>
+      </w:r>
+    </w:p>
+    <w:p>
+      <w:pPr>
+        <w:jc w:val="both"/>
+        <w:rPr>
+          <w:rFonts w:ascii="Times New Roman" w:eastAsia="Times New Roman" w:hAnsi="Times New Roman" w:cs="Times New Roman"/>
+          <w:sz w:val="24"/>
+          <w:szCs w:val="24"/>
+        </w:rPr>
+      </w:pPr>
+      <w:r>
+        <w:rPr>
+          <w:rFonts w:ascii="Times New Roman" w:eastAsia="Times New Roman" w:hAnsi="Times New Roman" w:cs="Times New Roman"/>
+          <w:sz w:val="24"/>
+          <w:szCs w:val="24"/>
+        </w:rPr>
+        <w:t>After abundance filtration, there were</w:t>
+      </w:r>
+      <w:r>
+        <w:rPr>
+          <w:rFonts w:ascii="Times New Roman" w:eastAsia="Times New Roman" w:hAnsi="Times New Roman" w:cs="Times New Roman"/>
+          <w:sz w:val="24"/>
+          <w:szCs w:val="24"/>
+        </w:rPr>
+        <w:t xml:space="preserve"> approximately</w:t>
+      </w:r>
+      <w:r>
+        <w:rPr>
+          <w:rFonts w:ascii="Times New Roman" w:eastAsia="Times New Roman" w:hAnsi="Times New Roman" w:cs="Times New Roman"/>
+          <w:sz w:val="24"/>
+          <w:szCs w:val="24"/>
+        </w:rPr>
+        <w:t xml:space="preserve"> 118,191,000 male-only k-</w:t>
+      </w:r>
+      <w:proofErr w:type="spellStart"/>
+      <w:r>
+        <w:rPr>
+          <w:rFonts w:ascii="Times New Roman" w:eastAsia="Times New Roman" w:hAnsi="Times New Roman" w:cs="Times New Roman"/>
+          <w:sz w:val="24"/>
+          <w:szCs w:val="24"/>
+        </w:rPr>
+        <w:t>mers</w:t>
+      </w:r>
+      <w:proofErr w:type="spellEnd"/>
+      <w:r>
+        <w:rPr>
+          <w:rFonts w:ascii="Times New Roman" w:eastAsia="Times New Roman" w:hAnsi="Times New Roman" w:cs="Times New Roman"/>
+          <w:sz w:val="24"/>
+          <w:szCs w:val="24"/>
+        </w:rPr>
+        <w:t xml:space="preserve"> and 494,251,000 female-only k-</w:t>
+      </w:r>
+      <w:proofErr w:type="spellStart"/>
+      <w:r>
+        <w:rPr>
+          <w:rFonts w:ascii="Times New Roman" w:eastAsia="Times New Roman" w:hAnsi="Times New Roman" w:cs="Times New Roman"/>
+          <w:sz w:val="24"/>
+          <w:szCs w:val="24"/>
+        </w:rPr>
+        <w:t>mers</w:t>
+      </w:r>
+      <w:proofErr w:type="spellEnd"/>
+      <w:r>
+        <w:rPr>
+          <w:rFonts w:ascii="Times New Roman" w:eastAsia="Times New Roman" w:hAnsi="Times New Roman" w:cs="Times New Roman"/>
+          <w:sz w:val="24"/>
+          <w:szCs w:val="24"/>
+        </w:rPr>
+        <w:t>. There was a clear distinction between the distribution of male and female abundances, where males had more high abundance k-</w:t>
+      </w:r>
+      <w:proofErr w:type="spellStart"/>
+      <w:r>
+        <w:rPr>
+          <w:rFonts w:ascii="Times New Roman" w:eastAsia="Times New Roman" w:hAnsi="Times New Roman" w:cs="Times New Roman"/>
+          <w:sz w:val="24"/>
+          <w:szCs w:val="24"/>
+        </w:rPr>
+        <w:t>mers</w:t>
+      </w:r>
+      <w:proofErr w:type="spellEnd"/>
+      <w:r>
+        <w:rPr>
+          <w:rFonts w:ascii="Times New Roman" w:eastAsia="Times New Roman" w:hAnsi="Times New Roman" w:cs="Times New Roman"/>
+          <w:sz w:val="24"/>
+          <w:szCs w:val="24"/>
+        </w:rPr>
+        <w:t xml:space="preserve"> compared to females (Figure 8). </w:t>
+      </w:r>
+      <w:r>
+        <w:rPr>
+          <w:rFonts w:ascii="Times New Roman" w:eastAsia="Times New Roman" w:hAnsi="Times New Roman" w:cs="Times New Roman"/>
+          <w:sz w:val="24"/>
+          <w:szCs w:val="24"/>
+        </w:rPr>
+        <w:t>Upon filtering k-</w:t>
+      </w:r>
+      <w:proofErr w:type="spellStart"/>
+      <w:r>
+        <w:rPr>
+          <w:rFonts w:ascii="Times New Roman" w:eastAsia="Times New Roman" w:hAnsi="Times New Roman" w:cs="Times New Roman"/>
+          <w:sz w:val="24"/>
+          <w:szCs w:val="24"/>
+        </w:rPr>
+        <w:t>mers</w:t>
+      </w:r>
+      <w:proofErr w:type="spellEnd"/>
+      <w:r>
+        <w:rPr>
+          <w:rFonts w:ascii="Times New Roman" w:eastAsia="Times New Roman" w:hAnsi="Times New Roman" w:cs="Times New Roman"/>
+          <w:sz w:val="24"/>
+          <w:szCs w:val="24"/>
+        </w:rPr>
+        <w:t xml:space="preserve"> for those found on long contigs (contigs containing 5 k-</w:t>
+      </w:r>
+      <w:proofErr w:type="spellStart"/>
+      <w:r>
+        <w:rPr>
+          <w:rFonts w:ascii="Times New Roman" w:eastAsia="Times New Roman" w:hAnsi="Times New Roman" w:cs="Times New Roman"/>
+          <w:sz w:val="24"/>
+          <w:szCs w:val="24"/>
+        </w:rPr>
+        <w:t>mers</w:t>
+      </w:r>
+      <w:proofErr w:type="spellEnd"/>
+      <w:r>
+        <w:rPr>
+          <w:rFonts w:ascii="Times New Roman" w:eastAsia="Times New Roman" w:hAnsi="Times New Roman" w:cs="Times New Roman"/>
+          <w:sz w:val="24"/>
+          <w:szCs w:val="24"/>
+        </w:rPr>
+        <w:t xml:space="preserve"> or more) there was a clear </w:t>
+      </w:r>
+      <w:r>
+        <w:rPr>
+          <w:rFonts w:ascii="Times New Roman" w:eastAsia="Times New Roman" w:hAnsi="Times New Roman" w:cs="Times New Roman"/>
+          <w:sz w:val="24"/>
+          <w:szCs w:val="24"/>
+        </w:rPr>
+        <w:t xml:space="preserve">increase of </w:t>
+      </w:r>
+      <w:r>
+        <w:rPr>
+          <w:rFonts w:ascii="Times New Roman" w:eastAsia="Times New Roman" w:hAnsi="Times New Roman" w:cs="Times New Roman"/>
+          <w:sz w:val="24"/>
+          <w:szCs w:val="24"/>
+        </w:rPr>
+        <w:t xml:space="preserve">male-specific </w:t>
+      </w:r>
+      <w:r>
+        <w:rPr>
+          <w:rFonts w:ascii="Times New Roman" w:eastAsia="Times New Roman" w:hAnsi="Times New Roman" w:cs="Times New Roman"/>
+          <w:sz w:val="24"/>
+          <w:szCs w:val="24"/>
+        </w:rPr>
+        <w:t>k-</w:t>
+      </w:r>
+      <w:proofErr w:type="spellStart"/>
+      <w:r>
+        <w:rPr>
+          <w:rFonts w:ascii="Times New Roman" w:eastAsia="Times New Roman" w:hAnsi="Times New Roman" w:cs="Times New Roman"/>
+          <w:sz w:val="24"/>
+          <w:szCs w:val="24"/>
+        </w:rPr>
+        <w:t>mers</w:t>
+      </w:r>
+      <w:proofErr w:type="spellEnd"/>
+      <w:r>
+        <w:rPr>
+          <w:rFonts w:ascii="Times New Roman" w:eastAsia="Times New Roman" w:hAnsi="Times New Roman" w:cs="Times New Roman"/>
+          <w:sz w:val="24"/>
+          <w:szCs w:val="24"/>
+        </w:rPr>
+        <w:t xml:space="preserve"> at half the abundance of </w:t>
+      </w:r>
+      <w:r>
+        <w:rPr>
+          <w:rFonts w:ascii="Times New Roman" w:eastAsia="Times New Roman" w:hAnsi="Times New Roman" w:cs="Times New Roman"/>
+          <w:sz w:val="24"/>
+          <w:szCs w:val="24"/>
+        </w:rPr>
+        <w:t>the female and male peak on the right (Figure 9).</w:t>
+      </w:r>
+      <w:r>
+        <w:rPr>
+          <w:rFonts w:ascii="Times New Roman" w:eastAsia="Times New Roman" w:hAnsi="Times New Roman" w:cs="Times New Roman"/>
+          <w:sz w:val="24"/>
+          <w:szCs w:val="24"/>
+        </w:rPr>
+        <w:t xml:space="preserve"> </w:t>
+      </w:r>
+      <w:commentRangeStart w:id="0"/>
+      <w:r>
+        <w:rPr>
+          <w:rFonts w:ascii="Times New Roman" w:eastAsia="Times New Roman" w:hAnsi="Times New Roman" w:cs="Times New Roman"/>
+          <w:sz w:val="24"/>
+          <w:szCs w:val="24"/>
+        </w:rPr>
+        <w:t>This is consistent with the male sequencing data potentially having heterogametic regions</w:t>
+      </w:r>
+      <w:r>
+        <w:rPr>
+          <w:rFonts w:ascii="Times New Roman" w:eastAsia="Times New Roman" w:hAnsi="Times New Roman" w:cs="Times New Roman"/>
+          <w:sz w:val="24"/>
+          <w:szCs w:val="24"/>
+        </w:rPr>
+        <w:t xml:space="preserve"> in its genome.</w:t>
+      </w:r>
+      <w:commentRangeEnd w:id="0"/>
+      <w:r>
+        <w:rPr>
+          <w:rStyle w:val="CommentReference"/>
+        </w:rPr>
+        <w:commentReference w:id="0"/>
+      </w:r>
+      <w:r>
+        <w:rPr>
+          <w:rFonts w:ascii="Times New Roman" w:eastAsia="Times New Roman" w:hAnsi="Times New Roman" w:cs="Times New Roman"/>
+          <w:sz w:val="24"/>
+          <w:szCs w:val="24"/>
+        </w:rPr>
+        <w:t xml:space="preserve"> We found 44 contigs with </w:t>
+      </w:r>
+      <w:r>
+        <w:rPr>
+          <w:rFonts w:ascii="Times New Roman" w:eastAsia="Times New Roman" w:hAnsi="Times New Roman" w:cs="Times New Roman"/>
+          <w:sz w:val="24"/>
+          <w:szCs w:val="24"/>
+        </w:rPr>
+        <w:t>k-</w:t>
+      </w:r>
+      <w:proofErr w:type="spellStart"/>
+      <w:r>
+        <w:rPr>
+          <w:rFonts w:ascii="Times New Roman" w:eastAsia="Times New Roman" w:hAnsi="Times New Roman" w:cs="Times New Roman"/>
+          <w:sz w:val="24"/>
+          <w:szCs w:val="24"/>
+        </w:rPr>
+        <w:t>mer</w:t>
+      </w:r>
+      <w:proofErr w:type="spellEnd"/>
+      <w:r>
+        <w:rPr>
+          <w:rFonts w:ascii="Times New Roman" w:eastAsia="Times New Roman" w:hAnsi="Times New Roman" w:cs="Times New Roman"/>
+          <w:sz w:val="24"/>
+          <w:szCs w:val="24"/>
+        </w:rPr>
+        <w:t xml:space="preserve"> mean </w:t>
+      </w:r>
+      <w:r>
+        <w:rPr>
+          <w:rFonts w:ascii="Times New Roman" w:eastAsia="Times New Roman" w:hAnsi="Times New Roman" w:cs="Times New Roman"/>
+          <w:sz w:val="24"/>
+          <w:szCs w:val="24"/>
+        </w:rPr>
+        <w:t xml:space="preserve">abundance in the male sequencing data that </w:t>
+      </w:r>
+      <w:r>
+        <w:rPr>
+          <w:rFonts w:ascii="Times New Roman" w:eastAsia="Times New Roman" w:hAnsi="Times New Roman" w:cs="Times New Roman"/>
+          <w:sz w:val="24"/>
+          <w:szCs w:val="24"/>
+        </w:rPr>
+        <w:t>had zero</w:t>
+      </w:r>
+      <w:r>
+        <w:rPr>
+          <w:rFonts w:ascii="Times New Roman" w:eastAsia="Times New Roman" w:hAnsi="Times New Roman" w:cs="Times New Roman"/>
+          <w:sz w:val="24"/>
+          <w:szCs w:val="24"/>
+        </w:rPr>
+        <w:t xml:space="preserve"> abundance in the female sequencing data (Figure 10). </w:t>
+      </w:r>
+    </w:p>
+    <w:p>
+      <w:pPr>
+        <w:jc w:val="both"/>
+        <w:rPr>
+          <w:rFonts w:ascii="Times New Roman" w:eastAsia="Times New Roman" w:hAnsi="Times New Roman" w:cs="Times New Roman"/>
+          <w:sz w:val="24"/>
+          <w:szCs w:val="24"/>
         </w:rPr>
       </w:pPr>
     </w:p>
@@ -3394,305 +3774,26 @@
         <w:jc w:val="both"/>
         <w:rPr>
           <w:rFonts w:ascii="Times New Roman" w:eastAsia="Times New Roman" w:hAnsi="Times New Roman" w:cs="Times New Roman"/>
-          <w:i/>
-          <w:sz w:val="24"/>
-          <w:szCs w:val="24"/>
-          <w:lang w:val="en-US"/>
+          <w:sz w:val="24"/>
+          <w:szCs w:val="24"/>
         </w:rPr>
       </w:pPr>
       <w:r>
         <w:rPr>
           <w:rFonts w:ascii="Times New Roman" w:eastAsia="Times New Roman" w:hAnsi="Times New Roman" w:cs="Times New Roman"/>
-          <w:i/>
-          <w:sz w:val="24"/>
-          <w:szCs w:val="24"/>
-          <w:lang w:val="en-US"/>
-        </w:rPr>
-        <w:t>Results</w:t>
-      </w:r>
-    </w:p>
-    <w:p>
-      <w:pPr>
-        <w:jc w:val="both"/>
-        <w:rPr>
-          <w:rFonts w:ascii="Times New Roman" w:eastAsia="Times New Roman" w:hAnsi="Times New Roman" w:cs="Times New Roman"/>
-          <w:sz w:val="24"/>
-          <w:szCs w:val="24"/>
-        </w:rPr>
-      </w:pPr>
-      <w:r>
-        <w:rPr>
-          <w:rFonts w:ascii="Times New Roman" w:eastAsia="Times New Roman" w:hAnsi="Times New Roman" w:cs="Times New Roman"/>
-          <w:sz w:val="24"/>
-          <w:szCs w:val="24"/>
-        </w:rPr>
-        <w:lastRenderedPageBreak/>
-        <w:t>After abundance filtration, there were</w:t>
-      </w:r>
-      <w:r>
-        <w:rPr>
-          <w:rFonts w:ascii="Times New Roman" w:eastAsia="Times New Roman" w:hAnsi="Times New Roman" w:cs="Times New Roman"/>
-          <w:sz w:val="24"/>
-          <w:szCs w:val="24"/>
-        </w:rPr>
-        <w:t xml:space="preserve"> approximately</w:t>
-      </w:r>
-      <w:r>
-        <w:rPr>
-          <w:rFonts w:ascii="Times New Roman" w:eastAsia="Times New Roman" w:hAnsi="Times New Roman" w:cs="Times New Roman"/>
-          <w:sz w:val="24"/>
-          <w:szCs w:val="24"/>
-        </w:rPr>
-        <w:t xml:space="preserve"> 118,191,000 male-only k-</w:t>
-      </w:r>
-      <w:proofErr w:type="spellStart"/>
-      <w:r>
-        <w:rPr>
-          <w:rFonts w:ascii="Times New Roman" w:eastAsia="Times New Roman" w:hAnsi="Times New Roman" w:cs="Times New Roman"/>
-          <w:sz w:val="24"/>
-          <w:szCs w:val="24"/>
-        </w:rPr>
-        <w:t>mers</w:t>
-      </w:r>
-      <w:proofErr w:type="spellEnd"/>
-      <w:r>
-        <w:rPr>
-          <w:rFonts w:ascii="Times New Roman" w:eastAsia="Times New Roman" w:hAnsi="Times New Roman" w:cs="Times New Roman"/>
-          <w:sz w:val="24"/>
-          <w:szCs w:val="24"/>
-        </w:rPr>
-        <w:t xml:space="preserve"> and 494,251,000 female-only k-</w:t>
-      </w:r>
-      <w:proofErr w:type="spellStart"/>
-      <w:r>
-        <w:rPr>
-          <w:rFonts w:ascii="Times New Roman" w:eastAsia="Times New Roman" w:hAnsi="Times New Roman" w:cs="Times New Roman"/>
-          <w:sz w:val="24"/>
-          <w:szCs w:val="24"/>
-        </w:rPr>
-        <w:t>mers</w:t>
-      </w:r>
-      <w:proofErr w:type="spellEnd"/>
-      <w:r>
-        <w:rPr>
-          <w:rFonts w:ascii="Times New Roman" w:eastAsia="Times New Roman" w:hAnsi="Times New Roman" w:cs="Times New Roman"/>
-          <w:sz w:val="24"/>
-          <w:szCs w:val="24"/>
-        </w:rPr>
-        <w:t>. There was a clear distinction between the distribution of male and female abundances, where males had more high abundance k-</w:t>
-      </w:r>
-      <w:proofErr w:type="spellStart"/>
-      <w:r>
-        <w:rPr>
-          <w:rFonts w:ascii="Times New Roman" w:eastAsia="Times New Roman" w:hAnsi="Times New Roman" w:cs="Times New Roman"/>
-          <w:sz w:val="24"/>
-          <w:szCs w:val="24"/>
-        </w:rPr>
-        <w:t>mers</w:t>
-      </w:r>
-      <w:proofErr w:type="spellEnd"/>
-      <w:r>
-        <w:rPr>
-          <w:rFonts w:ascii="Times New Roman" w:eastAsia="Times New Roman" w:hAnsi="Times New Roman" w:cs="Times New Roman"/>
-          <w:sz w:val="24"/>
-          <w:szCs w:val="24"/>
-        </w:rPr>
-        <w:t xml:space="preserve"> compared to females (Figure 8). </w:t>
-      </w:r>
-      <w:r>
-        <w:rPr>
-          <w:rFonts w:ascii="Times New Roman" w:eastAsia="Times New Roman" w:hAnsi="Times New Roman" w:cs="Times New Roman"/>
-          <w:sz w:val="24"/>
-          <w:szCs w:val="24"/>
-        </w:rPr>
-        <w:t>Upon filtering k-</w:t>
-      </w:r>
-      <w:proofErr w:type="spellStart"/>
-      <w:r>
-        <w:rPr>
-          <w:rFonts w:ascii="Times New Roman" w:eastAsia="Times New Roman" w:hAnsi="Times New Roman" w:cs="Times New Roman"/>
-          <w:sz w:val="24"/>
-          <w:szCs w:val="24"/>
-        </w:rPr>
-        <w:t>mers</w:t>
-      </w:r>
-      <w:proofErr w:type="spellEnd"/>
-      <w:r>
-        <w:rPr>
-          <w:rFonts w:ascii="Times New Roman" w:eastAsia="Times New Roman" w:hAnsi="Times New Roman" w:cs="Times New Roman"/>
-          <w:sz w:val="24"/>
-          <w:szCs w:val="24"/>
-        </w:rPr>
-        <w:t xml:space="preserve"> for those found on long contigs (contigs containing 5 k-</w:t>
-      </w:r>
-      <w:proofErr w:type="spellStart"/>
-      <w:r>
-        <w:rPr>
-          <w:rFonts w:ascii="Times New Roman" w:eastAsia="Times New Roman" w:hAnsi="Times New Roman" w:cs="Times New Roman"/>
-          <w:sz w:val="24"/>
-          <w:szCs w:val="24"/>
-        </w:rPr>
-        <w:t>mers</w:t>
-      </w:r>
-      <w:proofErr w:type="spellEnd"/>
-      <w:r>
-        <w:rPr>
-          <w:rFonts w:ascii="Times New Roman" w:eastAsia="Times New Roman" w:hAnsi="Times New Roman" w:cs="Times New Roman"/>
-          <w:sz w:val="24"/>
-          <w:szCs w:val="24"/>
-        </w:rPr>
-        <w:t xml:space="preserve"> or more) there was a clear </w:t>
-      </w:r>
-      <w:r>
-        <w:rPr>
-          <w:rFonts w:ascii="Times New Roman" w:eastAsia="Times New Roman" w:hAnsi="Times New Roman" w:cs="Times New Roman"/>
-          <w:sz w:val="24"/>
-          <w:szCs w:val="24"/>
-        </w:rPr>
-        <w:t xml:space="preserve">increase of </w:t>
-      </w:r>
-      <w:r>
-        <w:rPr>
-          <w:rFonts w:ascii="Times New Roman" w:eastAsia="Times New Roman" w:hAnsi="Times New Roman" w:cs="Times New Roman"/>
-          <w:sz w:val="24"/>
-          <w:szCs w:val="24"/>
-        </w:rPr>
-        <w:t xml:space="preserve">male-specific </w:t>
-      </w:r>
-      <w:r>
-        <w:rPr>
-          <w:rFonts w:ascii="Times New Roman" w:eastAsia="Times New Roman" w:hAnsi="Times New Roman" w:cs="Times New Roman"/>
-          <w:sz w:val="24"/>
-          <w:szCs w:val="24"/>
-        </w:rPr>
-        <w:t>k-</w:t>
-      </w:r>
-      <w:proofErr w:type="spellStart"/>
-      <w:r>
-        <w:rPr>
-          <w:rFonts w:ascii="Times New Roman" w:eastAsia="Times New Roman" w:hAnsi="Times New Roman" w:cs="Times New Roman"/>
-          <w:sz w:val="24"/>
-          <w:szCs w:val="24"/>
-        </w:rPr>
-        <w:t>mers</w:t>
-      </w:r>
-      <w:proofErr w:type="spellEnd"/>
-      <w:r>
-        <w:rPr>
-          <w:rFonts w:ascii="Times New Roman" w:eastAsia="Times New Roman" w:hAnsi="Times New Roman" w:cs="Times New Roman"/>
-          <w:sz w:val="24"/>
-          <w:szCs w:val="24"/>
-        </w:rPr>
-        <w:t xml:space="preserve"> at half the abundance of </w:t>
-      </w:r>
-      <w:r>
-        <w:rPr>
-          <w:rFonts w:ascii="Times New Roman" w:eastAsia="Times New Roman" w:hAnsi="Times New Roman" w:cs="Times New Roman"/>
-          <w:sz w:val="24"/>
-          <w:szCs w:val="24"/>
-        </w:rPr>
-        <w:t>the female and male peak on the right (Figure 9).</w:t>
-      </w:r>
-      <w:r>
-        <w:rPr>
-          <w:rFonts w:ascii="Times New Roman" w:eastAsia="Times New Roman" w:hAnsi="Times New Roman" w:cs="Times New Roman"/>
-          <w:sz w:val="24"/>
-          <w:szCs w:val="24"/>
-        </w:rPr>
-        <w:t xml:space="preserve"> </w:t>
-      </w:r>
-      <w:commentRangeStart w:id="0"/>
-      <w:r>
-        <w:rPr>
-          <w:rFonts w:ascii="Times New Roman" w:eastAsia="Times New Roman" w:hAnsi="Times New Roman" w:cs="Times New Roman"/>
-          <w:sz w:val="24"/>
-          <w:szCs w:val="24"/>
-        </w:rPr>
-        <w:t>This is consistent with the male sequencing data potentially having heterogametic regions</w:t>
-      </w:r>
-      <w:r>
-        <w:rPr>
-          <w:rFonts w:ascii="Times New Roman" w:eastAsia="Times New Roman" w:hAnsi="Times New Roman" w:cs="Times New Roman"/>
-          <w:sz w:val="24"/>
-          <w:szCs w:val="24"/>
-        </w:rPr>
-        <w:t xml:space="preserve"> in its genome.</w:t>
-      </w:r>
-      <w:commentRangeEnd w:id="0"/>
-      <w:r>
-        <w:rPr>
-          <w:rStyle w:val="CommentReference"/>
-        </w:rPr>
-        <w:commentReference w:id="0"/>
-      </w:r>
-      <w:r>
-        <w:rPr>
-          <w:rFonts w:ascii="Times New Roman" w:eastAsia="Times New Roman" w:hAnsi="Times New Roman" w:cs="Times New Roman"/>
-          <w:sz w:val="24"/>
-          <w:szCs w:val="24"/>
-        </w:rPr>
-        <w:t xml:space="preserve"> We found 44 contigs with </w:t>
-      </w:r>
-      <w:r>
-        <w:rPr>
-          <w:rFonts w:ascii="Times New Roman" w:eastAsia="Times New Roman" w:hAnsi="Times New Roman" w:cs="Times New Roman"/>
-          <w:sz w:val="24"/>
-          <w:szCs w:val="24"/>
-        </w:rPr>
-        <w:t>k-</w:t>
-      </w:r>
-      <w:proofErr w:type="spellStart"/>
-      <w:r>
-        <w:rPr>
-          <w:rFonts w:ascii="Times New Roman" w:eastAsia="Times New Roman" w:hAnsi="Times New Roman" w:cs="Times New Roman"/>
-          <w:sz w:val="24"/>
-          <w:szCs w:val="24"/>
-        </w:rPr>
-        <w:t>mer</w:t>
-      </w:r>
-      <w:proofErr w:type="spellEnd"/>
-      <w:r>
-        <w:rPr>
-          <w:rFonts w:ascii="Times New Roman" w:eastAsia="Times New Roman" w:hAnsi="Times New Roman" w:cs="Times New Roman"/>
-          <w:sz w:val="24"/>
-          <w:szCs w:val="24"/>
-        </w:rPr>
-        <w:t xml:space="preserve"> mean </w:t>
-      </w:r>
-      <w:r>
-        <w:rPr>
-          <w:rFonts w:ascii="Times New Roman" w:eastAsia="Times New Roman" w:hAnsi="Times New Roman" w:cs="Times New Roman"/>
-          <w:sz w:val="24"/>
-          <w:szCs w:val="24"/>
-        </w:rPr>
-        <w:t xml:space="preserve">abundance in the male sequencing data that </w:t>
-      </w:r>
-      <w:r>
-        <w:rPr>
-          <w:rFonts w:ascii="Times New Roman" w:eastAsia="Times New Roman" w:hAnsi="Times New Roman" w:cs="Times New Roman"/>
-          <w:sz w:val="24"/>
-          <w:szCs w:val="24"/>
-        </w:rPr>
-        <w:t>had zero</w:t>
-      </w:r>
-      <w:r>
-        <w:rPr>
-          <w:rFonts w:ascii="Times New Roman" w:eastAsia="Times New Roman" w:hAnsi="Times New Roman" w:cs="Times New Roman"/>
-          <w:sz w:val="24"/>
-          <w:szCs w:val="24"/>
-        </w:rPr>
-        <w:t xml:space="preserve"> abundance in the female sequencing data (Figure 10). </w:t>
-      </w:r>
-    </w:p>
-    <w:p>
-      <w:pPr>
-        <w:jc w:val="both"/>
-        <w:rPr>
-          <w:rFonts w:ascii="Times New Roman" w:eastAsia="Times New Roman" w:hAnsi="Times New Roman" w:cs="Times New Roman"/>
-          <w:sz w:val="24"/>
-          <w:szCs w:val="24"/>
-        </w:rPr>
-      </w:pPr>
+          <w:sz w:val="24"/>
+          <w:szCs w:val="24"/>
+        </w:rPr>
+        <w:t>We mapped the putative Y data back to the male reference genome and found the reads mapped to multiple regions within the genome (Table 6)</w:t>
+      </w:r>
+      <w:r>
+        <w:rPr>
+          <w:rFonts w:ascii="Times New Roman" w:eastAsia="Times New Roman" w:hAnsi="Times New Roman" w:cs="Times New Roman"/>
+          <w:sz w:val="24"/>
+          <w:szCs w:val="24"/>
+        </w:rPr>
+        <w:t>. We did not find a significant difference in male versus female read depth at locations across the putative Y regions.</w:t>
+      </w:r>
     </w:p>
     <w:p>
       <w:pPr>
@@ -4174,6 +4275,7 @@
   <w:style w:type="character" w:default="1" w:styleId="DefaultParagraphFont">
     <w:name w:val="Default Paragraph Font"/>
     <w:uiPriority w:val="1"/>
+    <w:semiHidden/>
     <w:unhideWhenUsed/>
   </w:style>
   <w:style w:type="table" w:default="1" w:styleId="TableNormal">

</xml_diff>

<commit_message>
update to send to Shannon K for edits
</commit_message>
<xml_diff>
--- a/reports/2021/2021_A19-1844_sex_marker.docx
+++ b/reports/2021/2021_A19-1844_sex_marker.docx
@@ -80,6 +80,7 @@
         </w:rPr>
         <w:t>Sex determination in fish is a highly variable trait</w:t>
       </w:r>
+      <w:commentRangeStart w:id="0"/>
       <w:r>
         <w:rPr>
           <w:rFonts w:ascii="Times New Roman" w:eastAsia="Times New Roman" w:hAnsi="Times New Roman" w:cs="Times New Roman"/>
@@ -131,6 +132,13 @@
         </w:rPr>
         <w:fldChar w:fldCharType="end"/>
       </w:r>
+      <w:commentRangeEnd w:id="0"/>
+      <w:r>
+        <w:rPr>
+          <w:rStyle w:val="CommentReference"/>
+        </w:rPr>
+        <w:commentReference w:id="0"/>
+      </w:r>
       <w:r>
         <w:rPr>
           <w:rFonts w:ascii="Times New Roman" w:eastAsia="Times New Roman" w:hAnsi="Times New Roman" w:cs="Times New Roman"/>
@@ -464,7 +472,47 @@
           <w:sz w:val="24"/>
           <w:szCs w:val="24"/>
         </w:rPr>
-        <w:t xml:space="preserve"> Thus, identifying sex-associated markers is of use for increasing biological knowledge and practical management.</w:t>
+        <w:t xml:space="preserve"> Thus, identifying sex-associated markers is of use for increasing biological knowledge</w:t>
+      </w:r>
+      <w:r>
+        <w:rPr>
+          <w:rFonts w:ascii="Times New Roman" w:eastAsia="Times New Roman" w:hAnsi="Times New Roman" w:cs="Times New Roman"/>
+          <w:bCs/>
+          <w:iCs/>
+          <w:sz w:val="24"/>
+          <w:szCs w:val="24"/>
+        </w:rPr>
+        <w:t>. However, identifying diagnostic marker is also useful for</w:t>
+      </w:r>
+      <w:r>
+        <w:rPr>
+          <w:rFonts w:ascii="Times New Roman" w:eastAsia="Times New Roman" w:hAnsi="Times New Roman" w:cs="Times New Roman"/>
+          <w:bCs/>
+          <w:iCs/>
+          <w:sz w:val="24"/>
+          <w:szCs w:val="24"/>
+        </w:rPr>
+        <w:t xml:space="preserve"> practical management</w:t>
+      </w:r>
+      <w:r>
+        <w:rPr>
+          <w:rFonts w:ascii="Times New Roman" w:eastAsia="Times New Roman" w:hAnsi="Times New Roman" w:cs="Times New Roman"/>
+          <w:bCs/>
+          <w:iCs/>
+          <w:sz w:val="24"/>
+          <w:szCs w:val="24"/>
+        </w:rPr>
+        <w:t xml:space="preserve"> of the species</w:t>
+      </w:r>
+      <w:r>
+        <w:rPr>
+          <w:rFonts w:ascii="Times New Roman" w:eastAsia="Times New Roman" w:hAnsi="Times New Roman" w:cs="Times New Roman"/>
+          <w:bCs/>
+          <w:iCs/>
+          <w:sz w:val="24"/>
+          <w:szCs w:val="24"/>
+        </w:rPr>
+        <w:t>.</w:t>
       </w:r>
     </w:p>
     <w:p>
@@ -2307,9 +2355,38 @@
           <w:rFonts w:ascii="Times New Roman" w:eastAsia="Times New Roman" w:hAnsi="Times New Roman" w:cs="Times New Roman"/>
           <w:sz w:val="24"/>
           <w:szCs w:val="24"/>
+          <w:lang w:val="en-US"/>
+        </w:rPr>
+        <w:t>, respectively</w:t>
+      </w:r>
+      <w:r>
+        <w:rPr>
+          <w:rFonts w:ascii="Times New Roman" w:eastAsia="Times New Roman" w:hAnsi="Times New Roman" w:cs="Times New Roman"/>
+          <w:sz w:val="24"/>
+          <w:szCs w:val="24"/>
         </w:rPr>
         <w:t xml:space="preserve">. </w:t>
       </w:r>
+    </w:p>
+    <w:p>
+      <w:pPr>
+        <w:jc w:val="both"/>
+        <w:rPr>
+          <w:rFonts w:ascii="Times New Roman" w:eastAsia="Times New Roman" w:hAnsi="Times New Roman" w:cs="Times New Roman"/>
+          <w:sz w:val="24"/>
+          <w:szCs w:val="24"/>
+        </w:rPr>
+      </w:pPr>
+    </w:p>
+    <w:p>
+      <w:pPr>
+        <w:jc w:val="both"/>
+        <w:rPr>
+          <w:rFonts w:ascii="Times New Roman" w:eastAsia="Times New Roman" w:hAnsi="Times New Roman" w:cs="Times New Roman"/>
+          <w:sz w:val="24"/>
+          <w:szCs w:val="24"/>
+        </w:rPr>
+      </w:pPr>
     </w:p>
     <w:p>
       <w:pPr>
@@ -2353,6 +2430,7 @@
           <w:szCs w:val="24"/>
           <w:lang w:val="en-US"/>
         </w:rPr>
+        <w:lastRenderedPageBreak/>
         <w:t>Depth analysis</w:t>
       </w:r>
     </w:p>
@@ -2393,7 +2471,6 @@
           <w:sz w:val="24"/>
           <w:szCs w:val="24"/>
         </w:rPr>
-        <w:lastRenderedPageBreak/>
         <w:t>We</w:t>
       </w:r>
       <w:r>
@@ -2426,7 +2503,23 @@
           <w:sz w:val="24"/>
           <w:szCs w:val="24"/>
         </w:rPr>
-        <w:t>RAD tags spread throughout the genome</w:t>
+        <w:t>RAD</w:t>
+      </w:r>
+      <w:r>
+        <w:rPr>
+          <w:rFonts w:ascii="Times New Roman" w:eastAsia="Times New Roman" w:hAnsi="Times New Roman" w:cs="Times New Roman"/>
+          <w:sz w:val="24"/>
+          <w:szCs w:val="24"/>
+        </w:rPr>
+        <w:t xml:space="preserve"> markers</w:t>
+      </w:r>
+      <w:r>
+        <w:rPr>
+          <w:rFonts w:ascii="Times New Roman" w:eastAsia="Times New Roman" w:hAnsi="Times New Roman" w:cs="Times New Roman"/>
+          <w:sz w:val="24"/>
+          <w:szCs w:val="24"/>
+        </w:rPr>
+        <w:t xml:space="preserve"> spread throughout the genome</w:t>
       </w:r>
       <w:r>
         <w:rPr>
@@ -2502,7 +2595,25 @@
           <w:sz w:val="24"/>
           <w:szCs w:val="24"/>
         </w:rPr>
-        <w:t>we threw out all locations where no male or female RAD data aligned</w:t>
+        <w:t xml:space="preserve">we threw out all locations where no male or female </w:t>
+      </w:r>
+      <w:proofErr w:type="spellStart"/>
+      <w:r>
+        <w:rPr>
+          <w:rFonts w:ascii="Times New Roman" w:eastAsia="Times New Roman" w:hAnsi="Times New Roman" w:cs="Times New Roman"/>
+          <w:sz w:val="24"/>
+          <w:szCs w:val="24"/>
+        </w:rPr>
+        <w:t>RADseq</w:t>
+      </w:r>
+      <w:proofErr w:type="spellEnd"/>
+      <w:r>
+        <w:rPr>
+          <w:rFonts w:ascii="Times New Roman" w:eastAsia="Times New Roman" w:hAnsi="Times New Roman" w:cs="Times New Roman"/>
+          <w:sz w:val="24"/>
+          <w:szCs w:val="24"/>
+        </w:rPr>
+        <w:t xml:space="preserve"> data aligned</w:t>
       </w:r>
       <w:r>
         <w:rPr>
@@ -2536,7 +2647,7 @@
         </w:rPr>
         <w:t>(</w:t>
       </w:r>
-      <w:hyperlink r:id="rId4" w:history="1">
+      <w:hyperlink r:id="rId9" w:history="1">
         <w:r>
           <w:rPr>
             <w:rStyle w:val="Hyperlink"/>
@@ -2555,27 +2666,7 @@
           <w:szCs w:val="24"/>
           <w:lang w:val="en-US"/>
         </w:rPr>
-        <w:t>, see 04.analyze_B_compareDepths.*Ref_1_*.</w:t>
-      </w:r>
-      <w:proofErr w:type="spellStart"/>
-      <w:r>
-        <w:rPr>
-          <w:rFonts w:ascii="Times New Roman" w:eastAsia="Times New Roman" w:hAnsi="Times New Roman" w:cs="Times New Roman"/>
-          <w:sz w:val="24"/>
-          <w:szCs w:val="24"/>
-          <w:lang w:val="en-US"/>
-        </w:rPr>
-        <w:t>slurm</w:t>
-      </w:r>
-      <w:proofErr w:type="spellEnd"/>
-      <w:r>
-        <w:rPr>
-          <w:rFonts w:ascii="Times New Roman" w:eastAsia="Times New Roman" w:hAnsi="Times New Roman" w:cs="Times New Roman"/>
-          <w:sz w:val="24"/>
-          <w:szCs w:val="24"/>
-          <w:lang w:val="en-US"/>
-        </w:rPr>
-        <w:t xml:space="preserve"> where * can take the place of any text)</w:t>
+        <w:t>)</w:t>
       </w:r>
       <w:r>
         <w:rPr>
@@ -2767,9 +2858,8 @@
           <w:szCs w:val="24"/>
           <w:lang w:val="en-US"/>
         </w:rPr>
-        <w:t>K-</w:t>
-      </w:r>
-      <w:proofErr w:type="spellStart"/>
+        <w:t>K-mer</w:t>
+      </w:r>
       <w:r>
         <w:rPr>
           <w:rFonts w:ascii="Times New Roman" w:eastAsia="Times New Roman" w:hAnsi="Times New Roman" w:cs="Times New Roman"/>
@@ -2779,19 +2869,764 @@
           <w:szCs w:val="24"/>
           <w:lang w:val="en-US"/>
         </w:rPr>
-        <w:t>mer</w:t>
+        <w:t xml:space="preserve"> analysis</w:t>
+      </w:r>
+    </w:p>
+    <w:p>
+      <w:pPr>
+        <w:jc w:val="both"/>
+        <w:rPr>
+          <w:rFonts w:ascii="Times New Roman" w:eastAsia="Times New Roman" w:hAnsi="Times New Roman" w:cs="Times New Roman"/>
+          <w:i/>
+          <w:sz w:val="24"/>
+          <w:szCs w:val="24"/>
+          <w:lang w:val="en-US"/>
+        </w:rPr>
+      </w:pPr>
+      <w:r>
+        <w:rPr>
+          <w:rFonts w:ascii="Times New Roman" w:eastAsia="Times New Roman" w:hAnsi="Times New Roman" w:cs="Times New Roman"/>
+          <w:i/>
+          <w:sz w:val="24"/>
+          <w:szCs w:val="24"/>
+          <w:lang w:val="en-US"/>
+        </w:rPr>
+        <w:t>Methods</w:t>
+      </w:r>
+    </w:p>
+    <w:p>
+      <w:pPr>
+        <w:jc w:val="both"/>
+        <w:rPr>
+          <w:rFonts w:ascii="Times New Roman" w:eastAsia="Times New Roman" w:hAnsi="Times New Roman" w:cs="Times New Roman"/>
+          <w:sz w:val="24"/>
+          <w:szCs w:val="24"/>
+        </w:rPr>
+      </w:pPr>
+      <w:r>
+        <w:rPr>
+          <w:rFonts w:ascii="Times New Roman" w:eastAsia="Times New Roman" w:hAnsi="Times New Roman" w:cs="Times New Roman"/>
+          <w:sz w:val="24"/>
+          <w:szCs w:val="24"/>
+        </w:rPr>
+        <w:t xml:space="preserve">In our k-mer analysis we sought to identify unique difference of sequence content in males versus females. To do this, we used 10X Genomics linked-read data from one male and one female. First, we created a signature of all k-mers belonging to each sex with </w:t>
+      </w:r>
+      <w:proofErr w:type="spellStart"/>
+      <w:r>
+        <w:rPr>
+          <w:rFonts w:ascii="Courier" w:eastAsia="Times New Roman" w:hAnsi="Courier" w:cs="Times New Roman"/>
+          <w:sz w:val="24"/>
+          <w:szCs w:val="24"/>
+        </w:rPr>
+        <w:t>sourmash</w:t>
       </w:r>
       <w:proofErr w:type="spellEnd"/>
       <w:r>
         <w:rPr>
-          <w:rFonts w:ascii="Times New Roman" w:eastAsia="Times New Roman" w:hAnsi="Times New Roman" w:cs="Times New Roman"/>
-          <w:b/>
+          <w:rFonts w:ascii="Courier" w:eastAsia="Times New Roman" w:hAnsi="Courier" w:cs="Times New Roman"/>
+          <w:sz w:val="24"/>
+          <w:szCs w:val="24"/>
+        </w:rPr>
+        <w:t xml:space="preserve"> compute</w:t>
+      </w:r>
+      <w:r>
+        <w:rPr>
+          <w:rFonts w:ascii="Courier" w:eastAsia="Times New Roman" w:hAnsi="Courier" w:cs="Times New Roman"/>
+          <w:sz w:val="24"/>
+          <w:szCs w:val="24"/>
+        </w:rPr>
+        <w:t xml:space="preserve"> -scaled 1000</w:t>
+      </w:r>
+      <w:r>
+        <w:rPr>
+          <w:rFonts w:ascii="Times New Roman" w:eastAsia="Times New Roman" w:hAnsi="Times New Roman" w:cs="Times New Roman"/>
+          <w:sz w:val="24"/>
+          <w:szCs w:val="24"/>
+        </w:rPr>
+        <w:t xml:space="preserve"> </w:t>
+      </w:r>
+      <w:r>
+        <w:rPr>
+          <w:rFonts w:ascii="Times New Roman" w:eastAsia="Times New Roman" w:hAnsi="Times New Roman" w:cs="Times New Roman"/>
+          <w:sz w:val="24"/>
+          <w:szCs w:val="24"/>
+        </w:rPr>
+        <w:t xml:space="preserve">to sample one k-mer from ever 1000 base pairs. The signature compute step was </w:t>
+      </w:r>
+      <w:r>
+        <w:rPr>
+          <w:rFonts w:ascii="Times New Roman" w:eastAsia="Times New Roman" w:hAnsi="Times New Roman" w:cs="Times New Roman"/>
+          <w:sz w:val="24"/>
+          <w:szCs w:val="24"/>
+        </w:rPr>
+        <w:t xml:space="preserve">followed by </w:t>
+      </w:r>
+      <w:proofErr w:type="spellStart"/>
+      <w:r>
+        <w:rPr>
+          <w:rFonts w:ascii="Courier" w:eastAsia="Times New Roman" w:hAnsi="Courier" w:cs="Times New Roman"/>
+          <w:sz w:val="24"/>
+          <w:szCs w:val="24"/>
+        </w:rPr>
+        <w:t>sourmash</w:t>
+      </w:r>
+      <w:proofErr w:type="spellEnd"/>
+      <w:r>
+        <w:rPr>
+          <w:rFonts w:ascii="Courier" w:eastAsia="Times New Roman" w:hAnsi="Courier" w:cs="Times New Roman"/>
+          <w:sz w:val="24"/>
+          <w:szCs w:val="24"/>
+        </w:rPr>
+        <w:t xml:space="preserve"> sig</w:t>
+      </w:r>
+      <w:r>
+        <w:rPr>
+          <w:rFonts w:ascii="Courier" w:eastAsia="Times New Roman" w:hAnsi="Courier" w:cs="Times New Roman"/>
+          <w:sz w:val="24"/>
+          <w:szCs w:val="24"/>
+        </w:rPr>
+        <w:t>nature</w:t>
+      </w:r>
+      <w:r>
+        <w:rPr>
+          <w:rFonts w:ascii="Courier" w:eastAsia="Times New Roman" w:hAnsi="Courier" w:cs="Times New Roman"/>
+          <w:sz w:val="24"/>
+          <w:szCs w:val="24"/>
+        </w:rPr>
+        <w:t xml:space="preserve"> merge</w:t>
+      </w:r>
+      <w:r>
+        <w:rPr>
+          <w:rFonts w:ascii="Times New Roman" w:eastAsia="Times New Roman" w:hAnsi="Times New Roman" w:cs="Times New Roman"/>
+          <w:sz w:val="24"/>
+          <w:szCs w:val="24"/>
+        </w:rPr>
+        <w:t xml:space="preserve"> to incorporate all data from the R1 and R2 files for each sex. We purge</w:t>
+      </w:r>
+      <w:r>
+        <w:rPr>
+          <w:rFonts w:ascii="Times New Roman" w:eastAsia="Times New Roman" w:hAnsi="Times New Roman" w:cs="Times New Roman"/>
+          <w:sz w:val="24"/>
+          <w:szCs w:val="24"/>
+        </w:rPr>
+        <w:t>d</w:t>
+      </w:r>
+      <w:r>
+        <w:rPr>
+          <w:rFonts w:ascii="Times New Roman" w:eastAsia="Times New Roman" w:hAnsi="Times New Roman" w:cs="Times New Roman"/>
+          <w:sz w:val="24"/>
+          <w:szCs w:val="24"/>
+        </w:rPr>
+        <w:t xml:space="preserve"> </w:t>
+      </w:r>
+      <w:r>
+        <w:rPr>
+          <w:rFonts w:ascii="Times New Roman" w:eastAsia="Times New Roman" w:hAnsi="Times New Roman" w:cs="Times New Roman"/>
+          <w:sz w:val="24"/>
+          <w:szCs w:val="24"/>
+        </w:rPr>
+        <w:t xml:space="preserve">the signature files of </w:t>
+      </w:r>
+      <w:r>
+        <w:rPr>
+          <w:rFonts w:ascii="Times New Roman" w:eastAsia="Times New Roman" w:hAnsi="Times New Roman" w:cs="Times New Roman"/>
+          <w:sz w:val="24"/>
+          <w:szCs w:val="24"/>
+        </w:rPr>
+        <w:t xml:space="preserve">low abundance k-mers (abundance &lt; 5) </w:t>
+      </w:r>
+      <w:r>
+        <w:rPr>
+          <w:rFonts w:ascii="Times New Roman" w:eastAsia="Times New Roman" w:hAnsi="Times New Roman" w:cs="Times New Roman"/>
+          <w:sz w:val="24"/>
+          <w:szCs w:val="24"/>
+        </w:rPr>
+        <w:t>to eliminate k-mers that are more likely sequencing errors and</w:t>
+      </w:r>
+      <w:r>
+        <w:rPr>
+          <w:rFonts w:ascii="Times New Roman" w:eastAsia="Times New Roman" w:hAnsi="Times New Roman" w:cs="Times New Roman"/>
+          <w:sz w:val="24"/>
+          <w:szCs w:val="24"/>
+        </w:rPr>
+        <w:t xml:space="preserve"> </w:t>
+      </w:r>
+      <w:r>
+        <w:rPr>
+          <w:rFonts w:ascii="Times New Roman" w:eastAsia="Times New Roman" w:hAnsi="Times New Roman" w:cs="Times New Roman"/>
+          <w:sz w:val="24"/>
+          <w:szCs w:val="24"/>
+        </w:rPr>
+        <w:t xml:space="preserve">threw out </w:t>
+      </w:r>
+      <w:r>
+        <w:rPr>
+          <w:rFonts w:ascii="Times New Roman" w:eastAsia="Times New Roman" w:hAnsi="Times New Roman" w:cs="Times New Roman"/>
+          <w:sz w:val="24"/>
+          <w:szCs w:val="24"/>
+        </w:rPr>
+        <w:t>k-mers that were shared between male and females</w:t>
+      </w:r>
+      <w:r>
+        <w:rPr>
+          <w:rFonts w:ascii="Times New Roman" w:eastAsia="Times New Roman" w:hAnsi="Times New Roman" w:cs="Times New Roman"/>
+          <w:sz w:val="24"/>
+          <w:szCs w:val="24"/>
+        </w:rPr>
+        <w:t xml:space="preserve"> to only leave sex-specific k-mers</w:t>
+      </w:r>
+      <w:r>
+        <w:rPr>
+          <w:rFonts w:ascii="Times New Roman" w:eastAsia="Times New Roman" w:hAnsi="Times New Roman" w:cs="Times New Roman"/>
+          <w:sz w:val="24"/>
+          <w:szCs w:val="24"/>
+        </w:rPr>
+        <w:t>. T</w:t>
+      </w:r>
+      <w:r>
+        <w:rPr>
+          <w:rFonts w:ascii="Times New Roman" w:eastAsia="Times New Roman" w:hAnsi="Times New Roman" w:cs="Times New Roman"/>
+          <w:sz w:val="24"/>
+          <w:szCs w:val="24"/>
+        </w:rPr>
+        <w:t>he resulting high abundance</w:t>
+      </w:r>
+      <w:r>
+        <w:rPr>
+          <w:rFonts w:ascii="Times New Roman" w:eastAsia="Times New Roman" w:hAnsi="Times New Roman" w:cs="Times New Roman"/>
+          <w:sz w:val="24"/>
+          <w:szCs w:val="24"/>
+        </w:rPr>
+        <w:t xml:space="preserve">, single sex </w:t>
+      </w:r>
+      <w:r>
+        <w:rPr>
+          <w:rFonts w:ascii="Times New Roman" w:eastAsia="Times New Roman" w:hAnsi="Times New Roman" w:cs="Times New Roman"/>
+          <w:sz w:val="24"/>
+          <w:szCs w:val="24"/>
+        </w:rPr>
+        <w:t xml:space="preserve">k-mers </w:t>
+      </w:r>
+      <w:r>
+        <w:rPr>
+          <w:rFonts w:ascii="Times New Roman" w:eastAsia="Times New Roman" w:hAnsi="Times New Roman" w:cs="Times New Roman"/>
+          <w:sz w:val="24"/>
+          <w:szCs w:val="24"/>
+        </w:rPr>
+        <w:t xml:space="preserve">were used </w:t>
+      </w:r>
+      <w:r>
+        <w:rPr>
+          <w:rFonts w:ascii="Times New Roman" w:eastAsia="Times New Roman" w:hAnsi="Times New Roman" w:cs="Times New Roman"/>
+          <w:sz w:val="24"/>
+          <w:szCs w:val="24"/>
+        </w:rPr>
+        <w:t>in</w:t>
+      </w:r>
+      <w:r>
+        <w:rPr>
+          <w:rFonts w:ascii="Times New Roman" w:eastAsia="Times New Roman" w:hAnsi="Times New Roman" w:cs="Times New Roman"/>
+          <w:sz w:val="24"/>
+          <w:szCs w:val="24"/>
+        </w:rPr>
+        <w:t xml:space="preserve"> our analysis. </w:t>
+      </w:r>
+    </w:p>
+    <w:p>
+      <w:pPr>
+        <w:jc w:val="both"/>
+        <w:rPr>
+          <w:rFonts w:ascii="Times New Roman" w:eastAsia="Times New Roman" w:hAnsi="Times New Roman" w:cs="Times New Roman"/>
+          <w:sz w:val="24"/>
+          <w:szCs w:val="24"/>
+        </w:rPr>
+      </w:pPr>
+    </w:p>
+    <w:p>
+      <w:pPr>
+        <w:jc w:val="both"/>
+        <w:rPr>
+          <w:rFonts w:ascii="Times New Roman" w:eastAsia="Times New Roman" w:hAnsi="Times New Roman" w:cs="Times New Roman"/>
+          <w:sz w:val="24"/>
+          <w:szCs w:val="24"/>
+        </w:rPr>
+      </w:pPr>
+      <w:r>
+        <w:rPr>
+          <w:rFonts w:ascii="Times New Roman" w:eastAsia="Times New Roman" w:hAnsi="Times New Roman" w:cs="Times New Roman"/>
+          <w:sz w:val="24"/>
+          <w:szCs w:val="24"/>
+        </w:rPr>
+        <w:t>First, we plotted and compared k-mer abundance for each sex to determine if there were observable differences</w:t>
+      </w:r>
+      <w:r>
+        <w:rPr>
+          <w:rFonts w:ascii="Times New Roman" w:eastAsia="Times New Roman" w:hAnsi="Times New Roman" w:cs="Times New Roman"/>
+          <w:sz w:val="24"/>
+          <w:szCs w:val="24"/>
+        </w:rPr>
+        <w:t xml:space="preserve"> between sexes</w:t>
+      </w:r>
+      <w:r>
+        <w:rPr>
+          <w:rFonts w:ascii="Times New Roman" w:eastAsia="Times New Roman" w:hAnsi="Times New Roman" w:cs="Times New Roman"/>
+          <w:sz w:val="24"/>
+          <w:szCs w:val="24"/>
+        </w:rPr>
+        <w:t>. A difference in k-mer abundance could correspond to a sex determining regions within a sex (</w:t>
+      </w:r>
+      <w:proofErr w:type="gramStart"/>
+      <w:r>
+        <w:rPr>
+          <w:rFonts w:ascii="Times New Roman" w:eastAsia="Times New Roman" w:hAnsi="Times New Roman" w:cs="Times New Roman"/>
+          <w:sz w:val="24"/>
+          <w:szCs w:val="24"/>
+        </w:rPr>
+        <w:t>i.e.</w:t>
+      </w:r>
+      <w:proofErr w:type="gramEnd"/>
+      <w:r>
+        <w:rPr>
+          <w:rFonts w:ascii="Times New Roman" w:eastAsia="Times New Roman" w:hAnsi="Times New Roman" w:cs="Times New Roman"/>
+          <w:sz w:val="24"/>
+          <w:szCs w:val="24"/>
+        </w:rPr>
+        <w:t xml:space="preserve"> sex chromosome).</w:t>
+      </w:r>
+      <w:r>
+        <w:rPr>
+          <w:rFonts w:ascii="Times New Roman" w:eastAsia="Times New Roman" w:hAnsi="Times New Roman" w:cs="Times New Roman"/>
+          <w:sz w:val="24"/>
+          <w:szCs w:val="24"/>
+        </w:rPr>
+        <w:t xml:space="preserve"> Next, we extrac</w:t>
+      </w:r>
+      <w:r>
+        <w:rPr>
+          <w:rFonts w:ascii="Times New Roman" w:eastAsia="Times New Roman" w:hAnsi="Times New Roman" w:cs="Times New Roman"/>
+          <w:sz w:val="24"/>
+          <w:szCs w:val="24"/>
+        </w:rPr>
+        <w:t>ted contigs which contain five or more k-mers within one contig</w:t>
+      </w:r>
+      <w:r>
+        <w:rPr>
+          <w:rFonts w:ascii="Times New Roman" w:eastAsia="Times New Roman" w:hAnsi="Times New Roman" w:cs="Times New Roman"/>
+          <w:sz w:val="24"/>
+          <w:szCs w:val="24"/>
+        </w:rPr>
+        <w:t xml:space="preserve"> which </w:t>
+      </w:r>
+      <w:r>
+        <w:rPr>
+          <w:rFonts w:ascii="Times New Roman" w:eastAsia="Times New Roman" w:hAnsi="Times New Roman" w:cs="Times New Roman"/>
+          <w:sz w:val="24"/>
+          <w:szCs w:val="24"/>
+        </w:rPr>
+        <w:t>corresponds to a contig length of roughly 5,000</w:t>
+      </w:r>
+      <w:r>
+        <w:rPr>
+          <w:rFonts w:ascii="Times New Roman" w:eastAsia="Times New Roman" w:hAnsi="Times New Roman" w:cs="Times New Roman"/>
+          <w:sz w:val="24"/>
+          <w:szCs w:val="24"/>
+        </w:rPr>
+        <w:t>bp</w:t>
+      </w:r>
+      <w:r>
+        <w:rPr>
+          <w:rFonts w:ascii="Times New Roman" w:eastAsia="Times New Roman" w:hAnsi="Times New Roman" w:cs="Times New Roman"/>
+          <w:sz w:val="24"/>
+          <w:szCs w:val="24"/>
+        </w:rPr>
+        <w:t>. We then compared the abundance of male and female k-mers found within those contigs.</w:t>
+      </w:r>
+      <w:r>
+        <w:rPr>
+          <w:rFonts w:ascii="Times New Roman" w:eastAsia="Times New Roman" w:hAnsi="Times New Roman" w:cs="Times New Roman"/>
+          <w:sz w:val="24"/>
+          <w:szCs w:val="24"/>
+        </w:rPr>
+        <w:t xml:space="preserve"> </w:t>
+      </w:r>
+      <w:r>
+        <w:rPr>
+          <w:rFonts w:ascii="Times New Roman" w:eastAsia="Times New Roman" w:hAnsi="Times New Roman" w:cs="Times New Roman"/>
+          <w:sz w:val="24"/>
+          <w:szCs w:val="24"/>
+        </w:rPr>
+        <w:t>After</w:t>
+      </w:r>
+      <w:r>
+        <w:rPr>
+          <w:rFonts w:ascii="Times New Roman" w:eastAsia="Times New Roman" w:hAnsi="Times New Roman" w:cs="Times New Roman"/>
+          <w:sz w:val="24"/>
+          <w:szCs w:val="24"/>
+        </w:rPr>
+        <w:t>, we took the median abundance of k-mers within a contig</w:t>
+      </w:r>
+      <w:r>
+        <w:rPr>
+          <w:rFonts w:ascii="Times New Roman" w:eastAsia="Times New Roman" w:hAnsi="Times New Roman" w:cs="Times New Roman"/>
+          <w:sz w:val="24"/>
+          <w:szCs w:val="24"/>
+        </w:rPr>
+        <w:t xml:space="preserve"> to find the contigs abundance in each sex.</w:t>
+      </w:r>
+      <w:r>
+        <w:rPr>
+          <w:rFonts w:ascii="Times New Roman" w:eastAsia="Times New Roman" w:hAnsi="Times New Roman" w:cs="Times New Roman"/>
+          <w:sz w:val="24"/>
+          <w:szCs w:val="24"/>
+        </w:rPr>
+        <w:t xml:space="preserve"> </w:t>
+      </w:r>
+      <w:r>
+        <w:rPr>
+          <w:rFonts w:ascii="Times New Roman" w:eastAsia="Times New Roman" w:hAnsi="Times New Roman" w:cs="Times New Roman"/>
+          <w:sz w:val="24"/>
+          <w:szCs w:val="24"/>
+        </w:rPr>
+        <w:t>We</w:t>
+      </w:r>
+      <w:r>
+        <w:rPr>
+          <w:rFonts w:ascii="Times New Roman" w:eastAsia="Times New Roman" w:hAnsi="Times New Roman" w:cs="Times New Roman"/>
+          <w:sz w:val="24"/>
+          <w:szCs w:val="24"/>
+        </w:rPr>
+        <w:t xml:space="preserve"> compared the male contig abundance to the female contig abundance</w:t>
+      </w:r>
+      <w:r>
+        <w:rPr>
+          <w:rFonts w:ascii="Times New Roman" w:eastAsia="Times New Roman" w:hAnsi="Times New Roman" w:cs="Times New Roman"/>
+          <w:sz w:val="24"/>
+          <w:szCs w:val="24"/>
+        </w:rPr>
+        <w:t xml:space="preserve"> and </w:t>
+      </w:r>
+      <w:r>
+        <w:rPr>
+          <w:rFonts w:ascii="Times New Roman" w:eastAsia="Times New Roman" w:hAnsi="Times New Roman" w:cs="Times New Roman"/>
+          <w:sz w:val="24"/>
+          <w:szCs w:val="24"/>
+        </w:rPr>
+        <w:t>isolated male-only contigs deemed “putative Y” sequences for further validation.</w:t>
+      </w:r>
+    </w:p>
+    <w:p>
+      <w:pPr>
+        <w:jc w:val="both"/>
+        <w:rPr>
+          <w:rFonts w:ascii="Times New Roman" w:eastAsia="Times New Roman" w:hAnsi="Times New Roman" w:cs="Times New Roman"/>
+          <w:sz w:val="24"/>
+          <w:szCs w:val="24"/>
+        </w:rPr>
+      </w:pPr>
+    </w:p>
+    <w:p>
+      <w:pPr>
+        <w:jc w:val="both"/>
+        <w:rPr>
+          <w:rFonts w:ascii="Times New Roman" w:eastAsia="Times New Roman" w:hAnsi="Times New Roman" w:cs="Times New Roman"/>
+          <w:sz w:val="24"/>
+          <w:szCs w:val="24"/>
+        </w:rPr>
+      </w:pPr>
+      <w:r>
+        <w:rPr>
+          <w:rFonts w:ascii="Times New Roman" w:eastAsia="Times New Roman" w:hAnsi="Times New Roman" w:cs="Times New Roman"/>
+          <w:sz w:val="24"/>
+          <w:szCs w:val="24"/>
+        </w:rPr>
+        <w:t>To</w:t>
+      </w:r>
+      <w:r>
+        <w:rPr>
+          <w:rFonts w:ascii="Times New Roman" w:eastAsia="Times New Roman" w:hAnsi="Times New Roman" w:cs="Times New Roman"/>
+          <w:sz w:val="24"/>
+          <w:szCs w:val="24"/>
+        </w:rPr>
+        <w:t xml:space="preserve"> validate our results</w:t>
+      </w:r>
+      <w:r>
+        <w:rPr>
+          <w:rFonts w:ascii="Times New Roman" w:eastAsia="Times New Roman" w:hAnsi="Times New Roman" w:cs="Times New Roman"/>
+          <w:sz w:val="24"/>
+          <w:szCs w:val="24"/>
+        </w:rPr>
+        <w:t>,</w:t>
+      </w:r>
+      <w:r>
+        <w:rPr>
+          <w:rFonts w:ascii="Times New Roman" w:eastAsia="Times New Roman" w:hAnsi="Times New Roman" w:cs="Times New Roman"/>
+          <w:sz w:val="24"/>
+          <w:szCs w:val="24"/>
+        </w:rPr>
+        <w:t xml:space="preserve"> </w:t>
+      </w:r>
+      <w:r>
+        <w:rPr>
+          <w:rFonts w:ascii="Times New Roman" w:eastAsia="Times New Roman" w:hAnsi="Times New Roman" w:cs="Times New Roman"/>
+          <w:sz w:val="24"/>
+          <w:szCs w:val="24"/>
+        </w:rPr>
+        <w:t>we</w:t>
+      </w:r>
+      <w:r>
+        <w:rPr>
+          <w:rFonts w:ascii="Times New Roman" w:eastAsia="Times New Roman" w:hAnsi="Times New Roman" w:cs="Times New Roman"/>
+          <w:sz w:val="24"/>
+          <w:szCs w:val="24"/>
+        </w:rPr>
+        <w:t xml:space="preserve"> mapp</w:t>
+      </w:r>
+      <w:r>
+        <w:rPr>
+          <w:rFonts w:ascii="Times New Roman" w:eastAsia="Times New Roman" w:hAnsi="Times New Roman" w:cs="Times New Roman"/>
+          <w:sz w:val="24"/>
+          <w:szCs w:val="24"/>
+        </w:rPr>
+        <w:t>ed</w:t>
+      </w:r>
+      <w:r>
+        <w:rPr>
+          <w:rFonts w:ascii="Times New Roman" w:eastAsia="Times New Roman" w:hAnsi="Times New Roman" w:cs="Times New Roman"/>
+          <w:sz w:val="24"/>
+          <w:szCs w:val="24"/>
+        </w:rPr>
+        <w:t xml:space="preserve"> </w:t>
+      </w:r>
+      <w:r>
+        <w:rPr>
+          <w:rFonts w:ascii="Times New Roman" w:eastAsia="Times New Roman" w:hAnsi="Times New Roman" w:cs="Times New Roman"/>
+          <w:sz w:val="24"/>
+          <w:szCs w:val="24"/>
+        </w:rPr>
+        <w:t xml:space="preserve">RAD sequencing data to </w:t>
+      </w:r>
+      <w:r>
+        <w:rPr>
+          <w:rFonts w:ascii="Times New Roman" w:eastAsia="Times New Roman" w:hAnsi="Times New Roman" w:cs="Times New Roman"/>
+          <w:sz w:val="24"/>
+          <w:szCs w:val="24"/>
+        </w:rPr>
+        <w:t xml:space="preserve">the putative Y </w:t>
+      </w:r>
+      <w:r>
+        <w:rPr>
+          <w:rFonts w:ascii="Times New Roman" w:eastAsia="Times New Roman" w:hAnsi="Times New Roman" w:cs="Times New Roman"/>
+          <w:sz w:val="24"/>
+          <w:szCs w:val="24"/>
+        </w:rPr>
+        <w:t xml:space="preserve">sequences and </w:t>
+      </w:r>
+      <w:r>
+        <w:rPr>
+          <w:rFonts w:ascii="Times New Roman" w:eastAsia="Times New Roman" w:hAnsi="Times New Roman" w:cs="Times New Roman"/>
+          <w:sz w:val="24"/>
+          <w:szCs w:val="24"/>
+        </w:rPr>
+        <w:t>ran</w:t>
+      </w:r>
+      <w:r>
+        <w:rPr>
+          <w:rFonts w:ascii="Times New Roman" w:eastAsia="Times New Roman" w:hAnsi="Times New Roman" w:cs="Times New Roman"/>
+          <w:sz w:val="24"/>
+          <w:szCs w:val="24"/>
+        </w:rPr>
+        <w:t xml:space="preserve"> a depth analysis. </w:t>
+      </w:r>
+      <w:r>
+        <w:rPr>
+          <w:rFonts w:ascii="Times New Roman" w:eastAsia="Times New Roman" w:hAnsi="Times New Roman" w:cs="Times New Roman"/>
+          <w:sz w:val="24"/>
+          <w:szCs w:val="24"/>
+        </w:rPr>
+        <w:t xml:space="preserve">In order to ensure the putative Y reads were indeed mapping to one location in the </w:t>
+      </w:r>
+      <w:r>
+        <w:rPr>
+          <w:rFonts w:ascii="Times New Roman" w:eastAsia="Times New Roman" w:hAnsi="Times New Roman" w:cs="Times New Roman"/>
+          <w:sz w:val="24"/>
+          <w:szCs w:val="24"/>
+        </w:rPr>
+        <w:lastRenderedPageBreak/>
+        <w:t xml:space="preserve">genome, we performed a stringent end-to-end alignment of </w:t>
+      </w:r>
+      <w:r>
+        <w:rPr>
+          <w:rFonts w:ascii="Times New Roman" w:eastAsia="Times New Roman" w:hAnsi="Times New Roman" w:cs="Times New Roman"/>
+          <w:sz w:val="24"/>
+          <w:szCs w:val="24"/>
+        </w:rPr>
+        <w:t xml:space="preserve">the putative Y sequencing data </w:t>
+      </w:r>
+      <w:r>
+        <w:rPr>
+          <w:rFonts w:ascii="Times New Roman" w:eastAsia="Times New Roman" w:hAnsi="Times New Roman" w:cs="Times New Roman"/>
+          <w:sz w:val="24"/>
+          <w:szCs w:val="24"/>
+        </w:rPr>
+        <w:t>using bowtie2. Only reads that entirely aligned to regions in the genome were used in the subsequent analysis. To find depth locations</w:t>
+      </w:r>
+      <w:r>
+        <w:rPr>
+          <w:rFonts w:ascii="Times New Roman" w:eastAsia="Times New Roman" w:hAnsi="Times New Roman" w:cs="Times New Roman"/>
+          <w:sz w:val="24"/>
+          <w:szCs w:val="24"/>
+        </w:rPr>
+        <w:t>,</w:t>
+      </w:r>
+      <w:r>
+        <w:rPr>
+          <w:rFonts w:ascii="Times New Roman" w:eastAsia="Times New Roman" w:hAnsi="Times New Roman" w:cs="Times New Roman"/>
+          <w:sz w:val="24"/>
+          <w:szCs w:val="24"/>
+        </w:rPr>
+        <w:t xml:space="preserve"> we aligned t</w:t>
+      </w:r>
+      <w:r>
+        <w:rPr>
+          <w:rFonts w:ascii="Times New Roman" w:eastAsia="Times New Roman" w:hAnsi="Times New Roman" w:cs="Times New Roman"/>
+          <w:sz w:val="24"/>
+          <w:szCs w:val="24"/>
+        </w:rPr>
+        <w:t xml:space="preserve">he RAD sequencing data to the male reference genome using </w:t>
+      </w:r>
+      <w:proofErr w:type="spellStart"/>
+      <w:r>
+        <w:rPr>
+          <w:rFonts w:ascii="Times New Roman" w:eastAsia="Times New Roman" w:hAnsi="Times New Roman" w:cs="Times New Roman"/>
+          <w:sz w:val="24"/>
+          <w:szCs w:val="24"/>
+        </w:rPr>
+        <w:t>samtools</w:t>
+      </w:r>
+      <w:proofErr w:type="spellEnd"/>
+      <w:r>
+        <w:rPr>
+          <w:rFonts w:ascii="Times New Roman" w:eastAsia="Times New Roman" w:hAnsi="Times New Roman" w:cs="Times New Roman"/>
+          <w:sz w:val="24"/>
+          <w:szCs w:val="24"/>
+        </w:rPr>
+        <w:t xml:space="preserve"> &lt;CITE&gt;. We then pulled RAD alignment depth information from all of the locations where the putative Y sequencing data</w:t>
+      </w:r>
+      <w:r>
+        <w:rPr>
+          <w:rFonts w:ascii="Times New Roman" w:eastAsia="Times New Roman" w:hAnsi="Times New Roman" w:cs="Times New Roman"/>
+          <w:sz w:val="24"/>
+          <w:szCs w:val="24"/>
+        </w:rPr>
+        <w:t xml:space="preserve"> had also</w:t>
+      </w:r>
+      <w:r>
+        <w:rPr>
+          <w:rFonts w:ascii="Times New Roman" w:eastAsia="Times New Roman" w:hAnsi="Times New Roman" w:cs="Times New Roman"/>
+          <w:sz w:val="24"/>
+          <w:szCs w:val="24"/>
+        </w:rPr>
+        <w:t xml:space="preserve"> aligned using</w:t>
+      </w:r>
+      <w:r>
+        <w:rPr>
+          <w:rFonts w:ascii="Times New Roman" w:eastAsia="Times New Roman" w:hAnsi="Times New Roman" w:cs="Times New Roman"/>
+          <w:sz w:val="24"/>
+          <w:szCs w:val="24"/>
+        </w:rPr>
+        <w:t xml:space="preserve"> the software</w:t>
+      </w:r>
+      <w:r>
+        <w:rPr>
+          <w:rFonts w:ascii="Times New Roman" w:eastAsia="Times New Roman" w:hAnsi="Times New Roman" w:cs="Times New Roman"/>
+          <w:sz w:val="24"/>
+          <w:szCs w:val="24"/>
+        </w:rPr>
+        <w:t xml:space="preserve"> </w:t>
+      </w:r>
+      <w:proofErr w:type="spellStart"/>
+      <w:r>
+        <w:rPr>
+          <w:rFonts w:ascii="Times New Roman" w:eastAsia="Times New Roman" w:hAnsi="Times New Roman" w:cs="Times New Roman"/>
+          <w:sz w:val="24"/>
+          <w:szCs w:val="24"/>
+        </w:rPr>
+        <w:t>bedtools</w:t>
+      </w:r>
+      <w:proofErr w:type="spellEnd"/>
+      <w:r>
+        <w:rPr>
+          <w:rFonts w:ascii="Times New Roman" w:eastAsia="Times New Roman" w:hAnsi="Times New Roman" w:cs="Times New Roman"/>
+          <w:sz w:val="24"/>
+          <w:szCs w:val="24"/>
+        </w:rPr>
+        <w:t>&lt;CITE&gt;</w:t>
+      </w:r>
+      <w:r>
+        <w:rPr>
+          <w:rFonts w:ascii="Times New Roman" w:eastAsia="Times New Roman" w:hAnsi="Times New Roman" w:cs="Times New Roman"/>
+          <w:sz w:val="24"/>
+          <w:szCs w:val="24"/>
+        </w:rPr>
+        <w:t xml:space="preserve"> and custom bash and </w:t>
+      </w:r>
+      <w:proofErr w:type="spellStart"/>
+      <w:r>
+        <w:rPr>
+          <w:rFonts w:ascii="Times New Roman" w:eastAsia="Times New Roman" w:hAnsi="Times New Roman" w:cs="Times New Roman"/>
+          <w:sz w:val="24"/>
+          <w:szCs w:val="24"/>
+        </w:rPr>
+        <w:t>perl</w:t>
+      </w:r>
+      <w:proofErr w:type="spellEnd"/>
+      <w:r>
+        <w:rPr>
+          <w:rFonts w:ascii="Times New Roman" w:eastAsia="Times New Roman" w:hAnsi="Times New Roman" w:cs="Times New Roman"/>
+          <w:sz w:val="24"/>
+          <w:szCs w:val="24"/>
+        </w:rPr>
+        <w:t xml:space="preserve"> scripts. After we obtained depth information across all of the putative Y regions, we ran the same depth analysis as above.</w:t>
+      </w:r>
+    </w:p>
+    <w:p>
+      <w:pPr>
+        <w:jc w:val="both"/>
+        <w:rPr>
+          <w:rFonts w:ascii="Times New Roman" w:eastAsia="Times New Roman" w:hAnsi="Times New Roman" w:cs="Times New Roman"/>
+          <w:sz w:val="24"/>
+          <w:szCs w:val="24"/>
+        </w:rPr>
+      </w:pPr>
+      <w:r>
+        <w:rPr>
+          <w:rFonts w:ascii="Times New Roman" w:eastAsia="Times New Roman" w:hAnsi="Times New Roman" w:cs="Times New Roman"/>
+          <w:sz w:val="24"/>
+          <w:szCs w:val="24"/>
+        </w:rPr>
+        <w:t xml:space="preserve"> </w:t>
+      </w:r>
+    </w:p>
+    <w:p>
+      <w:pPr>
+        <w:jc w:val="both"/>
+        <w:rPr>
+          <w:rFonts w:ascii="Times New Roman" w:eastAsia="Times New Roman" w:hAnsi="Times New Roman" w:cs="Times New Roman"/>
           <w:i/>
           <w:sz w:val="24"/>
           <w:szCs w:val="24"/>
           <w:lang w:val="en-US"/>
         </w:rPr>
-        <w:t xml:space="preserve"> analysis</w:t>
+      </w:pPr>
+      <w:r>
+        <w:rPr>
+          <w:rFonts w:ascii="Times New Roman" w:eastAsia="Times New Roman" w:hAnsi="Times New Roman" w:cs="Times New Roman"/>
+          <w:i/>
+          <w:sz w:val="24"/>
+          <w:szCs w:val="24"/>
+          <w:lang w:val="en-US"/>
+        </w:rPr>
+        <w:t>Results</w:t>
       </w:r>
     </w:p>
     <w:p>
@@ -2799,262 +3634,82 @@
         <w:jc w:val="both"/>
         <w:rPr>
           <w:rFonts w:ascii="Times New Roman" w:eastAsia="Times New Roman" w:hAnsi="Times New Roman" w:cs="Times New Roman"/>
-          <w:i/>
-          <w:sz w:val="24"/>
-          <w:szCs w:val="24"/>
-          <w:lang w:val="en-US"/>
-        </w:rPr>
-      </w:pPr>
-      <w:r>
-        <w:rPr>
-          <w:rFonts w:ascii="Times New Roman" w:eastAsia="Times New Roman" w:hAnsi="Times New Roman" w:cs="Times New Roman"/>
-          <w:i/>
-          <w:sz w:val="24"/>
-          <w:szCs w:val="24"/>
-          <w:lang w:val="en-US"/>
-        </w:rPr>
-        <w:t>Methods</w:t>
-      </w:r>
-    </w:p>
-    <w:p>
-      <w:pPr>
-        <w:jc w:val="both"/>
-        <w:rPr>
-          <w:rFonts w:ascii="Times New Roman" w:eastAsia="Times New Roman" w:hAnsi="Times New Roman" w:cs="Times New Roman"/>
-          <w:sz w:val="24"/>
-          <w:szCs w:val="24"/>
-        </w:rPr>
-      </w:pPr>
-      <w:r>
-        <w:rPr>
-          <w:rFonts w:ascii="Times New Roman" w:eastAsia="Times New Roman" w:hAnsi="Times New Roman" w:cs="Times New Roman"/>
-          <w:sz w:val="24"/>
-          <w:szCs w:val="24"/>
-        </w:rPr>
-        <w:t>In our k-</w:t>
-      </w:r>
-      <w:proofErr w:type="spellStart"/>
-      <w:r>
-        <w:rPr>
-          <w:rFonts w:ascii="Times New Roman" w:eastAsia="Times New Roman" w:hAnsi="Times New Roman" w:cs="Times New Roman"/>
-          <w:sz w:val="24"/>
-          <w:szCs w:val="24"/>
-        </w:rPr>
-        <w:t>mer</w:t>
-      </w:r>
-      <w:proofErr w:type="spellEnd"/>
-      <w:r>
-        <w:rPr>
-          <w:rFonts w:ascii="Times New Roman" w:eastAsia="Times New Roman" w:hAnsi="Times New Roman" w:cs="Times New Roman"/>
-          <w:sz w:val="24"/>
-          <w:szCs w:val="24"/>
-        </w:rPr>
-        <w:t xml:space="preserve"> analysis we sought to identify unique difference of sequence content in males versus females. To do this, we used 10X Genomics linked-read data from one male and one female. First, we created a signature of all k-</w:t>
-      </w:r>
-      <w:proofErr w:type="spellStart"/>
-      <w:r>
-        <w:rPr>
-          <w:rFonts w:ascii="Times New Roman" w:eastAsia="Times New Roman" w:hAnsi="Times New Roman" w:cs="Times New Roman"/>
-          <w:sz w:val="24"/>
-          <w:szCs w:val="24"/>
-        </w:rPr>
-        <w:t>mers</w:t>
-      </w:r>
-      <w:proofErr w:type="spellEnd"/>
-      <w:r>
-        <w:rPr>
-          <w:rFonts w:ascii="Times New Roman" w:eastAsia="Times New Roman" w:hAnsi="Times New Roman" w:cs="Times New Roman"/>
-          <w:sz w:val="24"/>
-          <w:szCs w:val="24"/>
-        </w:rPr>
-        <w:t xml:space="preserve"> belonging to each sex with </w:t>
-      </w:r>
-      <w:proofErr w:type="spellStart"/>
-      <w:r>
-        <w:rPr>
-          <w:rFonts w:ascii="Courier" w:eastAsia="Times New Roman" w:hAnsi="Courier" w:cs="Times New Roman"/>
-          <w:sz w:val="24"/>
-          <w:szCs w:val="24"/>
-        </w:rPr>
-        <w:t>sourmash</w:t>
-      </w:r>
-      <w:proofErr w:type="spellEnd"/>
-      <w:r>
-        <w:rPr>
-          <w:rFonts w:ascii="Courier" w:eastAsia="Times New Roman" w:hAnsi="Courier" w:cs="Times New Roman"/>
-          <w:sz w:val="24"/>
-          <w:szCs w:val="24"/>
-        </w:rPr>
-        <w:t xml:space="preserve"> compute</w:t>
-      </w:r>
-      <w:r>
-        <w:rPr>
-          <w:rFonts w:ascii="Courier" w:eastAsia="Times New Roman" w:hAnsi="Courier" w:cs="Times New Roman"/>
-          <w:sz w:val="24"/>
-          <w:szCs w:val="24"/>
-        </w:rPr>
-        <w:t xml:space="preserve"> -scaled 1000</w:t>
-      </w:r>
-      <w:r>
-        <w:rPr>
-          <w:rFonts w:ascii="Times New Roman" w:eastAsia="Times New Roman" w:hAnsi="Times New Roman" w:cs="Times New Roman"/>
-          <w:sz w:val="24"/>
-          <w:szCs w:val="24"/>
-        </w:rPr>
-        <w:t xml:space="preserve"> followed by </w:t>
-      </w:r>
-      <w:proofErr w:type="spellStart"/>
-      <w:r>
-        <w:rPr>
-          <w:rFonts w:ascii="Courier" w:eastAsia="Times New Roman" w:hAnsi="Courier" w:cs="Times New Roman"/>
-          <w:sz w:val="24"/>
-          <w:szCs w:val="24"/>
-        </w:rPr>
-        <w:t>sourmash</w:t>
-      </w:r>
-      <w:proofErr w:type="spellEnd"/>
-      <w:r>
-        <w:rPr>
-          <w:rFonts w:ascii="Courier" w:eastAsia="Times New Roman" w:hAnsi="Courier" w:cs="Times New Roman"/>
-          <w:sz w:val="24"/>
-          <w:szCs w:val="24"/>
-        </w:rPr>
-        <w:t xml:space="preserve"> sig</w:t>
-      </w:r>
-      <w:r>
-        <w:rPr>
-          <w:rFonts w:ascii="Courier" w:eastAsia="Times New Roman" w:hAnsi="Courier" w:cs="Times New Roman"/>
-          <w:sz w:val="24"/>
-          <w:szCs w:val="24"/>
-        </w:rPr>
-        <w:t>nature</w:t>
-      </w:r>
-      <w:r>
-        <w:rPr>
-          <w:rFonts w:ascii="Courier" w:eastAsia="Times New Roman" w:hAnsi="Courier" w:cs="Times New Roman"/>
-          <w:sz w:val="24"/>
-          <w:szCs w:val="24"/>
-        </w:rPr>
-        <w:t xml:space="preserve"> merge</w:t>
-      </w:r>
-      <w:r>
-        <w:rPr>
-          <w:rFonts w:ascii="Times New Roman" w:eastAsia="Times New Roman" w:hAnsi="Times New Roman" w:cs="Times New Roman"/>
-          <w:sz w:val="24"/>
-          <w:szCs w:val="24"/>
-        </w:rPr>
-        <w:t xml:space="preserve"> to incorporate all data from the R1 and R2 files for each sex. We purge</w:t>
-      </w:r>
-      <w:r>
-        <w:rPr>
-          <w:rFonts w:ascii="Times New Roman" w:eastAsia="Times New Roman" w:hAnsi="Times New Roman" w:cs="Times New Roman"/>
-          <w:sz w:val="24"/>
-          <w:szCs w:val="24"/>
-        </w:rPr>
-        <w:t>d</w:t>
-      </w:r>
-      <w:r>
-        <w:rPr>
-          <w:rFonts w:ascii="Times New Roman" w:eastAsia="Times New Roman" w:hAnsi="Times New Roman" w:cs="Times New Roman"/>
-          <w:sz w:val="24"/>
-          <w:szCs w:val="24"/>
-        </w:rPr>
-        <w:t xml:space="preserve"> low abundance k-</w:t>
-      </w:r>
-      <w:proofErr w:type="spellStart"/>
-      <w:r>
-        <w:rPr>
-          <w:rFonts w:ascii="Times New Roman" w:eastAsia="Times New Roman" w:hAnsi="Times New Roman" w:cs="Times New Roman"/>
-          <w:sz w:val="24"/>
-          <w:szCs w:val="24"/>
-        </w:rPr>
-        <w:t>mers</w:t>
-      </w:r>
-      <w:proofErr w:type="spellEnd"/>
-      <w:r>
-        <w:rPr>
-          <w:rFonts w:ascii="Times New Roman" w:eastAsia="Times New Roman" w:hAnsi="Times New Roman" w:cs="Times New Roman"/>
-          <w:sz w:val="24"/>
-          <w:szCs w:val="24"/>
-        </w:rPr>
-        <w:t xml:space="preserve"> (abundance &lt; 5) </w:t>
-      </w:r>
-      <w:r>
-        <w:rPr>
-          <w:rFonts w:ascii="Times New Roman" w:eastAsia="Times New Roman" w:hAnsi="Times New Roman" w:cs="Times New Roman"/>
-          <w:sz w:val="24"/>
-          <w:szCs w:val="24"/>
-        </w:rPr>
-        <w:t>and k-</w:t>
-      </w:r>
-      <w:proofErr w:type="spellStart"/>
-      <w:r>
-        <w:rPr>
-          <w:rFonts w:ascii="Times New Roman" w:eastAsia="Times New Roman" w:hAnsi="Times New Roman" w:cs="Times New Roman"/>
-          <w:sz w:val="24"/>
-          <w:szCs w:val="24"/>
-        </w:rPr>
-        <w:t>mers</w:t>
-      </w:r>
-      <w:proofErr w:type="spellEnd"/>
-      <w:r>
-        <w:rPr>
-          <w:rFonts w:ascii="Times New Roman" w:eastAsia="Times New Roman" w:hAnsi="Times New Roman" w:cs="Times New Roman"/>
-          <w:sz w:val="24"/>
-          <w:szCs w:val="24"/>
-        </w:rPr>
-        <w:t xml:space="preserve"> that were shared between male and females </w:t>
-      </w:r>
-      <w:r>
-        <w:rPr>
-          <w:rFonts w:ascii="Times New Roman" w:eastAsia="Times New Roman" w:hAnsi="Times New Roman" w:cs="Times New Roman"/>
-          <w:sz w:val="24"/>
-          <w:szCs w:val="24"/>
-        </w:rPr>
-        <w:t>from the signature files</w:t>
-      </w:r>
-      <w:r>
-        <w:rPr>
-          <w:rFonts w:ascii="Times New Roman" w:eastAsia="Times New Roman" w:hAnsi="Times New Roman" w:cs="Times New Roman"/>
-          <w:sz w:val="24"/>
-          <w:szCs w:val="24"/>
-        </w:rPr>
-        <w:t>. T</w:t>
-      </w:r>
-      <w:r>
-        <w:rPr>
-          <w:rFonts w:ascii="Times New Roman" w:eastAsia="Times New Roman" w:hAnsi="Times New Roman" w:cs="Times New Roman"/>
-          <w:sz w:val="24"/>
-          <w:szCs w:val="24"/>
-        </w:rPr>
-        <w:t>he resulting high abundance</w:t>
-      </w:r>
-      <w:r>
-        <w:rPr>
-          <w:rFonts w:ascii="Times New Roman" w:eastAsia="Times New Roman" w:hAnsi="Times New Roman" w:cs="Times New Roman"/>
-          <w:sz w:val="24"/>
-          <w:szCs w:val="24"/>
-        </w:rPr>
-        <w:t>, single sex only</w:t>
-      </w:r>
-      <w:r>
-        <w:rPr>
-          <w:rFonts w:ascii="Times New Roman" w:eastAsia="Times New Roman" w:hAnsi="Times New Roman" w:cs="Times New Roman"/>
-          <w:sz w:val="24"/>
-          <w:szCs w:val="24"/>
-        </w:rPr>
-        <w:t xml:space="preserve"> k-</w:t>
-      </w:r>
-      <w:proofErr w:type="spellStart"/>
-      <w:r>
-        <w:rPr>
-          <w:rFonts w:ascii="Times New Roman" w:eastAsia="Times New Roman" w:hAnsi="Times New Roman" w:cs="Times New Roman"/>
-          <w:sz w:val="24"/>
-          <w:szCs w:val="24"/>
-        </w:rPr>
-        <w:t>mers</w:t>
-      </w:r>
-      <w:proofErr w:type="spellEnd"/>
+          <w:sz w:val="24"/>
+          <w:szCs w:val="24"/>
+        </w:rPr>
+      </w:pPr>
+      <w:r>
+        <w:rPr>
+          <w:rFonts w:ascii="Times New Roman" w:eastAsia="Times New Roman" w:hAnsi="Times New Roman" w:cs="Times New Roman"/>
+          <w:sz w:val="24"/>
+          <w:szCs w:val="24"/>
+        </w:rPr>
+        <w:t>After abundance filtration, there were</w:t>
+      </w:r>
+      <w:r>
+        <w:rPr>
+          <w:rFonts w:ascii="Times New Roman" w:eastAsia="Times New Roman" w:hAnsi="Times New Roman" w:cs="Times New Roman"/>
+          <w:sz w:val="24"/>
+          <w:szCs w:val="24"/>
+        </w:rPr>
+        <w:t xml:space="preserve"> approximately</w:t>
+      </w:r>
+      <w:r>
+        <w:rPr>
+          <w:rFonts w:ascii="Times New Roman" w:eastAsia="Times New Roman" w:hAnsi="Times New Roman" w:cs="Times New Roman"/>
+          <w:sz w:val="24"/>
+          <w:szCs w:val="24"/>
+        </w:rPr>
+        <w:t xml:space="preserve"> 118,191,000 male-only k-mers and 494,251,000 female-only k-mers</w:t>
+      </w:r>
+      <w:r>
+        <w:rPr>
+          <w:rFonts w:ascii="Times New Roman" w:eastAsia="Times New Roman" w:hAnsi="Times New Roman" w:cs="Times New Roman"/>
+          <w:sz w:val="24"/>
+          <w:szCs w:val="24"/>
+        </w:rPr>
+        <w:t xml:space="preserve">. There was a clear distinction between the distribution of male and female abundances, where males had more high abundance k-mers compared to females (Figure 8). </w:t>
+      </w:r>
+      <w:r>
+        <w:rPr>
+          <w:rFonts w:ascii="Times New Roman" w:eastAsia="Times New Roman" w:hAnsi="Times New Roman" w:cs="Times New Roman"/>
+          <w:sz w:val="24"/>
+          <w:szCs w:val="24"/>
+        </w:rPr>
+        <w:t xml:space="preserve">Upon filtering k-mers for those found on long contigs (contigs containing 5 k-mers or more) there was a clear </w:t>
+      </w:r>
+      <w:r>
+        <w:rPr>
+          <w:rFonts w:ascii="Times New Roman" w:eastAsia="Times New Roman" w:hAnsi="Times New Roman" w:cs="Times New Roman"/>
+          <w:sz w:val="24"/>
+          <w:szCs w:val="24"/>
+        </w:rPr>
+        <w:t xml:space="preserve">increase of </w:t>
+      </w:r>
+      <w:r>
+        <w:rPr>
+          <w:rFonts w:ascii="Times New Roman" w:eastAsia="Times New Roman" w:hAnsi="Times New Roman" w:cs="Times New Roman"/>
+          <w:sz w:val="24"/>
+          <w:szCs w:val="24"/>
+        </w:rPr>
+        <w:t xml:space="preserve">male-specific </w:t>
+      </w:r>
+      <w:r>
+        <w:rPr>
+          <w:rFonts w:ascii="Times New Roman" w:eastAsia="Times New Roman" w:hAnsi="Times New Roman" w:cs="Times New Roman"/>
+          <w:sz w:val="24"/>
+          <w:szCs w:val="24"/>
+        </w:rPr>
+        <w:t xml:space="preserve">k-mers at half the abundance of </w:t>
+      </w:r>
+      <w:r>
+        <w:rPr>
+          <w:rFonts w:ascii="Times New Roman" w:eastAsia="Times New Roman" w:hAnsi="Times New Roman" w:cs="Times New Roman"/>
+          <w:sz w:val="24"/>
+          <w:szCs w:val="24"/>
+        </w:rPr>
+        <w:t>the female and male peak on the right (Figure 9).</w:t>
+      </w:r>
       <w:r>
         <w:rPr>
           <w:rFonts w:ascii="Times New Roman" w:eastAsia="Times New Roman" w:hAnsi="Times New Roman" w:cs="Times New Roman"/>
@@ -3063,620 +3718,7 @@
         </w:rPr>
         <w:t xml:space="preserve"> </w:t>
       </w:r>
-      <w:r>
-        <w:rPr>
-          <w:rFonts w:ascii="Times New Roman" w:eastAsia="Times New Roman" w:hAnsi="Times New Roman" w:cs="Times New Roman"/>
-          <w:sz w:val="24"/>
-          <w:szCs w:val="24"/>
-        </w:rPr>
-        <w:t xml:space="preserve">were used </w:t>
-      </w:r>
-      <w:r>
-        <w:rPr>
-          <w:rFonts w:ascii="Times New Roman" w:eastAsia="Times New Roman" w:hAnsi="Times New Roman" w:cs="Times New Roman"/>
-          <w:sz w:val="24"/>
-          <w:szCs w:val="24"/>
-        </w:rPr>
-        <w:t xml:space="preserve">for our analysis. </w:t>
-      </w:r>
-      <w:r>
-        <w:rPr>
-          <w:rFonts w:ascii="Times New Roman" w:eastAsia="Times New Roman" w:hAnsi="Times New Roman" w:cs="Times New Roman"/>
-          <w:sz w:val="24"/>
-          <w:szCs w:val="24"/>
-        </w:rPr>
-        <w:t>First, we plotted and compared k-</w:t>
-      </w:r>
-      <w:proofErr w:type="spellStart"/>
-      <w:r>
-        <w:rPr>
-          <w:rFonts w:ascii="Times New Roman" w:eastAsia="Times New Roman" w:hAnsi="Times New Roman" w:cs="Times New Roman"/>
-          <w:sz w:val="24"/>
-          <w:szCs w:val="24"/>
-        </w:rPr>
-        <w:t>mer</w:t>
-      </w:r>
-      <w:proofErr w:type="spellEnd"/>
-      <w:r>
-        <w:rPr>
-          <w:rFonts w:ascii="Times New Roman" w:eastAsia="Times New Roman" w:hAnsi="Times New Roman" w:cs="Times New Roman"/>
-          <w:sz w:val="24"/>
-          <w:szCs w:val="24"/>
-        </w:rPr>
-        <w:t xml:space="preserve"> abundance for each sex to determine if there were observable differences. A difference in k-</w:t>
-      </w:r>
-      <w:proofErr w:type="spellStart"/>
-      <w:r>
-        <w:rPr>
-          <w:rFonts w:ascii="Times New Roman" w:eastAsia="Times New Roman" w:hAnsi="Times New Roman" w:cs="Times New Roman"/>
-          <w:sz w:val="24"/>
-          <w:szCs w:val="24"/>
-        </w:rPr>
-        <w:t>mer</w:t>
-      </w:r>
-      <w:proofErr w:type="spellEnd"/>
-      <w:r>
-        <w:rPr>
-          <w:rFonts w:ascii="Times New Roman" w:eastAsia="Times New Roman" w:hAnsi="Times New Roman" w:cs="Times New Roman"/>
-          <w:sz w:val="24"/>
-          <w:szCs w:val="24"/>
-        </w:rPr>
-        <w:t xml:space="preserve"> abundance could correspond to a sex determining regions within a sex (</w:t>
-      </w:r>
-      <w:proofErr w:type="gramStart"/>
-      <w:r>
-        <w:rPr>
-          <w:rFonts w:ascii="Times New Roman" w:eastAsia="Times New Roman" w:hAnsi="Times New Roman" w:cs="Times New Roman"/>
-          <w:sz w:val="24"/>
-          <w:szCs w:val="24"/>
-        </w:rPr>
-        <w:t>i.e.</w:t>
-      </w:r>
-      <w:proofErr w:type="gramEnd"/>
-      <w:r>
-        <w:rPr>
-          <w:rFonts w:ascii="Times New Roman" w:eastAsia="Times New Roman" w:hAnsi="Times New Roman" w:cs="Times New Roman"/>
-          <w:sz w:val="24"/>
-          <w:szCs w:val="24"/>
-        </w:rPr>
-        <w:t xml:space="preserve"> sex chromosome).</w:t>
-      </w:r>
-      <w:r>
-        <w:rPr>
-          <w:rFonts w:ascii="Times New Roman" w:eastAsia="Times New Roman" w:hAnsi="Times New Roman" w:cs="Times New Roman"/>
-          <w:sz w:val="24"/>
-          <w:szCs w:val="24"/>
-        </w:rPr>
-        <w:t xml:space="preserve"> Next, we extrac</w:t>
-      </w:r>
-      <w:r>
-        <w:rPr>
-          <w:rFonts w:ascii="Times New Roman" w:eastAsia="Times New Roman" w:hAnsi="Times New Roman" w:cs="Times New Roman"/>
-          <w:sz w:val="24"/>
-          <w:szCs w:val="24"/>
-        </w:rPr>
-        <w:t>ted contigs which contain five or more k-</w:t>
-      </w:r>
-      <w:proofErr w:type="spellStart"/>
-      <w:r>
-        <w:rPr>
-          <w:rFonts w:ascii="Times New Roman" w:eastAsia="Times New Roman" w:hAnsi="Times New Roman" w:cs="Times New Roman"/>
-          <w:sz w:val="24"/>
-          <w:szCs w:val="24"/>
-        </w:rPr>
-        <w:t>mers</w:t>
-      </w:r>
-      <w:proofErr w:type="spellEnd"/>
-      <w:r>
-        <w:rPr>
-          <w:rFonts w:ascii="Times New Roman" w:eastAsia="Times New Roman" w:hAnsi="Times New Roman" w:cs="Times New Roman"/>
-          <w:sz w:val="24"/>
-          <w:szCs w:val="24"/>
-        </w:rPr>
-        <w:t xml:space="preserve"> within one contig. This corresponds to a contig length of roughly 5,000 base pairs. We then compared the abundance of male and female k-</w:t>
-      </w:r>
-      <w:proofErr w:type="spellStart"/>
-      <w:r>
-        <w:rPr>
-          <w:rFonts w:ascii="Times New Roman" w:eastAsia="Times New Roman" w:hAnsi="Times New Roman" w:cs="Times New Roman"/>
-          <w:sz w:val="24"/>
-          <w:szCs w:val="24"/>
-        </w:rPr>
-        <w:t>mers</w:t>
-      </w:r>
-      <w:proofErr w:type="spellEnd"/>
-      <w:r>
-        <w:rPr>
-          <w:rFonts w:ascii="Times New Roman" w:eastAsia="Times New Roman" w:hAnsi="Times New Roman" w:cs="Times New Roman"/>
-          <w:sz w:val="24"/>
-          <w:szCs w:val="24"/>
-        </w:rPr>
-        <w:t xml:space="preserve"> found within those contigs.</w:t>
-      </w:r>
-      <w:r>
-        <w:rPr>
-          <w:rFonts w:ascii="Times New Roman" w:eastAsia="Times New Roman" w:hAnsi="Times New Roman" w:cs="Times New Roman"/>
-          <w:sz w:val="24"/>
-          <w:szCs w:val="24"/>
-        </w:rPr>
-        <w:t xml:space="preserve"> Last</w:t>
-      </w:r>
-      <w:r>
-        <w:rPr>
-          <w:rFonts w:ascii="Times New Roman" w:eastAsia="Times New Roman" w:hAnsi="Times New Roman" w:cs="Times New Roman"/>
-          <w:sz w:val="24"/>
-          <w:szCs w:val="24"/>
-        </w:rPr>
-        <w:t>, we took the median abundance of k-</w:t>
-      </w:r>
-      <w:proofErr w:type="spellStart"/>
-      <w:r>
-        <w:rPr>
-          <w:rFonts w:ascii="Times New Roman" w:eastAsia="Times New Roman" w:hAnsi="Times New Roman" w:cs="Times New Roman"/>
-          <w:sz w:val="24"/>
-          <w:szCs w:val="24"/>
-        </w:rPr>
-        <w:t>mers</w:t>
-      </w:r>
-      <w:proofErr w:type="spellEnd"/>
-      <w:r>
-        <w:rPr>
-          <w:rFonts w:ascii="Times New Roman" w:eastAsia="Times New Roman" w:hAnsi="Times New Roman" w:cs="Times New Roman"/>
-          <w:sz w:val="24"/>
-          <w:szCs w:val="24"/>
-        </w:rPr>
-        <w:t xml:space="preserve"> within a contig</w:t>
-      </w:r>
-      <w:r>
-        <w:rPr>
-          <w:rFonts w:ascii="Times New Roman" w:eastAsia="Times New Roman" w:hAnsi="Times New Roman" w:cs="Times New Roman"/>
-          <w:sz w:val="24"/>
-          <w:szCs w:val="24"/>
-        </w:rPr>
-        <w:t xml:space="preserve"> to find the contigs abundance in each sex.</w:t>
-      </w:r>
-      <w:r>
-        <w:rPr>
-          <w:rFonts w:ascii="Times New Roman" w:eastAsia="Times New Roman" w:hAnsi="Times New Roman" w:cs="Times New Roman"/>
-          <w:sz w:val="24"/>
-          <w:szCs w:val="24"/>
-        </w:rPr>
-        <w:t xml:space="preserve"> </w:t>
-      </w:r>
-      <w:r>
-        <w:rPr>
-          <w:rFonts w:ascii="Times New Roman" w:eastAsia="Times New Roman" w:hAnsi="Times New Roman" w:cs="Times New Roman"/>
-          <w:sz w:val="24"/>
-          <w:szCs w:val="24"/>
-        </w:rPr>
-        <w:t>We</w:t>
-      </w:r>
-      <w:r>
-        <w:rPr>
-          <w:rFonts w:ascii="Times New Roman" w:eastAsia="Times New Roman" w:hAnsi="Times New Roman" w:cs="Times New Roman"/>
-          <w:sz w:val="24"/>
-          <w:szCs w:val="24"/>
-        </w:rPr>
-        <w:t xml:space="preserve"> compared the male contig abundance to the female contig abundance. We isolated male-only contigs and deemed these “putative Y” sequences for further validation.</w:t>
-      </w:r>
-    </w:p>
-    <w:p>
-      <w:pPr>
-        <w:jc w:val="both"/>
-        <w:rPr>
-          <w:rFonts w:ascii="Times New Roman" w:eastAsia="Times New Roman" w:hAnsi="Times New Roman" w:cs="Times New Roman"/>
-          <w:sz w:val="24"/>
-          <w:szCs w:val="24"/>
-        </w:rPr>
-      </w:pPr>
-    </w:p>
-    <w:p>
-      <w:pPr>
-        <w:jc w:val="both"/>
-        <w:rPr>
-          <w:rFonts w:ascii="Times New Roman" w:eastAsia="Times New Roman" w:hAnsi="Times New Roman" w:cs="Times New Roman"/>
-          <w:sz w:val="24"/>
-          <w:szCs w:val="24"/>
-        </w:rPr>
-      </w:pPr>
-      <w:r>
-        <w:rPr>
-          <w:rFonts w:ascii="Times New Roman" w:eastAsia="Times New Roman" w:hAnsi="Times New Roman" w:cs="Times New Roman"/>
-          <w:sz w:val="24"/>
-          <w:szCs w:val="24"/>
-        </w:rPr>
-        <w:t xml:space="preserve">Next, we sought to validate our results by mapping </w:t>
-      </w:r>
-      <w:r>
-        <w:rPr>
-          <w:rFonts w:ascii="Times New Roman" w:eastAsia="Times New Roman" w:hAnsi="Times New Roman" w:cs="Times New Roman"/>
-          <w:sz w:val="24"/>
-          <w:szCs w:val="24"/>
-        </w:rPr>
-        <w:t xml:space="preserve">RAD sequencing data to </w:t>
-      </w:r>
-      <w:r>
-        <w:rPr>
-          <w:rFonts w:ascii="Times New Roman" w:eastAsia="Times New Roman" w:hAnsi="Times New Roman" w:cs="Times New Roman"/>
-          <w:sz w:val="24"/>
-          <w:szCs w:val="24"/>
-        </w:rPr>
-        <w:t xml:space="preserve">the putative Y </w:t>
-      </w:r>
-      <w:r>
-        <w:rPr>
-          <w:rFonts w:ascii="Times New Roman" w:eastAsia="Times New Roman" w:hAnsi="Times New Roman" w:cs="Times New Roman"/>
-          <w:sz w:val="24"/>
-          <w:szCs w:val="24"/>
-        </w:rPr>
-        <w:t xml:space="preserve">sequences and running a depth analysis. </w:t>
-      </w:r>
-      <w:r>
-        <w:rPr>
-          <w:rFonts w:ascii="Times New Roman" w:eastAsia="Times New Roman" w:hAnsi="Times New Roman" w:cs="Times New Roman"/>
-          <w:sz w:val="24"/>
-          <w:szCs w:val="24"/>
-        </w:rPr>
-        <w:t xml:space="preserve">In order to ensure the putative Y reads were indeed mapping to one location in the genome, we performed a stringent end-to-end alignment of </w:t>
-      </w:r>
-      <w:r>
-        <w:rPr>
-          <w:rFonts w:ascii="Times New Roman" w:eastAsia="Times New Roman" w:hAnsi="Times New Roman" w:cs="Times New Roman"/>
-          <w:sz w:val="24"/>
-          <w:szCs w:val="24"/>
-        </w:rPr>
-        <w:t xml:space="preserve">the putative Y sequencing data </w:t>
-      </w:r>
-      <w:r>
-        <w:rPr>
-          <w:rFonts w:ascii="Times New Roman" w:eastAsia="Times New Roman" w:hAnsi="Times New Roman" w:cs="Times New Roman"/>
-          <w:sz w:val="24"/>
-          <w:szCs w:val="24"/>
-        </w:rPr>
-        <w:t>using bowtie2. Only reads that entirely aligned to regions in the genome were used in the subsequent analysis. To find depth locations we aligned t</w:t>
-      </w:r>
-      <w:r>
-        <w:rPr>
-          <w:rFonts w:ascii="Times New Roman" w:eastAsia="Times New Roman" w:hAnsi="Times New Roman" w:cs="Times New Roman"/>
-          <w:sz w:val="24"/>
-          <w:szCs w:val="24"/>
-        </w:rPr>
-        <w:t xml:space="preserve">he RAD sequencing data to the male reference genome using </w:t>
-      </w:r>
-      <w:proofErr w:type="spellStart"/>
-      <w:r>
-        <w:rPr>
-          <w:rFonts w:ascii="Times New Roman" w:eastAsia="Times New Roman" w:hAnsi="Times New Roman" w:cs="Times New Roman"/>
-          <w:sz w:val="24"/>
-          <w:szCs w:val="24"/>
-        </w:rPr>
-        <w:t>samtools</w:t>
-      </w:r>
-      <w:proofErr w:type="spellEnd"/>
-      <w:r>
-        <w:rPr>
-          <w:rFonts w:ascii="Times New Roman" w:eastAsia="Times New Roman" w:hAnsi="Times New Roman" w:cs="Times New Roman"/>
-          <w:sz w:val="24"/>
-          <w:szCs w:val="24"/>
-        </w:rPr>
-        <w:t xml:space="preserve"> &lt;CITE&gt;. We then pulled RAD </w:t>
-      </w:r>
-      <w:r>
-        <w:rPr>
-          <w:rFonts w:ascii="Times New Roman" w:eastAsia="Times New Roman" w:hAnsi="Times New Roman" w:cs="Times New Roman"/>
-          <w:sz w:val="24"/>
-          <w:szCs w:val="24"/>
-        </w:rPr>
-        <w:lastRenderedPageBreak/>
-        <w:t>alignment depth information from all of the locations where the putative Y sequencing data</w:t>
-      </w:r>
-      <w:r>
-        <w:rPr>
-          <w:rFonts w:ascii="Times New Roman" w:eastAsia="Times New Roman" w:hAnsi="Times New Roman" w:cs="Times New Roman"/>
-          <w:sz w:val="24"/>
-          <w:szCs w:val="24"/>
-        </w:rPr>
-        <w:t xml:space="preserve"> had also</w:t>
-      </w:r>
-      <w:r>
-        <w:rPr>
-          <w:rFonts w:ascii="Times New Roman" w:eastAsia="Times New Roman" w:hAnsi="Times New Roman" w:cs="Times New Roman"/>
-          <w:sz w:val="24"/>
-          <w:szCs w:val="24"/>
-        </w:rPr>
-        <w:t xml:space="preserve"> aligned using</w:t>
-      </w:r>
-      <w:r>
-        <w:rPr>
-          <w:rFonts w:ascii="Times New Roman" w:eastAsia="Times New Roman" w:hAnsi="Times New Roman" w:cs="Times New Roman"/>
-          <w:sz w:val="24"/>
-          <w:szCs w:val="24"/>
-        </w:rPr>
-        <w:t xml:space="preserve"> the software</w:t>
-      </w:r>
-      <w:r>
-        <w:rPr>
-          <w:rFonts w:ascii="Times New Roman" w:eastAsia="Times New Roman" w:hAnsi="Times New Roman" w:cs="Times New Roman"/>
-          <w:sz w:val="24"/>
-          <w:szCs w:val="24"/>
-        </w:rPr>
-        <w:t xml:space="preserve"> </w:t>
-      </w:r>
-      <w:proofErr w:type="spellStart"/>
-      <w:r>
-        <w:rPr>
-          <w:rFonts w:ascii="Times New Roman" w:eastAsia="Times New Roman" w:hAnsi="Times New Roman" w:cs="Times New Roman"/>
-          <w:sz w:val="24"/>
-          <w:szCs w:val="24"/>
-        </w:rPr>
-        <w:t>bedtools</w:t>
-      </w:r>
-      <w:proofErr w:type="spellEnd"/>
-      <w:r>
-        <w:rPr>
-          <w:rFonts w:ascii="Times New Roman" w:eastAsia="Times New Roman" w:hAnsi="Times New Roman" w:cs="Times New Roman"/>
-          <w:sz w:val="24"/>
-          <w:szCs w:val="24"/>
-        </w:rPr>
-        <w:t>&lt;CITE&gt;</w:t>
-      </w:r>
-      <w:r>
-        <w:rPr>
-          <w:rFonts w:ascii="Times New Roman" w:eastAsia="Times New Roman" w:hAnsi="Times New Roman" w:cs="Times New Roman"/>
-          <w:sz w:val="24"/>
-          <w:szCs w:val="24"/>
-        </w:rPr>
-        <w:t xml:space="preserve"> and custom bash and </w:t>
-      </w:r>
-      <w:proofErr w:type="spellStart"/>
-      <w:r>
-        <w:rPr>
-          <w:rFonts w:ascii="Times New Roman" w:eastAsia="Times New Roman" w:hAnsi="Times New Roman" w:cs="Times New Roman"/>
-          <w:sz w:val="24"/>
-          <w:szCs w:val="24"/>
-        </w:rPr>
-        <w:t>perl</w:t>
-      </w:r>
-      <w:proofErr w:type="spellEnd"/>
-      <w:r>
-        <w:rPr>
-          <w:rFonts w:ascii="Times New Roman" w:eastAsia="Times New Roman" w:hAnsi="Times New Roman" w:cs="Times New Roman"/>
-          <w:sz w:val="24"/>
-          <w:szCs w:val="24"/>
-        </w:rPr>
-        <w:t xml:space="preserve"> scripts. After we obtained depth information across all of the putative Y regions, we ran the same depth analysis as above.</w:t>
-      </w:r>
-    </w:p>
-    <w:p>
-      <w:pPr>
-        <w:jc w:val="both"/>
-        <w:rPr>
-          <w:rFonts w:ascii="Times New Roman" w:eastAsia="Times New Roman" w:hAnsi="Times New Roman" w:cs="Times New Roman"/>
-          <w:sz w:val="24"/>
-          <w:szCs w:val="24"/>
-        </w:rPr>
-      </w:pPr>
-      <w:r>
-        <w:rPr>
-          <w:rFonts w:ascii="Times New Roman" w:eastAsia="Times New Roman" w:hAnsi="Times New Roman" w:cs="Times New Roman"/>
-          <w:sz w:val="24"/>
-          <w:szCs w:val="24"/>
-        </w:rPr>
-        <w:t xml:space="preserve"> </w:t>
-      </w:r>
-    </w:p>
-    <w:p>
-      <w:pPr>
-        <w:jc w:val="both"/>
-        <w:rPr>
-          <w:rFonts w:ascii="Times New Roman" w:eastAsia="Times New Roman" w:hAnsi="Times New Roman" w:cs="Times New Roman"/>
-          <w:i/>
-          <w:sz w:val="24"/>
-          <w:szCs w:val="24"/>
-          <w:lang w:val="en-US"/>
-        </w:rPr>
-      </w:pPr>
-      <w:r>
-        <w:rPr>
-          <w:rFonts w:ascii="Times New Roman" w:eastAsia="Times New Roman" w:hAnsi="Times New Roman" w:cs="Times New Roman"/>
-          <w:i/>
-          <w:sz w:val="24"/>
-          <w:szCs w:val="24"/>
-          <w:lang w:val="en-US"/>
-        </w:rPr>
-        <w:t>Results</w:t>
-      </w:r>
-    </w:p>
-    <w:p>
-      <w:pPr>
-        <w:jc w:val="both"/>
-        <w:rPr>
-          <w:rFonts w:ascii="Times New Roman" w:eastAsia="Times New Roman" w:hAnsi="Times New Roman" w:cs="Times New Roman"/>
-          <w:sz w:val="24"/>
-          <w:szCs w:val="24"/>
-        </w:rPr>
-      </w:pPr>
-      <w:r>
-        <w:rPr>
-          <w:rFonts w:ascii="Times New Roman" w:eastAsia="Times New Roman" w:hAnsi="Times New Roman" w:cs="Times New Roman"/>
-          <w:sz w:val="24"/>
-          <w:szCs w:val="24"/>
-        </w:rPr>
-        <w:t>After abundance filtration, there were</w:t>
-      </w:r>
-      <w:r>
-        <w:rPr>
-          <w:rFonts w:ascii="Times New Roman" w:eastAsia="Times New Roman" w:hAnsi="Times New Roman" w:cs="Times New Roman"/>
-          <w:sz w:val="24"/>
-          <w:szCs w:val="24"/>
-        </w:rPr>
-        <w:t xml:space="preserve"> approximately</w:t>
-      </w:r>
-      <w:r>
-        <w:rPr>
-          <w:rFonts w:ascii="Times New Roman" w:eastAsia="Times New Roman" w:hAnsi="Times New Roman" w:cs="Times New Roman"/>
-          <w:sz w:val="24"/>
-          <w:szCs w:val="24"/>
-        </w:rPr>
-        <w:t xml:space="preserve"> 118,191,000 male-only k-</w:t>
-      </w:r>
-      <w:proofErr w:type="spellStart"/>
-      <w:r>
-        <w:rPr>
-          <w:rFonts w:ascii="Times New Roman" w:eastAsia="Times New Roman" w:hAnsi="Times New Roman" w:cs="Times New Roman"/>
-          <w:sz w:val="24"/>
-          <w:szCs w:val="24"/>
-        </w:rPr>
-        <w:t>mers</w:t>
-      </w:r>
-      <w:proofErr w:type="spellEnd"/>
-      <w:r>
-        <w:rPr>
-          <w:rFonts w:ascii="Times New Roman" w:eastAsia="Times New Roman" w:hAnsi="Times New Roman" w:cs="Times New Roman"/>
-          <w:sz w:val="24"/>
-          <w:szCs w:val="24"/>
-        </w:rPr>
-        <w:t xml:space="preserve"> and 494,251,000 female-only k-</w:t>
-      </w:r>
-      <w:proofErr w:type="spellStart"/>
-      <w:r>
-        <w:rPr>
-          <w:rFonts w:ascii="Times New Roman" w:eastAsia="Times New Roman" w:hAnsi="Times New Roman" w:cs="Times New Roman"/>
-          <w:sz w:val="24"/>
-          <w:szCs w:val="24"/>
-        </w:rPr>
-        <w:t>mers</w:t>
-      </w:r>
-      <w:proofErr w:type="spellEnd"/>
-      <w:r>
-        <w:rPr>
-          <w:rFonts w:ascii="Times New Roman" w:eastAsia="Times New Roman" w:hAnsi="Times New Roman" w:cs="Times New Roman"/>
-          <w:sz w:val="24"/>
-          <w:szCs w:val="24"/>
-        </w:rPr>
-        <w:t>. There was a clear distinction between the distribution of male and female abundances, where males had more high abundance k-</w:t>
-      </w:r>
-      <w:proofErr w:type="spellStart"/>
-      <w:r>
-        <w:rPr>
-          <w:rFonts w:ascii="Times New Roman" w:eastAsia="Times New Roman" w:hAnsi="Times New Roman" w:cs="Times New Roman"/>
-          <w:sz w:val="24"/>
-          <w:szCs w:val="24"/>
-        </w:rPr>
-        <w:t>mers</w:t>
-      </w:r>
-      <w:proofErr w:type="spellEnd"/>
-      <w:r>
-        <w:rPr>
-          <w:rFonts w:ascii="Times New Roman" w:eastAsia="Times New Roman" w:hAnsi="Times New Roman" w:cs="Times New Roman"/>
-          <w:sz w:val="24"/>
-          <w:szCs w:val="24"/>
-        </w:rPr>
-        <w:t xml:space="preserve"> compared to females (Figure 8). </w:t>
-      </w:r>
-      <w:r>
-        <w:rPr>
-          <w:rFonts w:ascii="Times New Roman" w:eastAsia="Times New Roman" w:hAnsi="Times New Roman" w:cs="Times New Roman"/>
-          <w:sz w:val="24"/>
-          <w:szCs w:val="24"/>
-        </w:rPr>
-        <w:t>Upon filtering k-</w:t>
-      </w:r>
-      <w:proofErr w:type="spellStart"/>
-      <w:r>
-        <w:rPr>
-          <w:rFonts w:ascii="Times New Roman" w:eastAsia="Times New Roman" w:hAnsi="Times New Roman" w:cs="Times New Roman"/>
-          <w:sz w:val="24"/>
-          <w:szCs w:val="24"/>
-        </w:rPr>
-        <w:t>mers</w:t>
-      </w:r>
-      <w:proofErr w:type="spellEnd"/>
-      <w:r>
-        <w:rPr>
-          <w:rFonts w:ascii="Times New Roman" w:eastAsia="Times New Roman" w:hAnsi="Times New Roman" w:cs="Times New Roman"/>
-          <w:sz w:val="24"/>
-          <w:szCs w:val="24"/>
-        </w:rPr>
-        <w:t xml:space="preserve"> for those found on long contigs (contigs containing 5 k-</w:t>
-      </w:r>
-      <w:proofErr w:type="spellStart"/>
-      <w:r>
-        <w:rPr>
-          <w:rFonts w:ascii="Times New Roman" w:eastAsia="Times New Roman" w:hAnsi="Times New Roman" w:cs="Times New Roman"/>
-          <w:sz w:val="24"/>
-          <w:szCs w:val="24"/>
-        </w:rPr>
-        <w:t>mers</w:t>
-      </w:r>
-      <w:proofErr w:type="spellEnd"/>
-      <w:r>
-        <w:rPr>
-          <w:rFonts w:ascii="Times New Roman" w:eastAsia="Times New Roman" w:hAnsi="Times New Roman" w:cs="Times New Roman"/>
-          <w:sz w:val="24"/>
-          <w:szCs w:val="24"/>
-        </w:rPr>
-        <w:t xml:space="preserve"> or more) there was a clear </w:t>
-      </w:r>
-      <w:r>
-        <w:rPr>
-          <w:rFonts w:ascii="Times New Roman" w:eastAsia="Times New Roman" w:hAnsi="Times New Roman" w:cs="Times New Roman"/>
-          <w:sz w:val="24"/>
-          <w:szCs w:val="24"/>
-        </w:rPr>
-        <w:t xml:space="preserve">increase of </w:t>
-      </w:r>
-      <w:r>
-        <w:rPr>
-          <w:rFonts w:ascii="Times New Roman" w:eastAsia="Times New Roman" w:hAnsi="Times New Roman" w:cs="Times New Roman"/>
-          <w:sz w:val="24"/>
-          <w:szCs w:val="24"/>
-        </w:rPr>
-        <w:t xml:space="preserve">male-specific </w:t>
-      </w:r>
-      <w:r>
-        <w:rPr>
-          <w:rFonts w:ascii="Times New Roman" w:eastAsia="Times New Roman" w:hAnsi="Times New Roman" w:cs="Times New Roman"/>
-          <w:sz w:val="24"/>
-          <w:szCs w:val="24"/>
-        </w:rPr>
-        <w:t>k-</w:t>
-      </w:r>
-      <w:proofErr w:type="spellStart"/>
-      <w:r>
-        <w:rPr>
-          <w:rFonts w:ascii="Times New Roman" w:eastAsia="Times New Roman" w:hAnsi="Times New Roman" w:cs="Times New Roman"/>
-          <w:sz w:val="24"/>
-          <w:szCs w:val="24"/>
-        </w:rPr>
-        <w:t>mers</w:t>
-      </w:r>
-      <w:proofErr w:type="spellEnd"/>
-      <w:r>
-        <w:rPr>
-          <w:rFonts w:ascii="Times New Roman" w:eastAsia="Times New Roman" w:hAnsi="Times New Roman" w:cs="Times New Roman"/>
-          <w:sz w:val="24"/>
-          <w:szCs w:val="24"/>
-        </w:rPr>
-        <w:t xml:space="preserve"> at half the abundance of </w:t>
-      </w:r>
-      <w:r>
-        <w:rPr>
-          <w:rFonts w:ascii="Times New Roman" w:eastAsia="Times New Roman" w:hAnsi="Times New Roman" w:cs="Times New Roman"/>
-          <w:sz w:val="24"/>
-          <w:szCs w:val="24"/>
-        </w:rPr>
-        <w:t>the female and male peak on the right (Figure 9).</w:t>
-      </w:r>
-      <w:r>
-        <w:rPr>
-          <w:rFonts w:ascii="Times New Roman" w:eastAsia="Times New Roman" w:hAnsi="Times New Roman" w:cs="Times New Roman"/>
-          <w:sz w:val="24"/>
-          <w:szCs w:val="24"/>
-        </w:rPr>
-        <w:t xml:space="preserve"> </w:t>
-      </w:r>
-      <w:commentRangeStart w:id="0"/>
+      <w:commentRangeStart w:id="1"/>
       <w:r>
         <w:rPr>
           <w:rFonts w:ascii="Times New Roman" w:eastAsia="Times New Roman" w:hAnsi="Times New Roman" w:cs="Times New Roman"/>
@@ -3693,12 +3735,12 @@
         </w:rPr>
         <w:t xml:space="preserve"> in its genome.</w:t>
       </w:r>
-      <w:commentRangeEnd w:id="0"/>
+      <w:commentRangeEnd w:id="1"/>
       <w:r>
         <w:rPr>
           <w:rStyle w:val="CommentReference"/>
         </w:rPr>
-        <w:commentReference w:id="0"/>
+        <w:commentReference w:id="1"/>
       </w:r>
       <w:r>
         <w:rPr>
@@ -3714,25 +3756,7 @@
           <w:sz w:val="24"/>
           <w:szCs w:val="24"/>
         </w:rPr>
-        <w:t>k-</w:t>
-      </w:r>
-      <w:proofErr w:type="spellStart"/>
-      <w:r>
-        <w:rPr>
-          <w:rFonts w:ascii="Times New Roman" w:eastAsia="Times New Roman" w:hAnsi="Times New Roman" w:cs="Times New Roman"/>
-          <w:sz w:val="24"/>
-          <w:szCs w:val="24"/>
-        </w:rPr>
-        <w:t>mer</w:t>
-      </w:r>
-      <w:proofErr w:type="spellEnd"/>
-      <w:r>
-        <w:rPr>
-          <w:rFonts w:ascii="Times New Roman" w:eastAsia="Times New Roman" w:hAnsi="Times New Roman" w:cs="Times New Roman"/>
-          <w:sz w:val="24"/>
-          <w:szCs w:val="24"/>
-        </w:rPr>
-        <w:t xml:space="preserve"> mean </w:t>
+        <w:t xml:space="preserve">k-mer mean </w:t>
       </w:r>
       <w:r>
         <w:rPr>
@@ -3822,7 +3846,31 @@
 
 <file path=word/comments.xml><?xml version="1.0" encoding="utf-8"?>
 <w:comments xmlns:wpc="http://schemas.microsoft.com/office/word/2010/wordprocessingCanvas" xmlns:cx="http://schemas.microsoft.com/office/drawing/2014/chartex" xmlns:cx1="http://schemas.microsoft.com/office/drawing/2015/9/8/chartex" xmlns:cx2="http://schemas.microsoft.com/office/drawing/2015/10/21/chartex" xmlns:cx3="http://schemas.microsoft.com/office/drawing/2016/5/9/chartex" xmlns:cx4="http://schemas.microsoft.com/office/drawing/2016/5/10/chartex" xmlns:cx5="http://schemas.microsoft.com/office/drawing/2016/5/11/chartex" xmlns:cx6="http://schemas.microsoft.com/office/drawing/2016/5/12/chartex" xmlns:cx7="http://schemas.microsoft.com/office/drawing/2016/5/13/chartex" xmlns:cx8="http://schemas.microsoft.com/office/drawing/2016/5/14/chartex" xmlns:mc="http://schemas.openxmlformats.org/markup-compatibility/2006" xmlns:aink="http://schemas.microsoft.com/office/drawing/2016/ink" xmlns:am3d="http://schemas.microsoft.com/office/drawing/2017/model3d" xmlns:o="urn:schemas-microsoft-com:office:office" xmlns:r="http://schemas.openxmlformats.org/officeDocument/2006/relationships" xmlns:m="http://schemas.openxmlformats.org/officeDocument/2006/math" xmlns:v="urn:schemas-microsoft-com:vml" xmlns:wp14="http://schemas.microsoft.com/office/word/2010/wordprocessingDrawing" xmlns:wp="http://schemas.openxmlformats.org/drawingml/2006/wordprocessingDrawing" xmlns:w10="urn:schemas-microsoft-com:office:word" xmlns:w="http://schemas.openxmlformats.org/wordprocessingml/2006/main" xmlns:w14="http://schemas.microsoft.com/office/word/2010/wordml" xmlns:w15="http://schemas.microsoft.com/office/word/2012/wordml" xmlns:w16cex="http://schemas.microsoft.com/office/word/2018/wordml/cex" xmlns:w16cid="http://schemas.microsoft.com/office/word/2016/wordml/cid" xmlns:w16="http://schemas.microsoft.com/office/word/2018/wordml" xmlns:w16se="http://schemas.microsoft.com/office/word/2015/wordml/symex" xmlns:wpg="http://schemas.microsoft.com/office/word/2010/wordprocessingGroup" xmlns:wpi="http://schemas.microsoft.com/office/word/2010/wordprocessingInk" xmlns:wne="http://schemas.microsoft.com/office/word/2006/wordml" xmlns:wps="http://schemas.microsoft.com/office/word/2010/wordprocessingShape" mc:Ignorable="w14 w15 w16se w16cid w16 w16cex wp14">
-  <w:comment w:id="0" w:author="Shannon Erica Kendal Joslin" w:date="2021-05-10T11:34:00Z" w:initials="SEKJ">
+  <w:comment w:id="0" w:author="Shannon Erica Kendal Joslin" w:date="2021-05-10T16:57:00Z" w:initials="SEKJ">
+    <w:p>
+      <w:pPr>
+        <w:pStyle w:val="CommentText"/>
+      </w:pPr>
+      <w:r>
+        <w:rPr>
+          <w:rStyle w:val="CommentReference"/>
+        </w:rPr>
+        <w:annotationRef/>
+      </w:r>
+      <w:r>
+        <w:t xml:space="preserve">I recently got a new laptop and still have to install </w:t>
+      </w:r>
+      <w:proofErr w:type="spellStart"/>
+      <w:r>
+        <w:t>mendeley</w:t>
+      </w:r>
+      <w:proofErr w:type="spellEnd"/>
+      <w:r>
+        <w:t xml:space="preserve"> so the citations will be weird for now… just ignore pls</w:t>
+      </w:r>
+    </w:p>
+  </w:comment>
+  <w:comment w:id="1" w:author="Shannon Erica Kendal Joslin" w:date="2021-05-10T11:34:00Z" w:initials="SEKJ">
     <w:p>
       <w:pPr>
         <w:pStyle w:val="CommentText"/>
@@ -3843,18 +3891,21 @@
 
 <file path=word/commentsExtended.xml><?xml version="1.0" encoding="utf-8"?>
 <w15:commentsEx xmlns:wpc="http://schemas.microsoft.com/office/word/2010/wordprocessingCanvas" xmlns:cx="http://schemas.microsoft.com/office/drawing/2014/chartex" xmlns:cx1="http://schemas.microsoft.com/office/drawing/2015/9/8/chartex" xmlns:cx2="http://schemas.microsoft.com/office/drawing/2015/10/21/chartex" xmlns:cx3="http://schemas.microsoft.com/office/drawing/2016/5/9/chartex" xmlns:cx4="http://schemas.microsoft.com/office/drawing/2016/5/10/chartex" xmlns:cx5="http://schemas.microsoft.com/office/drawing/2016/5/11/chartex" xmlns:cx6="http://schemas.microsoft.com/office/drawing/2016/5/12/chartex" xmlns:cx7="http://schemas.microsoft.com/office/drawing/2016/5/13/chartex" xmlns:cx8="http://schemas.microsoft.com/office/drawing/2016/5/14/chartex" xmlns:mc="http://schemas.openxmlformats.org/markup-compatibility/2006" xmlns:aink="http://schemas.microsoft.com/office/drawing/2016/ink" xmlns:am3d="http://schemas.microsoft.com/office/drawing/2017/model3d" xmlns:o="urn:schemas-microsoft-com:office:office" xmlns:r="http://schemas.openxmlformats.org/officeDocument/2006/relationships" xmlns:m="http://schemas.openxmlformats.org/officeDocument/2006/math" xmlns:v="urn:schemas-microsoft-com:vml" xmlns:wp14="http://schemas.microsoft.com/office/word/2010/wordprocessingDrawing" xmlns:wp="http://schemas.openxmlformats.org/drawingml/2006/wordprocessingDrawing" xmlns:w10="urn:schemas-microsoft-com:office:word" xmlns:w="http://schemas.openxmlformats.org/wordprocessingml/2006/main" xmlns:w14="http://schemas.microsoft.com/office/word/2010/wordml" xmlns:w15="http://schemas.microsoft.com/office/word/2012/wordml" xmlns:w16cex="http://schemas.microsoft.com/office/word/2018/wordml/cex" xmlns:w16cid="http://schemas.microsoft.com/office/word/2016/wordml/cid" xmlns:w16="http://schemas.microsoft.com/office/word/2018/wordml" xmlns:w16se="http://schemas.microsoft.com/office/word/2015/wordml/symex" xmlns:wpg="http://schemas.microsoft.com/office/word/2010/wordprocessingGroup" xmlns:wpi="http://schemas.microsoft.com/office/word/2010/wordprocessingInk" xmlns:wne="http://schemas.microsoft.com/office/word/2006/wordml" xmlns:wps="http://schemas.microsoft.com/office/word/2010/wordprocessingShape" mc:Ignorable="w14 w15 w16se w16cid w16 w16cex wp14">
+  <w15:commentEx w15:paraId="47B9D2C0" w15:done="0"/>
   <w15:commentEx w15:paraId="0BFC282C" w15:done="0"/>
 </w15:commentsEx>
 </file>
 
 <file path=word/commentsExtensible.xml><?xml version="1.0" encoding="utf-8"?>
 <w16cex:commentsExtensible xmlns:wpc="http://schemas.microsoft.com/office/word/2010/wordprocessingCanvas" xmlns:cx="http://schemas.microsoft.com/office/drawing/2014/chartex" xmlns:cx1="http://schemas.microsoft.com/office/drawing/2015/9/8/chartex" xmlns:cx2="http://schemas.microsoft.com/office/drawing/2015/10/21/chartex" xmlns:cx3="http://schemas.microsoft.com/office/drawing/2016/5/9/chartex" xmlns:cx4="http://schemas.microsoft.com/office/drawing/2016/5/10/chartex" xmlns:cx5="http://schemas.microsoft.com/office/drawing/2016/5/11/chartex" xmlns:cx6="http://schemas.microsoft.com/office/drawing/2016/5/12/chartex" xmlns:cx7="http://schemas.microsoft.com/office/drawing/2016/5/13/chartex" xmlns:cx8="http://schemas.microsoft.com/office/drawing/2016/5/14/chartex" xmlns:mc="http://schemas.openxmlformats.org/markup-compatibility/2006" xmlns:aink="http://schemas.microsoft.com/office/drawing/2016/ink" xmlns:am3d="http://schemas.microsoft.com/office/drawing/2017/model3d" xmlns:o="urn:schemas-microsoft-com:office:office" xmlns:r="http://schemas.openxmlformats.org/officeDocument/2006/relationships" xmlns:m="http://schemas.openxmlformats.org/officeDocument/2006/math" xmlns:v="urn:schemas-microsoft-com:vml" xmlns:wp14="http://schemas.microsoft.com/office/word/2010/wordprocessingDrawing" xmlns:wp="http://schemas.openxmlformats.org/drawingml/2006/wordprocessingDrawing" xmlns:w10="urn:schemas-microsoft-com:office:word" xmlns:w="http://schemas.openxmlformats.org/wordprocessingml/2006/main" xmlns:w14="http://schemas.microsoft.com/office/word/2010/wordml" xmlns:w15="http://schemas.microsoft.com/office/word/2012/wordml" xmlns:w16cex="http://schemas.microsoft.com/office/word/2018/wordml/cex" xmlns:w16cid="http://schemas.microsoft.com/office/word/2016/wordml/cid" xmlns:w16="http://schemas.microsoft.com/office/word/2018/wordml" xmlns:w16se="http://schemas.microsoft.com/office/word/2015/wordml/symex" xmlns:wpg="http://schemas.microsoft.com/office/word/2010/wordprocessingGroup" xmlns:wpi="http://schemas.microsoft.com/office/word/2010/wordprocessingInk" xmlns:wne="http://schemas.microsoft.com/office/word/2006/wordml" xmlns:wps="http://schemas.microsoft.com/office/word/2010/wordprocessingShape" mc:Ignorable="w14 w15 w16se w16cid w16 w16cex wp14">
+  <w16cex:commentExtensible w16cex:durableId="2443E484" w16cex:dateUtc="2021-05-10T23:57:00Z"/>
   <w16cex:commentExtensible w16cex:durableId="244398D1" w16cex:dateUtc="2021-05-10T18:34:00Z"/>
 </w16cex:commentsExtensible>
 </file>
 
 <file path=word/commentsIds.xml><?xml version="1.0" encoding="utf-8"?>
 <w16cid:commentsIds xmlns:wpc="http://schemas.microsoft.com/office/word/2010/wordprocessingCanvas" xmlns:cx="http://schemas.microsoft.com/office/drawing/2014/chartex" xmlns:cx1="http://schemas.microsoft.com/office/drawing/2015/9/8/chartex" xmlns:cx2="http://schemas.microsoft.com/office/drawing/2015/10/21/chartex" xmlns:cx3="http://schemas.microsoft.com/office/drawing/2016/5/9/chartex" xmlns:cx4="http://schemas.microsoft.com/office/drawing/2016/5/10/chartex" xmlns:cx5="http://schemas.microsoft.com/office/drawing/2016/5/11/chartex" xmlns:cx6="http://schemas.microsoft.com/office/drawing/2016/5/12/chartex" xmlns:cx7="http://schemas.microsoft.com/office/drawing/2016/5/13/chartex" xmlns:cx8="http://schemas.microsoft.com/office/drawing/2016/5/14/chartex" xmlns:mc="http://schemas.openxmlformats.org/markup-compatibility/2006" xmlns:aink="http://schemas.microsoft.com/office/drawing/2016/ink" xmlns:am3d="http://schemas.microsoft.com/office/drawing/2017/model3d" xmlns:o="urn:schemas-microsoft-com:office:office" xmlns:r="http://schemas.openxmlformats.org/officeDocument/2006/relationships" xmlns:m="http://schemas.openxmlformats.org/officeDocument/2006/math" xmlns:v="urn:schemas-microsoft-com:vml" xmlns:wp14="http://schemas.microsoft.com/office/word/2010/wordprocessingDrawing" xmlns:wp="http://schemas.openxmlformats.org/drawingml/2006/wordprocessingDrawing" xmlns:w10="urn:schemas-microsoft-com:office:word" xmlns:w="http://schemas.openxmlformats.org/wordprocessingml/2006/main" xmlns:w14="http://schemas.microsoft.com/office/word/2010/wordml" xmlns:w15="http://schemas.microsoft.com/office/word/2012/wordml" xmlns:w16cex="http://schemas.microsoft.com/office/word/2018/wordml/cex" xmlns:w16cid="http://schemas.microsoft.com/office/word/2016/wordml/cid" xmlns:w16="http://schemas.microsoft.com/office/word/2018/wordml" xmlns:w16se="http://schemas.microsoft.com/office/word/2015/wordml/symex" xmlns:wpg="http://schemas.microsoft.com/office/word/2010/wordprocessingGroup" xmlns:wpi="http://schemas.microsoft.com/office/word/2010/wordprocessingInk" xmlns:wne="http://schemas.microsoft.com/office/word/2006/wordml" xmlns:wps="http://schemas.microsoft.com/office/word/2010/wordprocessingShape" mc:Ignorable="w14 w15 w16se w16cid w16 w16cex wp14">
+  <w16cid:commentId w16cid:paraId="47B9D2C0" w16cid:durableId="2443E484"/>
   <w16cid:commentId w16cid:paraId="0BFC282C" w16cid:durableId="244398D1"/>
 </w16cid:commentsIds>
 </file>
@@ -4688,4 +4739,16 @@
     </a:ext>
   </a:extLst>
 </a:theme>
+</file>
+
+<file path=customXml/item1.xml><?xml version="1.0" encoding="utf-8"?>
+<b:Sources xmlns:b="http://schemas.openxmlformats.org/officeDocument/2006/bibliography" xmlns="http://schemas.openxmlformats.org/officeDocument/2006/bibliography" SelectedStyle="/APASixthEditionOfficeOnline.xsl" StyleName="APA" Version="6"/>
+</file>
+
+<file path=customXml/itemProps1.xml><?xml version="1.0" encoding="utf-8"?>
+<ds:datastoreItem xmlns:ds="http://schemas.openxmlformats.org/officeDocument/2006/customXml" ds:itemID="{67281707-D34F-084F-BB1C-0648F6411CAD}">
+  <ds:schemaRefs>
+    <ds:schemaRef ds:uri="http://schemas.openxmlformats.org/officeDocument/2006/bibliography"/>
+  </ds:schemaRefs>
+</ds:datastoreItem>
 </file>
</xml_diff>

<commit_message>
version with Shannon K edits
</commit_message>
<xml_diff>
--- a/reports/2021/2021_A19-1844_sex_marker.docx
+++ b/reports/2021/2021_A19-1844_sex_marker.docx
@@ -81,6 +81,7 @@
         <w:t>Sex determination in fish is a highly variable trait</w:t>
       </w:r>
       <w:commentRangeStart w:id="0"/>
+      <w:commentRangeStart w:id="1"/>
       <w:r>
         <w:rPr>
           <w:rFonts w:ascii="Times New Roman" w:eastAsia="Times New Roman" w:hAnsi="Times New Roman" w:cs="Times New Roman"/>
@@ -139,15 +140,66 @@
         </w:rPr>
         <w:commentReference w:id="0"/>
       </w:r>
-      <w:r>
-        <w:rPr>
-          <w:rFonts w:ascii="Times New Roman" w:eastAsia="Times New Roman" w:hAnsi="Times New Roman" w:cs="Times New Roman"/>
-          <w:bCs/>
-          <w:iCs/>
-          <w:sz w:val="24"/>
-          <w:szCs w:val="24"/>
-        </w:rPr>
-        <w:t xml:space="preserve"> and understanding its mechanisms is crucial for not only for understanding the biology of the individual species of fish but for gaining insight into the evolution of sex chromosomes and genetic mechanisms underlying sex determination.</w:t>
+      <w:commentRangeEnd w:id="1"/>
+      <w:r>
+        <w:rPr>
+          <w:rStyle w:val="CommentReference"/>
+        </w:rPr>
+        <w:commentReference w:id="1"/>
+      </w:r>
+      <w:r>
+        <w:rPr>
+          <w:rFonts w:ascii="Times New Roman" w:eastAsia="Times New Roman" w:hAnsi="Times New Roman" w:cs="Times New Roman"/>
+          <w:bCs/>
+          <w:iCs/>
+          <w:sz w:val="24"/>
+          <w:szCs w:val="24"/>
+        </w:rPr>
+        <w:t xml:space="preserve"> and understanding its mechanisms is crucial </w:t>
+      </w:r>
+      <w:del w:id="2" w:author="Microsoft Office User" w:date="2021-05-20T12:15:00Z">
+        <w:r>
+          <w:rPr>
+            <w:rFonts w:ascii="Times New Roman" w:eastAsia="Times New Roman" w:hAnsi="Times New Roman" w:cs="Times New Roman"/>
+            <w:bCs/>
+            <w:iCs/>
+            <w:sz w:val="24"/>
+            <w:szCs w:val="24"/>
+          </w:rPr>
+          <w:delText xml:space="preserve">for </w:delText>
+        </w:r>
+      </w:del>
+      <w:r>
+        <w:rPr>
+          <w:rFonts w:ascii="Times New Roman" w:eastAsia="Times New Roman" w:hAnsi="Times New Roman" w:cs="Times New Roman"/>
+          <w:bCs/>
+          <w:iCs/>
+          <w:sz w:val="24"/>
+          <w:szCs w:val="24"/>
+        </w:rPr>
+        <w:t>not only for understanding the biology of the individual species of fish but</w:t>
+      </w:r>
+      <w:ins w:id="3" w:author="Microsoft Office User" w:date="2021-05-20T12:15:00Z">
+        <w:r>
+          <w:rPr>
+            <w:rFonts w:ascii="Times New Roman" w:eastAsia="Times New Roman" w:hAnsi="Times New Roman" w:cs="Times New Roman"/>
+            <w:bCs/>
+            <w:iCs/>
+            <w:sz w:val="24"/>
+            <w:szCs w:val="24"/>
+          </w:rPr>
+          <w:t xml:space="preserve"> also</w:t>
+        </w:r>
+      </w:ins>
+      <w:r>
+        <w:rPr>
+          <w:rFonts w:ascii="Times New Roman" w:eastAsia="Times New Roman" w:hAnsi="Times New Roman" w:cs="Times New Roman"/>
+          <w:bCs/>
+          <w:iCs/>
+          <w:sz w:val="24"/>
+          <w:szCs w:val="24"/>
+        </w:rPr>
+        <w:t xml:space="preserve"> for gaining insight into the evolution of sex chromosomes and genetic mechanisms underlying sex determination.</w:t>
       </w:r>
       <w:r>
         <w:rPr>
@@ -208,7 +260,39 @@
           <w:sz w:val="24"/>
           <w:szCs w:val="24"/>
         </w:rPr>
-        <w:t xml:space="preserve"> Fish represent the most diverse group of vertebrates with over 30,000 described species.</w:t>
+        <w:t xml:space="preserve"> Fish represent the most diverse group of vertebrates </w:t>
+      </w:r>
+      <w:commentRangeStart w:id="4"/>
+      <w:ins w:id="5" w:author="Microsoft Office User" w:date="2021-05-20T12:16:00Z">
+        <w:r>
+          <w:rPr>
+            <w:rFonts w:ascii="Times New Roman" w:eastAsia="Times New Roman" w:hAnsi="Times New Roman" w:cs="Times New Roman"/>
+            <w:bCs/>
+            <w:iCs/>
+            <w:sz w:val="24"/>
+            <w:szCs w:val="24"/>
+          </w:rPr>
+          <w:t xml:space="preserve">on earth </w:t>
+        </w:r>
+      </w:ins>
+      <w:commentRangeEnd w:id="4"/>
+      <w:ins w:id="6" w:author="Microsoft Office User" w:date="2021-05-20T12:17:00Z">
+        <w:r>
+          <w:rPr>
+            <w:rStyle w:val="CommentReference"/>
+          </w:rPr>
+          <w:commentReference w:id="4"/>
+        </w:r>
+      </w:ins>
+      <w:r>
+        <w:rPr>
+          <w:rFonts w:ascii="Times New Roman" w:eastAsia="Times New Roman" w:hAnsi="Times New Roman" w:cs="Times New Roman"/>
+          <w:bCs/>
+          <w:iCs/>
+          <w:sz w:val="24"/>
+          <w:szCs w:val="24"/>
+        </w:rPr>
+        <w:t>with over 30,000 described species.</w:t>
       </w:r>
       <w:r>
         <w:rPr>
@@ -330,7 +414,29 @@
           <w:sz w:val="24"/>
           <w:szCs w:val="24"/>
         </w:rPr>
-        <w:t xml:space="preserve"> In teleost fishes, sex determination can be genetic or environmental and varies between closely related species.</w:t>
+        <w:t xml:space="preserve"> In teleost fishes, sex determination can be genetic or environmental and varies </w:t>
+      </w:r>
+      <w:ins w:id="7" w:author="Microsoft Office User" w:date="2021-05-20T12:18:00Z">
+        <w:r>
+          <w:rPr>
+            <w:rFonts w:ascii="Times New Roman" w:eastAsia="Times New Roman" w:hAnsi="Times New Roman" w:cs="Times New Roman"/>
+            <w:bCs/>
+            <w:iCs/>
+            <w:sz w:val="24"/>
+            <w:szCs w:val="24"/>
+          </w:rPr>
+          <w:t xml:space="preserve">even </w:t>
+        </w:r>
+      </w:ins>
+      <w:r>
+        <w:rPr>
+          <w:rFonts w:ascii="Times New Roman" w:eastAsia="Times New Roman" w:hAnsi="Times New Roman" w:cs="Times New Roman"/>
+          <w:bCs/>
+          <w:iCs/>
+          <w:sz w:val="24"/>
+          <w:szCs w:val="24"/>
+        </w:rPr>
+        <w:t>between closely related species.</w:t>
       </w:r>
       <w:r>
         <w:rPr>
@@ -411,7 +517,35 @@
           <w:sz w:val="24"/>
           <w:szCs w:val="24"/>
         </w:rPr>
-        <w:t xml:space="preserve"> females (ZW) have been observed, or they can be at the genic level where single or multiple genes influence the sex determination.</w:t>
+        <w:t xml:space="preserve"> females (ZW) have </w:t>
+      </w:r>
+      <w:commentRangeStart w:id="8"/>
+      <w:r>
+        <w:rPr>
+          <w:rFonts w:ascii="Times New Roman" w:eastAsia="Times New Roman" w:hAnsi="Times New Roman" w:cs="Times New Roman"/>
+          <w:bCs/>
+          <w:iCs/>
+          <w:sz w:val="24"/>
+          <w:szCs w:val="24"/>
+        </w:rPr>
+        <w:t>been observed</w:t>
+      </w:r>
+      <w:commentRangeEnd w:id="8"/>
+      <w:r>
+        <w:rPr>
+          <w:rStyle w:val="CommentReference"/>
+        </w:rPr>
+        <w:commentReference w:id="8"/>
+      </w:r>
+      <w:r>
+        <w:rPr>
+          <w:rFonts w:ascii="Times New Roman" w:eastAsia="Times New Roman" w:hAnsi="Times New Roman" w:cs="Times New Roman"/>
+          <w:bCs/>
+          <w:iCs/>
+          <w:sz w:val="24"/>
+          <w:szCs w:val="24"/>
+        </w:rPr>
+        <w:t>, or they can be at the genic level where single or multiple genes influence the sex determination.</w:t>
       </w:r>
       <w:r>
         <w:rPr>
@@ -472,17 +606,45 @@
           <w:sz w:val="24"/>
           <w:szCs w:val="24"/>
         </w:rPr>
-        <w:t xml:space="preserve"> Thus, identifying sex-associated markers is of use for increasing biological knowledge</w:t>
-      </w:r>
-      <w:r>
-        <w:rPr>
-          <w:rFonts w:ascii="Times New Roman" w:eastAsia="Times New Roman" w:hAnsi="Times New Roman" w:cs="Times New Roman"/>
-          <w:bCs/>
-          <w:iCs/>
-          <w:sz w:val="24"/>
-          <w:szCs w:val="24"/>
-        </w:rPr>
-        <w:t>. However, identifying diagnostic marker is also useful for</w:t>
+        <w:t xml:space="preserve"> </w:t>
+      </w:r>
+      <w:commentRangeStart w:id="9"/>
+      <w:r>
+        <w:rPr>
+          <w:rFonts w:ascii="Times New Roman" w:eastAsia="Times New Roman" w:hAnsi="Times New Roman" w:cs="Times New Roman"/>
+          <w:bCs/>
+          <w:iCs/>
+          <w:sz w:val="24"/>
+          <w:szCs w:val="24"/>
+        </w:rPr>
+        <w:t>Thus, identifying sex-associated markers is of use for increasing biological knowledge</w:t>
+      </w:r>
+      <w:r>
+        <w:rPr>
+          <w:rFonts w:ascii="Times New Roman" w:eastAsia="Times New Roman" w:hAnsi="Times New Roman" w:cs="Times New Roman"/>
+          <w:bCs/>
+          <w:iCs/>
+          <w:sz w:val="24"/>
+          <w:szCs w:val="24"/>
+        </w:rPr>
+        <w:t xml:space="preserve">. </w:t>
+      </w:r>
+      <w:commentRangeEnd w:id="9"/>
+      <w:r>
+        <w:rPr>
+          <w:rStyle w:val="CommentReference"/>
+        </w:rPr>
+        <w:commentReference w:id="9"/>
+      </w:r>
+      <w:r>
+        <w:rPr>
+          <w:rFonts w:ascii="Times New Roman" w:eastAsia="Times New Roman" w:hAnsi="Times New Roman" w:cs="Times New Roman"/>
+          <w:bCs/>
+          <w:iCs/>
+          <w:sz w:val="24"/>
+          <w:szCs w:val="24"/>
+        </w:rPr>
+        <w:t>However, identifying diagnostic marker is also useful for</w:t>
       </w:r>
       <w:r>
         <w:rPr>
@@ -588,52 +750,146 @@
           <w:sz w:val="24"/>
           <w:szCs w:val="24"/>
         </w:rPr>
-        <w:t>knowledge of the biology of wild delta smelt. Currently, wild fish can only be sexed using the expression of gametes in ripe adult fish</w:t>
-      </w:r>
-      <w:r>
-        <w:rPr>
-          <w:rFonts w:ascii="Times New Roman" w:eastAsia="Times New Roman" w:hAnsi="Times New Roman" w:cs="Times New Roman"/>
-          <w:bCs/>
-          <w:iCs/>
-          <w:sz w:val="24"/>
-          <w:szCs w:val="24"/>
-        </w:rPr>
-        <w:t xml:space="preserve"> or through dissection, both sacrifice the </w:t>
-      </w:r>
-      <w:proofErr w:type="spellStart"/>
-      <w:r>
-        <w:rPr>
-          <w:rFonts w:ascii="Times New Roman" w:eastAsia="Times New Roman" w:hAnsi="Times New Roman" w:cs="Times New Roman"/>
-          <w:bCs/>
-          <w:iCs/>
-          <w:sz w:val="24"/>
-          <w:szCs w:val="24"/>
-        </w:rPr>
-        <w:t>lifeof</w:t>
-      </w:r>
-      <w:proofErr w:type="spellEnd"/>
-      <w:r>
-        <w:rPr>
-          <w:rFonts w:ascii="Times New Roman" w:eastAsia="Times New Roman" w:hAnsi="Times New Roman" w:cs="Times New Roman"/>
-          <w:bCs/>
-          <w:iCs/>
-          <w:sz w:val="24"/>
-          <w:szCs w:val="24"/>
-        </w:rPr>
-        <w:t xml:space="preserve"> the fish or </w:t>
-      </w:r>
-      <w:proofErr w:type="spellStart"/>
-      <w:r>
-        <w:rPr>
-          <w:rFonts w:ascii="Times New Roman" w:eastAsia="Times New Roman" w:hAnsi="Times New Roman" w:cs="Times New Roman"/>
-          <w:bCs/>
-          <w:iCs/>
-          <w:sz w:val="24"/>
-          <w:szCs w:val="24"/>
-        </w:rPr>
-        <w:t>gamates</w:t>
-      </w:r>
-      <w:proofErr w:type="spellEnd"/>
+        <w:t xml:space="preserve">knowledge of the biology of wild delta smelt. Currently, wild fish can only be sexed </w:t>
+      </w:r>
+      <w:commentRangeStart w:id="10"/>
+      <w:r>
+        <w:rPr>
+          <w:rFonts w:ascii="Times New Roman" w:eastAsia="Times New Roman" w:hAnsi="Times New Roman" w:cs="Times New Roman"/>
+          <w:bCs/>
+          <w:iCs/>
+          <w:sz w:val="24"/>
+          <w:szCs w:val="24"/>
+        </w:rPr>
+        <w:t xml:space="preserve">using </w:t>
+      </w:r>
+      <w:commentRangeEnd w:id="10"/>
+      <w:r>
+        <w:rPr>
+          <w:rStyle w:val="CommentReference"/>
+        </w:rPr>
+        <w:commentReference w:id="10"/>
+      </w:r>
+      <w:r>
+        <w:rPr>
+          <w:rFonts w:ascii="Times New Roman" w:eastAsia="Times New Roman" w:hAnsi="Times New Roman" w:cs="Times New Roman"/>
+          <w:bCs/>
+          <w:iCs/>
+          <w:sz w:val="24"/>
+          <w:szCs w:val="24"/>
+        </w:rPr>
+        <w:t xml:space="preserve">the expression of gametes </w:t>
+      </w:r>
+      <w:del w:id="11" w:author="Microsoft Office User" w:date="2021-05-20T12:26:00Z">
+        <w:r>
+          <w:rPr>
+            <w:rFonts w:ascii="Times New Roman" w:eastAsia="Times New Roman" w:hAnsi="Times New Roman" w:cs="Times New Roman"/>
+            <w:bCs/>
+            <w:iCs/>
+            <w:sz w:val="24"/>
+            <w:szCs w:val="24"/>
+          </w:rPr>
+          <w:delText xml:space="preserve">in </w:delText>
+        </w:r>
+      </w:del>
+      <w:ins w:id="12" w:author="Microsoft Office User" w:date="2021-05-20T12:26:00Z">
+        <w:r>
+          <w:rPr>
+            <w:rFonts w:ascii="Times New Roman" w:eastAsia="Times New Roman" w:hAnsi="Times New Roman" w:cs="Times New Roman"/>
+            <w:bCs/>
+            <w:iCs/>
+            <w:sz w:val="24"/>
+            <w:szCs w:val="24"/>
+          </w:rPr>
+          <w:t>from</w:t>
+        </w:r>
+        <w:r>
+          <w:rPr>
+            <w:rFonts w:ascii="Times New Roman" w:eastAsia="Times New Roman" w:hAnsi="Times New Roman" w:cs="Times New Roman"/>
+            <w:bCs/>
+            <w:iCs/>
+            <w:sz w:val="24"/>
+            <w:szCs w:val="24"/>
+          </w:rPr>
+          <w:t xml:space="preserve"> </w:t>
+        </w:r>
+      </w:ins>
+      <w:r>
+        <w:rPr>
+          <w:rFonts w:ascii="Times New Roman" w:eastAsia="Times New Roman" w:hAnsi="Times New Roman" w:cs="Times New Roman"/>
+          <w:bCs/>
+          <w:iCs/>
+          <w:sz w:val="24"/>
+          <w:szCs w:val="24"/>
+        </w:rPr>
+        <w:t>ripe adult fish</w:t>
+      </w:r>
+      <w:r>
+        <w:rPr>
+          <w:rFonts w:ascii="Times New Roman" w:eastAsia="Times New Roman" w:hAnsi="Times New Roman" w:cs="Times New Roman"/>
+          <w:bCs/>
+          <w:iCs/>
+          <w:sz w:val="24"/>
+          <w:szCs w:val="24"/>
+        </w:rPr>
+        <w:t xml:space="preserve"> or through dissection, both sacrifice the life</w:t>
+      </w:r>
+      <w:ins w:id="13" w:author="Microsoft Office User" w:date="2021-05-20T12:26:00Z">
+        <w:r>
+          <w:rPr>
+            <w:rFonts w:ascii="Times New Roman" w:eastAsia="Times New Roman" w:hAnsi="Times New Roman" w:cs="Times New Roman"/>
+            <w:bCs/>
+            <w:iCs/>
+            <w:sz w:val="24"/>
+            <w:szCs w:val="24"/>
+          </w:rPr>
+          <w:t xml:space="preserve"> </w:t>
+        </w:r>
+      </w:ins>
+      <w:r>
+        <w:rPr>
+          <w:rFonts w:ascii="Times New Roman" w:eastAsia="Times New Roman" w:hAnsi="Times New Roman" w:cs="Times New Roman"/>
+          <w:bCs/>
+          <w:iCs/>
+          <w:sz w:val="24"/>
+          <w:szCs w:val="24"/>
+        </w:rPr>
+        <w:t>of the fish or gam</w:t>
+      </w:r>
+      <w:ins w:id="14" w:author="Microsoft Office User" w:date="2021-05-20T12:26:00Z">
+        <w:r>
+          <w:rPr>
+            <w:rFonts w:ascii="Times New Roman" w:eastAsia="Times New Roman" w:hAnsi="Times New Roman" w:cs="Times New Roman"/>
+            <w:bCs/>
+            <w:iCs/>
+            <w:sz w:val="24"/>
+            <w:szCs w:val="24"/>
+          </w:rPr>
+          <w:t>e</w:t>
+        </w:r>
+      </w:ins>
+      <w:del w:id="15" w:author="Microsoft Office User" w:date="2021-05-20T12:26:00Z">
+        <w:r>
+          <w:rPr>
+            <w:rFonts w:ascii="Times New Roman" w:eastAsia="Times New Roman" w:hAnsi="Times New Roman" w:cs="Times New Roman"/>
+            <w:bCs/>
+            <w:iCs/>
+            <w:sz w:val="24"/>
+            <w:szCs w:val="24"/>
+          </w:rPr>
+          <w:delText>a</w:delText>
+        </w:r>
+      </w:del>
+      <w:r>
+        <w:rPr>
+          <w:rFonts w:ascii="Times New Roman" w:eastAsia="Times New Roman" w:hAnsi="Times New Roman" w:cs="Times New Roman"/>
+          <w:bCs/>
+          <w:iCs/>
+          <w:sz w:val="24"/>
+          <w:szCs w:val="24"/>
+        </w:rPr>
+        <w:t>tes</w:t>
+      </w:r>
       <w:r>
         <w:rPr>
           <w:rFonts w:ascii="Times New Roman" w:eastAsia="Times New Roman" w:hAnsi="Times New Roman" w:cs="Times New Roman"/>
@@ -672,20 +928,52 @@
           <w:sz w:val="24"/>
           <w:szCs w:val="24"/>
         </w:rPr>
-        <w:t xml:space="preserve">expression pressure is put on the </w:t>
-      </w:r>
-      <w:proofErr w:type="spellStart"/>
-      <w:r>
-        <w:rPr>
-          <w:rFonts w:ascii="Times New Roman" w:eastAsia="Times New Roman" w:hAnsi="Times New Roman" w:cs="Times New Roman"/>
-          <w:bCs/>
-          <w:iCs/>
-          <w:sz w:val="24"/>
-          <w:szCs w:val="24"/>
-        </w:rPr>
-        <w:t>the</w:t>
-      </w:r>
-      <w:proofErr w:type="spellEnd"/>
+        <w:t>expression</w:t>
+      </w:r>
+      <w:ins w:id="16" w:author="Microsoft Office User" w:date="2021-05-20T12:26:00Z">
+        <w:r>
+          <w:rPr>
+            <w:rFonts w:ascii="Times New Roman" w:eastAsia="Times New Roman" w:hAnsi="Times New Roman" w:cs="Times New Roman"/>
+            <w:bCs/>
+            <w:iCs/>
+            <w:sz w:val="24"/>
+            <w:szCs w:val="24"/>
+          </w:rPr>
+          <w:t>,</w:t>
+        </w:r>
+      </w:ins>
+      <w:r>
+        <w:rPr>
+          <w:rFonts w:ascii="Times New Roman" w:eastAsia="Times New Roman" w:hAnsi="Times New Roman" w:cs="Times New Roman"/>
+          <w:bCs/>
+          <w:iCs/>
+          <w:sz w:val="24"/>
+          <w:szCs w:val="24"/>
+        </w:rPr>
+        <w:t xml:space="preserve"> pressure is put on the</w:t>
+      </w:r>
+      <w:del w:id="17" w:author="Microsoft Office User" w:date="2021-05-20T12:26:00Z">
+        <w:r>
+          <w:rPr>
+            <w:rFonts w:ascii="Times New Roman" w:eastAsia="Times New Roman" w:hAnsi="Times New Roman" w:cs="Times New Roman"/>
+            <w:bCs/>
+            <w:iCs/>
+            <w:sz w:val="24"/>
+            <w:szCs w:val="24"/>
+          </w:rPr>
+          <w:delText xml:space="preserve"> </w:delText>
+        </w:r>
+        <w:r>
+          <w:rPr>
+            <w:rFonts w:ascii="Times New Roman" w:eastAsia="Times New Roman" w:hAnsi="Times New Roman" w:cs="Times New Roman"/>
+            <w:bCs/>
+            <w:iCs/>
+            <w:sz w:val="24"/>
+            <w:szCs w:val="24"/>
+          </w:rPr>
+          <w:delText>the</w:delText>
+        </w:r>
+      </w:del>
       <w:r>
         <w:rPr>
           <w:rFonts w:ascii="Times New Roman" w:eastAsia="Times New Roman" w:hAnsi="Times New Roman" w:cs="Times New Roman"/>
@@ -706,15 +994,123 @@
         </w:rPr>
         <w:t xml:space="preserve">fish until eggs are excreted </w:t>
       </w:r>
-      <w:r>
-        <w:rPr>
-          <w:rFonts w:ascii="Times New Roman" w:eastAsia="Times New Roman" w:hAnsi="Times New Roman" w:cs="Times New Roman"/>
-          <w:bCs/>
-          <w:iCs/>
-          <w:sz w:val="24"/>
-          <w:szCs w:val="24"/>
-        </w:rPr>
-        <w:t>females or running milt in males.</w:t>
+      <w:ins w:id="18" w:author="Microsoft Office User" w:date="2021-05-20T12:26:00Z">
+        <w:r>
+          <w:rPr>
+            <w:rFonts w:ascii="Times New Roman" w:eastAsia="Times New Roman" w:hAnsi="Times New Roman" w:cs="Times New Roman"/>
+            <w:bCs/>
+            <w:iCs/>
+            <w:sz w:val="24"/>
+            <w:szCs w:val="24"/>
+          </w:rPr>
+          <w:t>(</w:t>
+        </w:r>
+      </w:ins>
+      <w:ins w:id="19" w:author="Microsoft Office User" w:date="2021-05-20T12:27:00Z">
+        <w:r>
+          <w:rPr>
+            <w:rFonts w:ascii="Times New Roman" w:eastAsia="Times New Roman" w:hAnsi="Times New Roman" w:cs="Times New Roman"/>
+            <w:bCs/>
+            <w:iCs/>
+            <w:sz w:val="24"/>
+            <w:szCs w:val="24"/>
+          </w:rPr>
+          <w:t xml:space="preserve">in </w:t>
+        </w:r>
+      </w:ins>
+      <w:r>
+        <w:rPr>
+          <w:rFonts w:ascii="Times New Roman" w:eastAsia="Times New Roman" w:hAnsi="Times New Roman" w:cs="Times New Roman"/>
+          <w:bCs/>
+          <w:iCs/>
+          <w:sz w:val="24"/>
+          <w:szCs w:val="24"/>
+        </w:rPr>
+        <w:t>females</w:t>
+      </w:r>
+      <w:ins w:id="20" w:author="Microsoft Office User" w:date="2021-05-20T12:26:00Z">
+        <w:r>
+          <w:rPr>
+            <w:rFonts w:ascii="Times New Roman" w:eastAsia="Times New Roman" w:hAnsi="Times New Roman" w:cs="Times New Roman"/>
+            <w:bCs/>
+            <w:iCs/>
+            <w:sz w:val="24"/>
+            <w:szCs w:val="24"/>
+          </w:rPr>
+          <w:t>)</w:t>
+        </w:r>
+      </w:ins>
+      <w:r>
+        <w:rPr>
+          <w:rFonts w:ascii="Times New Roman" w:eastAsia="Times New Roman" w:hAnsi="Times New Roman" w:cs="Times New Roman"/>
+          <w:bCs/>
+          <w:iCs/>
+          <w:sz w:val="24"/>
+          <w:szCs w:val="24"/>
+        </w:rPr>
+        <w:t xml:space="preserve"> or </w:t>
+      </w:r>
+      <w:commentRangeStart w:id="21"/>
+      <w:r>
+        <w:rPr>
+          <w:rFonts w:ascii="Times New Roman" w:eastAsia="Times New Roman" w:hAnsi="Times New Roman" w:cs="Times New Roman"/>
+          <w:bCs/>
+          <w:iCs/>
+          <w:sz w:val="24"/>
+          <w:szCs w:val="24"/>
+        </w:rPr>
+        <w:t xml:space="preserve">running milt </w:t>
+      </w:r>
+      <w:commentRangeEnd w:id="21"/>
+      <w:r>
+        <w:rPr>
+          <w:rStyle w:val="CommentReference"/>
+        </w:rPr>
+        <w:commentReference w:id="21"/>
+      </w:r>
+      <w:ins w:id="22" w:author="Microsoft Office User" w:date="2021-05-20T12:27:00Z">
+        <w:r>
+          <w:rPr>
+            <w:rFonts w:ascii="Times New Roman" w:eastAsia="Times New Roman" w:hAnsi="Times New Roman" w:cs="Times New Roman"/>
+            <w:bCs/>
+            <w:iCs/>
+            <w:sz w:val="24"/>
+            <w:szCs w:val="24"/>
+          </w:rPr>
+          <w:t>(</w:t>
+        </w:r>
+      </w:ins>
+      <w:r>
+        <w:rPr>
+          <w:rFonts w:ascii="Times New Roman" w:eastAsia="Times New Roman" w:hAnsi="Times New Roman" w:cs="Times New Roman"/>
+          <w:bCs/>
+          <w:iCs/>
+          <w:sz w:val="24"/>
+          <w:szCs w:val="24"/>
+        </w:rPr>
+        <w:t>in males</w:t>
+      </w:r>
+      <w:ins w:id="23" w:author="Microsoft Office User" w:date="2021-05-20T12:27:00Z">
+        <w:r>
+          <w:rPr>
+            <w:rFonts w:ascii="Times New Roman" w:eastAsia="Times New Roman" w:hAnsi="Times New Roman" w:cs="Times New Roman"/>
+            <w:bCs/>
+            <w:iCs/>
+            <w:sz w:val="24"/>
+            <w:szCs w:val="24"/>
+          </w:rPr>
+          <w:t>)</w:t>
+        </w:r>
+      </w:ins>
+      <w:r>
+        <w:rPr>
+          <w:rFonts w:ascii="Times New Roman" w:eastAsia="Times New Roman" w:hAnsi="Times New Roman" w:cs="Times New Roman"/>
+          <w:bCs/>
+          <w:iCs/>
+          <w:sz w:val="24"/>
+          <w:szCs w:val="24"/>
+        </w:rPr>
+        <w:t>.</w:t>
       </w:r>
       <w:r>
         <w:rPr>
@@ -1019,15 +1415,69 @@
           <w:sz w:val="24"/>
           <w:szCs w:val="24"/>
         </w:rPr>
-        <w:t xml:space="preserve"> sampled adipose fin clips from 24 female and 24 male </w:t>
-      </w:r>
-      <w:r>
-        <w:rPr>
-          <w:rFonts w:ascii="Times New Roman" w:eastAsia="Times New Roman" w:hAnsi="Times New Roman" w:cs="Times New Roman"/>
-          <w:sz w:val="24"/>
-          <w:szCs w:val="24"/>
-        </w:rPr>
-        <w:t xml:space="preserve">captive bred </w:t>
+        <w:t xml:space="preserve"> sampled adipose fin clips from 24 female and 24 </w:t>
+      </w:r>
+      <w:proofErr w:type="gramStart"/>
+      <w:r>
+        <w:rPr>
+          <w:rFonts w:ascii="Times New Roman" w:eastAsia="Times New Roman" w:hAnsi="Times New Roman" w:cs="Times New Roman"/>
+          <w:sz w:val="24"/>
+          <w:szCs w:val="24"/>
+        </w:rPr>
+        <w:t>male</w:t>
+      </w:r>
+      <w:proofErr w:type="gramEnd"/>
+      <w:r>
+        <w:rPr>
+          <w:rFonts w:ascii="Times New Roman" w:eastAsia="Times New Roman" w:hAnsi="Times New Roman" w:cs="Times New Roman"/>
+          <w:sz w:val="24"/>
+          <w:szCs w:val="24"/>
+        </w:rPr>
+        <w:t xml:space="preserve"> </w:t>
+      </w:r>
+      <w:commentRangeStart w:id="24"/>
+      <w:del w:id="25" w:author="Microsoft Office User" w:date="2021-05-20T12:30:00Z">
+        <w:r>
+          <w:rPr>
+            <w:rFonts w:ascii="Times New Roman" w:eastAsia="Times New Roman" w:hAnsi="Times New Roman" w:cs="Times New Roman"/>
+            <w:sz w:val="24"/>
+            <w:szCs w:val="24"/>
+          </w:rPr>
+          <w:delText xml:space="preserve">captive </w:delText>
+        </w:r>
+      </w:del>
+      <w:ins w:id="26" w:author="Microsoft Office User" w:date="2021-05-20T12:30:00Z">
+        <w:r>
+          <w:rPr>
+            <w:rFonts w:ascii="Times New Roman" w:eastAsia="Times New Roman" w:hAnsi="Times New Roman" w:cs="Times New Roman"/>
+            <w:sz w:val="24"/>
+            <w:szCs w:val="24"/>
+          </w:rPr>
+          <w:t>captive</w:t>
+        </w:r>
+        <w:r>
+          <w:rPr>
+            <w:rFonts w:ascii="Times New Roman" w:eastAsia="Times New Roman" w:hAnsi="Times New Roman" w:cs="Times New Roman"/>
+            <w:sz w:val="24"/>
+            <w:szCs w:val="24"/>
+          </w:rPr>
+          <w:t>-</w:t>
+        </w:r>
+      </w:ins>
+      <w:r>
+        <w:rPr>
+          <w:rFonts w:ascii="Times New Roman" w:eastAsia="Times New Roman" w:hAnsi="Times New Roman" w:cs="Times New Roman"/>
+          <w:sz w:val="24"/>
+          <w:szCs w:val="24"/>
+        </w:rPr>
+        <w:t xml:space="preserve">bred </w:t>
+      </w:r>
+      <w:commentRangeEnd w:id="24"/>
+      <w:r>
+        <w:rPr>
+          <w:rStyle w:val="CommentReference"/>
+        </w:rPr>
+        <w:commentReference w:id="24"/>
       </w:r>
       <w:r>
         <w:rPr>
@@ -1127,7 +1577,41 @@
           <w:sz w:val="24"/>
           <w:szCs w:val="24"/>
         </w:rPr>
-        <w:t xml:space="preserve">O rather than the AE Buffer included with the kit. </w:t>
+        <w:t>O rather than the</w:t>
+      </w:r>
+      <w:ins w:id="27" w:author="Microsoft Office User" w:date="2021-05-20T12:31:00Z">
+        <w:r>
+          <w:rPr>
+            <w:rFonts w:ascii="Times New Roman" w:eastAsia="Times New Roman" w:hAnsi="Times New Roman" w:cs="Times New Roman"/>
+            <w:sz w:val="24"/>
+            <w:szCs w:val="24"/>
+          </w:rPr>
+          <w:t xml:space="preserve"> </w:t>
+        </w:r>
+        <w:commentRangeStart w:id="28"/>
+        <w:r>
+          <w:rPr>
+            <w:rFonts w:ascii="Times New Roman" w:eastAsia="Times New Roman" w:hAnsi="Times New Roman" w:cs="Times New Roman"/>
+            <w:sz w:val="24"/>
+            <w:szCs w:val="24"/>
+          </w:rPr>
+          <w:t>proprietary</w:t>
+        </w:r>
+        <w:commentRangeEnd w:id="28"/>
+        <w:r>
+          <w:rPr>
+            <w:rStyle w:val="CommentReference"/>
+          </w:rPr>
+          <w:commentReference w:id="28"/>
+        </w:r>
+      </w:ins>
+      <w:r>
+        <w:rPr>
+          <w:rFonts w:ascii="Times New Roman" w:eastAsia="Times New Roman" w:hAnsi="Times New Roman" w:cs="Times New Roman"/>
+          <w:sz w:val="24"/>
+          <w:szCs w:val="24"/>
+        </w:rPr>
+        <w:t xml:space="preserve"> AE Buffer included with the kit. </w:t>
       </w:r>
     </w:p>
     <w:p>
@@ -2101,6 +2585,7 @@
         </w:rPr>
         <w:t xml:space="preserve">spread across the male and female genome assemblies, respectively. </w:t>
       </w:r>
+      <w:commentRangeStart w:id="29"/>
       <w:r>
         <w:rPr>
           <w:rFonts w:ascii="Times New Roman" w:eastAsia="Times New Roman" w:hAnsi="Times New Roman" w:cs="Times New Roman"/>
@@ -2115,7 +2600,22 @@
           <w:sz w:val="24"/>
           <w:szCs w:val="24"/>
         </w:rPr>
-        <w:t xml:space="preserve"> correspond to a Bonferroni corrected p-value of </w:t>
+        <w:t xml:space="preserve"> correspond to a Bonferroni corrected p-value </w:t>
+      </w:r>
+      <w:commentRangeEnd w:id="29"/>
+      <w:r>
+        <w:rPr>
+          <w:rStyle w:val="CommentReference"/>
+        </w:rPr>
+        <w:commentReference w:id="29"/>
+      </w:r>
+      <w:r>
+        <w:rPr>
+          <w:rFonts w:ascii="Times New Roman" w:eastAsia="Times New Roman" w:hAnsi="Times New Roman" w:cs="Times New Roman"/>
+          <w:sz w:val="24"/>
+          <w:szCs w:val="24"/>
+        </w:rPr>
+        <w:t xml:space="preserve">of </w:t>
       </w:r>
       <w:r>
         <w:rPr>
@@ -2465,6 +2965,7 @@
           <w:szCs w:val="24"/>
         </w:rPr>
       </w:pPr>
+      <w:commentRangeStart w:id="30"/>
       <w:r>
         <w:rPr>
           <w:rFonts w:ascii="Times New Roman" w:eastAsia="Times New Roman" w:hAnsi="Times New Roman" w:cs="Times New Roman"/>
@@ -2528,6 +3029,13 @@
           <w:szCs w:val="24"/>
         </w:rPr>
         <w:t xml:space="preserve">. </w:t>
+      </w:r>
+      <w:commentRangeEnd w:id="30"/>
+      <w:r>
+        <w:rPr>
+          <w:rStyle w:val="CommentReference"/>
+        </w:rPr>
+        <w:commentReference w:id="30"/>
       </w:r>
       <w:r>
         <w:rPr>
@@ -2909,7 +3417,31 @@
           <w:sz w:val="24"/>
           <w:szCs w:val="24"/>
         </w:rPr>
-        <w:t xml:space="preserve">In our k-mer analysis we sought to identify unique difference of sequence content in males versus females. To do this, we used 10X Genomics linked-read data from one male and one female. First, we created a signature of all k-mers belonging to each sex with </w:t>
+        <w:t xml:space="preserve">In our k-mer analysis we sought to identify </w:t>
+      </w:r>
+      <w:commentRangeStart w:id="31"/>
+      <w:r>
+        <w:rPr>
+          <w:rFonts w:ascii="Times New Roman" w:eastAsia="Times New Roman" w:hAnsi="Times New Roman" w:cs="Times New Roman"/>
+          <w:sz w:val="24"/>
+          <w:szCs w:val="24"/>
+        </w:rPr>
+        <w:t xml:space="preserve">unique difference of sequence </w:t>
+      </w:r>
+      <w:commentRangeEnd w:id="31"/>
+      <w:r>
+        <w:rPr>
+          <w:rStyle w:val="CommentReference"/>
+        </w:rPr>
+        <w:commentReference w:id="31"/>
+      </w:r>
+      <w:r>
+        <w:rPr>
+          <w:rFonts w:ascii="Times New Roman" w:eastAsia="Times New Roman" w:hAnsi="Times New Roman" w:cs="Times New Roman"/>
+          <w:sz w:val="24"/>
+          <w:szCs w:val="24"/>
+        </w:rPr>
+        <w:t xml:space="preserve">content in males versus females. To do this, we used 10X Genomics linked-read data from one male and one female. First, we created a signature of all k-mers belonging to each sex with </w:t>
       </w:r>
       <w:proofErr w:type="spellStart"/>
       <w:r>
@@ -3492,7 +4024,31 @@
           <w:sz w:val="24"/>
           <w:szCs w:val="24"/>
         </w:rPr>
-        <w:t xml:space="preserve">he RAD sequencing data to the male reference genome using </w:t>
+        <w:t xml:space="preserve">he </w:t>
+      </w:r>
+      <w:commentRangeStart w:id="32"/>
+      <w:r>
+        <w:rPr>
+          <w:rFonts w:ascii="Times New Roman" w:eastAsia="Times New Roman" w:hAnsi="Times New Roman" w:cs="Times New Roman"/>
+          <w:sz w:val="24"/>
+          <w:szCs w:val="24"/>
+        </w:rPr>
+        <w:t xml:space="preserve">RAD sequencing </w:t>
+      </w:r>
+      <w:commentRangeEnd w:id="32"/>
+      <w:r>
+        <w:rPr>
+          <w:rStyle w:val="CommentReference"/>
+        </w:rPr>
+        <w:commentReference w:id="32"/>
+      </w:r>
+      <w:r>
+        <w:rPr>
+          <w:rFonts w:ascii="Times New Roman" w:eastAsia="Times New Roman" w:hAnsi="Times New Roman" w:cs="Times New Roman"/>
+          <w:sz w:val="24"/>
+          <w:szCs w:val="24"/>
+        </w:rPr>
+        <w:t xml:space="preserve">data to the male reference genome using </w:t>
       </w:r>
       <w:proofErr w:type="spellStart"/>
       <w:r>
@@ -3510,7 +4066,31 @@
           <w:sz w:val="24"/>
           <w:szCs w:val="24"/>
         </w:rPr>
-        <w:t xml:space="preserve"> &lt;CITE&gt;. We then pulled RAD alignment depth information from all of the locations where the putative Y sequencing data</w:t>
+        <w:t xml:space="preserve"> </w:t>
+      </w:r>
+      <w:commentRangeStart w:id="33"/>
+      <w:r>
+        <w:rPr>
+          <w:rFonts w:ascii="Times New Roman" w:eastAsia="Times New Roman" w:hAnsi="Times New Roman" w:cs="Times New Roman"/>
+          <w:sz w:val="24"/>
+          <w:szCs w:val="24"/>
+        </w:rPr>
+        <w:t xml:space="preserve">&lt;CITE&gt;. </w:t>
+      </w:r>
+      <w:commentRangeEnd w:id="33"/>
+      <w:r>
+        <w:rPr>
+          <w:rStyle w:val="CommentReference"/>
+        </w:rPr>
+        <w:commentReference w:id="33"/>
+      </w:r>
+      <w:r>
+        <w:rPr>
+          <w:rFonts w:ascii="Times New Roman" w:eastAsia="Times New Roman" w:hAnsi="Times New Roman" w:cs="Times New Roman"/>
+          <w:sz w:val="24"/>
+          <w:szCs w:val="24"/>
+        </w:rPr>
+        <w:t>We then pulled RAD alignment depth information from all of the locations where the putative Y sequencing data</w:t>
       </w:r>
       <w:r>
         <w:rPr>
@@ -3718,7 +4298,8 @@
         </w:rPr>
         <w:t xml:space="preserve"> </w:t>
       </w:r>
-      <w:commentRangeStart w:id="1"/>
+      <w:commentRangeStart w:id="34"/>
+      <w:commentRangeStart w:id="35"/>
       <w:r>
         <w:rPr>
           <w:rFonts w:ascii="Times New Roman" w:eastAsia="Times New Roman" w:hAnsi="Times New Roman" w:cs="Times New Roman"/>
@@ -3735,12 +4316,19 @@
         </w:rPr>
         <w:t xml:space="preserve"> in its genome.</w:t>
       </w:r>
-      <w:commentRangeEnd w:id="1"/>
+      <w:commentRangeEnd w:id="34"/>
       <w:r>
         <w:rPr>
           <w:rStyle w:val="CommentReference"/>
         </w:rPr>
-        <w:commentReference w:id="1"/>
+        <w:commentReference w:id="34"/>
+      </w:r>
+      <w:commentRangeEnd w:id="35"/>
+      <w:r>
+        <w:rPr>
+          <w:rStyle w:val="CommentReference"/>
+        </w:rPr>
+        <w:commentReference w:id="35"/>
       </w:r>
       <w:r>
         <w:rPr>
@@ -3808,15 +4396,7 @@
           <w:sz w:val="24"/>
           <w:szCs w:val="24"/>
         </w:rPr>
-        <w:t>We mapped the putative Y data back to the male reference genome and found the reads mapped to multiple regions within the genome (Table 6)</w:t>
-      </w:r>
-      <w:r>
-        <w:rPr>
-          <w:rFonts w:ascii="Times New Roman" w:eastAsia="Times New Roman" w:hAnsi="Times New Roman" w:cs="Times New Roman"/>
-          <w:sz w:val="24"/>
-          <w:szCs w:val="24"/>
-        </w:rPr>
-        <w:t>. We did not find a significant difference in male versus female read depth at locations across the putative Y regions.</w:t>
+        <w:t>We mapped the putative Y data back to the male reference genome and found the reads mapped to multiple regions within the genome (Table 6). We did not find a significant difference in male versus female read depth at locations across the putative Y regions.</w:t>
       </w:r>
     </w:p>
     <w:p>
@@ -3870,7 +4450,7 @@
       </w:r>
     </w:p>
   </w:comment>
-  <w:comment w:id="1" w:author="Shannon Erica Kendal Joslin" w:date="2021-05-10T11:34:00Z" w:initials="SEKJ">
+  <w:comment w:id="1" w:author="Microsoft Office User" w:date="2021-05-20T12:15:00Z" w:initials="MOU">
     <w:p>
       <w:pPr>
         <w:pStyle w:val="CommentText"/>
@@ -3882,7 +4462,313 @@
         <w:annotationRef/>
       </w:r>
       <w:r>
+        <w:t>Got it! Congrats on the new computer!</w:t>
+      </w:r>
+    </w:p>
+  </w:comment>
+  <w:comment w:id="4" w:author="Microsoft Office User" w:date="2021-05-20T12:17:00Z" w:initials="MOU">
+    <w:p>
+      <w:pPr>
+        <w:pStyle w:val="CommentText"/>
+      </w:pPr>
+      <w:r>
+        <w:rPr>
+          <w:rStyle w:val="CommentReference"/>
+        </w:rPr>
+        <w:annotationRef/>
+      </w:r>
+      <w:r>
+        <w:t xml:space="preserve">This is just flavor, just throwing it in there, totally unnecessary, I just think it makes it sound </w:t>
+      </w:r>
+      <w:proofErr w:type="spellStart"/>
+      <w:r>
+        <w:t>kinda</w:t>
+      </w:r>
+      <w:proofErr w:type="spellEnd"/>
+      <w:r>
+        <w:t xml:space="preserve"> National Geographic and I’m feeling punchy today</w:t>
+      </w:r>
+    </w:p>
+  </w:comment>
+  <w:comment w:id="8" w:author="Microsoft Office User" w:date="2021-05-20T12:18:00Z" w:initials="MOU">
+    <w:p>
+      <w:pPr>
+        <w:pStyle w:val="CommentText"/>
+      </w:pPr>
+      <w:r>
+        <w:rPr>
+          <w:rStyle w:val="CommentReference"/>
+        </w:rPr>
+        <w:annotationRef/>
+      </w:r>
+      <w:r>
+        <w:t xml:space="preserve">This makes it sound a bit like they’ve been observed in delta smelt, might be worth adding “observed in [nature] or [other teleost fishes] or you can just remove “have been observed” since </w:t>
+      </w:r>
+      <w:proofErr w:type="spellStart"/>
+      <w:r>
+        <w:t>imo</w:t>
+      </w:r>
+      <w:proofErr w:type="spellEnd"/>
+      <w:r>
+        <w:t xml:space="preserve"> this is textbook-level background knowledge if it’s just about the different kinds of sex determination that exist in nature</w:t>
+      </w:r>
+    </w:p>
+  </w:comment>
+  <w:comment w:id="9" w:author="Microsoft Office User" w:date="2021-05-20T12:21:00Z" w:initials="MOU">
+    <w:p>
+      <w:pPr>
+        <w:pStyle w:val="CommentText"/>
+      </w:pPr>
+      <w:r>
+        <w:rPr>
+          <w:rStyle w:val="CommentReference"/>
+        </w:rPr>
+        <w:annotationRef/>
+      </w:r>
+      <w:r>
+        <w:t>I think this might be redundant. Like, I know it’s kind of a conclusion, but it doesn’t REALLY build on the previous sentence. Maybe combining it with the next sentence: While clarifying the mechanism of sex determination in delta smelt will increase our biological knowledge, it will also allow us to identify/develop a diagnostic marker for the practical management of the species.” But again, it’s not bad as is!</w:t>
+      </w:r>
+    </w:p>
+  </w:comment>
+  <w:comment w:id="10" w:author="Microsoft Office User" w:date="2021-05-20T12:23:00Z" w:initials="MOU">
+    <w:p>
+      <w:pPr>
+        <w:pStyle w:val="CommentText"/>
+      </w:pPr>
+      <w:r>
+        <w:rPr>
+          <w:rStyle w:val="CommentReference"/>
+        </w:rPr>
+        <w:annotationRef/>
+      </w:r>
+      <w:r>
+        <w:t xml:space="preserve">Another edge case but I think this should be “by”? Because I think “expression” here </w:t>
+      </w:r>
+      <w:proofErr w:type="gramStart"/>
+      <w:r>
+        <w:t>means ”forceful</w:t>
+      </w:r>
+      <w:proofErr w:type="gramEnd"/>
+      <w:r>
+        <w:t xml:space="preserve"> expulsion from the body” right? Like, if instead of “expression” it was “milking” you would need “by” rather than “using”. </w:t>
+      </w:r>
+    </w:p>
+  </w:comment>
+  <w:comment w:id="21" w:author="Microsoft Office User" w:date="2021-05-20T12:26:00Z" w:initials="MOU">
+    <w:p>
+      <w:pPr>
+        <w:pStyle w:val="CommentText"/>
+      </w:pPr>
+      <w:r>
+        <w:rPr>
+          <w:rStyle w:val="CommentReference"/>
+        </w:rPr>
+        <w:annotationRef/>
+      </w:r>
+      <w:r>
+        <w:t xml:space="preserve">Is this seriously the fish word for </w:t>
+      </w:r>
+      <w:proofErr w:type="gramStart"/>
+      <w:r>
+        <w:t>semen</w:t>
+      </w:r>
+      <w:proofErr w:type="gramEnd"/>
+    </w:p>
+  </w:comment>
+  <w:comment w:id="24" w:author="Microsoft Office User" w:date="2021-05-20T12:30:00Z" w:initials="MOU">
+    <w:p>
+      <w:pPr>
+        <w:pStyle w:val="CommentText"/>
+      </w:pPr>
+      <w:r>
+        <w:rPr>
+          <w:rStyle w:val="CommentReference"/>
+        </w:rPr>
+        <w:annotationRef/>
+      </w:r>
+      <w:r>
+        <w:t>I like hyphenating things Mandi doesn’t like hyphenating. Probably you should go with whatever she thinks!</w:t>
+      </w:r>
+    </w:p>
+  </w:comment>
+  <w:comment w:id="28" w:author="Microsoft Office User" w:date="2021-05-20T12:31:00Z" w:initials="MOU">
+    <w:p>
+      <w:pPr>
+        <w:pStyle w:val="CommentText"/>
+      </w:pPr>
+      <w:r>
+        <w:rPr>
+          <w:rStyle w:val="CommentReference"/>
+        </w:rPr>
+        <w:annotationRef/>
+      </w:r>
+      <w:r>
+        <w:t xml:space="preserve">Adding this </w:t>
+      </w:r>
+      <w:proofErr w:type="spellStart"/>
+      <w:r>
+        <w:t>bc</w:t>
+      </w:r>
+      <w:proofErr w:type="spellEnd"/>
+      <w:r>
+        <w:t xml:space="preserve"> many reviewers, including the guy who looked over my USFWS report, asked about what “Buffer AE/ATL/etc.” were</w:t>
+      </w:r>
+    </w:p>
+  </w:comment>
+  <w:comment w:id="29" w:author="Microsoft Office User" w:date="2021-05-20T12:34:00Z" w:initials="MOU">
+    <w:p>
+      <w:pPr>
+        <w:pStyle w:val="CommentText"/>
+      </w:pPr>
+      <w:r>
+        <w:rPr>
+          <w:rStyle w:val="CommentReference"/>
+        </w:rPr>
+        <w:annotationRef/>
+      </w:r>
+      <w:r>
+        <w:t xml:space="preserve">It would probably help to explain what this means – p-value of what? What is the probability corresponding to? That it is a real locus? That it aligns to that spot on the genome? </w:t>
+      </w:r>
+      <w:proofErr w:type="gramStart"/>
+      <w:r>
+        <w:t>Oh</w:t>
+      </w:r>
+      <w:proofErr w:type="gramEnd"/>
+      <w:r>
+        <w:t xml:space="preserve"> is it just your GWAS cutoff, everything above that was discarded?</w:t>
+      </w:r>
+    </w:p>
+  </w:comment>
+  <w:comment w:id="30" w:author="Microsoft Office User" w:date="2021-05-20T12:35:00Z" w:initials="MOU">
+    <w:p>
+      <w:pPr>
+        <w:pStyle w:val="CommentText"/>
+      </w:pPr>
+      <w:r>
+        <w:rPr>
+          <w:rStyle w:val="CommentReference"/>
+        </w:rPr>
+        <w:annotationRef/>
+      </w:r>
+      <w:proofErr w:type="gramStart"/>
+      <w:r>
+        <w:t>Again</w:t>
+      </w:r>
+      <w:proofErr w:type="gramEnd"/>
+      <w:r>
+        <w:t xml:space="preserve"> it might be worth explaining the rationale here, just in a sentence or two. “Because a chromosome or locus that females had two copies </w:t>
+      </w:r>
+      <w:proofErr w:type="gramStart"/>
+      <w:r>
+        <w:t>of</w:t>
+      </w:r>
+      <w:proofErr w:type="gramEnd"/>
+      <w:r>
+        <w:t xml:space="preserve"> but males only had one, like the XY system would present as uneven sequencing depth between sexes…” just because it can be hard for folks to connect the dots otherwise.</w:t>
+      </w:r>
+    </w:p>
+  </w:comment>
+  <w:comment w:id="31" w:author="Microsoft Office User" w:date="2021-05-20T12:37:00Z" w:initials="MOU">
+    <w:p>
+      <w:pPr>
+        <w:pStyle w:val="CommentText"/>
+      </w:pPr>
+      <w:r>
+        <w:rPr>
+          <w:rStyle w:val="CommentReference"/>
+        </w:rPr>
+        <w:annotationRef/>
+      </w:r>
+      <w:r>
+        <w:t xml:space="preserve">Something here should be plural I think, or if </w:t>
+      </w:r>
+      <w:proofErr w:type="gramStart"/>
+      <w:r>
+        <w:t>not</w:t>
+      </w:r>
+      <w:proofErr w:type="gramEnd"/>
+      <w:r>
+        <w:t xml:space="preserve"> something should be in quotes</w:t>
+      </w:r>
+    </w:p>
+  </w:comment>
+  <w:comment w:id="32" w:author="Microsoft Office User" w:date="2021-05-20T12:41:00Z" w:initials="MOU">
+    <w:p>
+      <w:pPr>
+        <w:pStyle w:val="CommentText"/>
+      </w:pPr>
+      <w:r>
+        <w:rPr>
+          <w:rStyle w:val="CommentReference"/>
+        </w:rPr>
+        <w:annotationRef/>
+      </w:r>
+      <w:r>
+        <w:t>You use “</w:t>
+      </w:r>
+      <w:proofErr w:type="spellStart"/>
+      <w:r>
+        <w:t>RADseq</w:t>
+      </w:r>
+      <w:proofErr w:type="spellEnd"/>
+      <w:r>
+        <w:t>” and “RAD sequencing data” both – probably worth picking one and doing a find/replace at the end.</w:t>
+      </w:r>
+    </w:p>
+  </w:comment>
+  <w:comment w:id="33" w:author="Microsoft Office User" w:date="2021-05-20T12:40:00Z" w:initials="MOU">
+    <w:p>
+      <w:pPr>
+        <w:pStyle w:val="CommentText"/>
+      </w:pPr>
+      <w:r>
+        <w:rPr>
+          <w:rStyle w:val="CommentReference"/>
+        </w:rPr>
+        <w:annotationRef/>
+      </w:r>
+      <w:r>
+        <w:t xml:space="preserve">This is actually the second time you mention </w:t>
+      </w:r>
+      <w:proofErr w:type="spellStart"/>
+      <w:r>
+        <w:t>samtools</w:t>
+      </w:r>
+      <w:proofErr w:type="spellEnd"/>
+      <w:r>
+        <w:t>, probably you want to cite them above instead (depth analysis methods).</w:t>
+      </w:r>
+    </w:p>
+  </w:comment>
+  <w:comment w:id="34" w:author="Shannon Erica Kendal Joslin" w:date="2021-05-10T11:34:00Z" w:initials="SEKJ">
+    <w:p>
+      <w:pPr>
+        <w:pStyle w:val="CommentText"/>
+      </w:pPr>
+      <w:r>
+        <w:rPr>
+          <w:rStyle w:val="CommentReference"/>
+        </w:rPr>
+        <w:annotationRef/>
+      </w:r>
+      <w:r>
         <w:t>may change this to discussion section</w:t>
+      </w:r>
+    </w:p>
+  </w:comment>
+  <w:comment w:id="35" w:author="Microsoft Office User" w:date="2021-05-20T12:38:00Z" w:initials="MOU">
+    <w:p>
+      <w:pPr>
+        <w:pStyle w:val="CommentText"/>
+      </w:pPr>
+      <w:r>
+        <w:rPr>
+          <w:rStyle w:val="CommentReference"/>
+        </w:rPr>
+        <w:annotationRef/>
+      </w:r>
+      <w:r>
+        <w:t>I think that’s a good idea</w:t>
       </w:r>
     </w:p>
   </w:comment>
@@ -3892,21 +4778,63 @@
 <file path=word/commentsExtended.xml><?xml version="1.0" encoding="utf-8"?>
 <w15:commentsEx xmlns:wpc="http://schemas.microsoft.com/office/word/2010/wordprocessingCanvas" xmlns:cx="http://schemas.microsoft.com/office/drawing/2014/chartex" xmlns:cx1="http://schemas.microsoft.com/office/drawing/2015/9/8/chartex" xmlns:cx2="http://schemas.microsoft.com/office/drawing/2015/10/21/chartex" xmlns:cx3="http://schemas.microsoft.com/office/drawing/2016/5/9/chartex" xmlns:cx4="http://schemas.microsoft.com/office/drawing/2016/5/10/chartex" xmlns:cx5="http://schemas.microsoft.com/office/drawing/2016/5/11/chartex" xmlns:cx6="http://schemas.microsoft.com/office/drawing/2016/5/12/chartex" xmlns:cx7="http://schemas.microsoft.com/office/drawing/2016/5/13/chartex" xmlns:cx8="http://schemas.microsoft.com/office/drawing/2016/5/14/chartex" xmlns:mc="http://schemas.openxmlformats.org/markup-compatibility/2006" xmlns:aink="http://schemas.microsoft.com/office/drawing/2016/ink" xmlns:am3d="http://schemas.microsoft.com/office/drawing/2017/model3d" xmlns:o="urn:schemas-microsoft-com:office:office" xmlns:r="http://schemas.openxmlformats.org/officeDocument/2006/relationships" xmlns:m="http://schemas.openxmlformats.org/officeDocument/2006/math" xmlns:v="urn:schemas-microsoft-com:vml" xmlns:wp14="http://schemas.microsoft.com/office/word/2010/wordprocessingDrawing" xmlns:wp="http://schemas.openxmlformats.org/drawingml/2006/wordprocessingDrawing" xmlns:w10="urn:schemas-microsoft-com:office:word" xmlns:w="http://schemas.openxmlformats.org/wordprocessingml/2006/main" xmlns:w14="http://schemas.microsoft.com/office/word/2010/wordml" xmlns:w15="http://schemas.microsoft.com/office/word/2012/wordml" xmlns:w16cex="http://schemas.microsoft.com/office/word/2018/wordml/cex" xmlns:w16cid="http://schemas.microsoft.com/office/word/2016/wordml/cid" xmlns:w16="http://schemas.microsoft.com/office/word/2018/wordml" xmlns:w16se="http://schemas.microsoft.com/office/word/2015/wordml/symex" xmlns:wpg="http://schemas.microsoft.com/office/word/2010/wordprocessingGroup" xmlns:wpi="http://schemas.microsoft.com/office/word/2010/wordprocessingInk" xmlns:wne="http://schemas.microsoft.com/office/word/2006/wordml" xmlns:wps="http://schemas.microsoft.com/office/word/2010/wordprocessingShape" mc:Ignorable="w14 w15 w16se w16cid w16 w16cex wp14">
   <w15:commentEx w15:paraId="47B9D2C0" w15:done="0"/>
+  <w15:commentEx w15:paraId="197BA2F4" w15:paraIdParent="47B9D2C0" w15:done="0"/>
+  <w15:commentEx w15:paraId="32DBF4D7" w15:done="0"/>
+  <w15:commentEx w15:paraId="5DDE4548" w15:done="0"/>
+  <w15:commentEx w15:paraId="50A73CC1" w15:done="0"/>
+  <w15:commentEx w15:paraId="639DC53E" w15:done="0"/>
+  <w15:commentEx w15:paraId="30636CD1" w15:done="0"/>
+  <w15:commentEx w15:paraId="27B37D54" w15:done="0"/>
+  <w15:commentEx w15:paraId="623D3DF9" w15:done="0"/>
+  <w15:commentEx w15:paraId="4D1F7DCD" w15:done="0"/>
+  <w15:commentEx w15:paraId="7B687746" w15:done="0"/>
+  <w15:commentEx w15:paraId="0A3D8C38" w15:done="0"/>
+  <w15:commentEx w15:paraId="51CE4E19" w15:done="0"/>
+  <w15:commentEx w15:paraId="5735F732" w15:done="0"/>
   <w15:commentEx w15:paraId="0BFC282C" w15:done="0"/>
+  <w15:commentEx w15:paraId="02F9217B" w15:paraIdParent="0BFC282C" w15:done="0"/>
 </w15:commentsEx>
 </file>
 
 <file path=word/commentsExtensible.xml><?xml version="1.0" encoding="utf-8"?>
 <w16cex:commentsExtensible xmlns:wpc="http://schemas.microsoft.com/office/word/2010/wordprocessingCanvas" xmlns:cx="http://schemas.microsoft.com/office/drawing/2014/chartex" xmlns:cx1="http://schemas.microsoft.com/office/drawing/2015/9/8/chartex" xmlns:cx2="http://schemas.microsoft.com/office/drawing/2015/10/21/chartex" xmlns:cx3="http://schemas.microsoft.com/office/drawing/2016/5/9/chartex" xmlns:cx4="http://schemas.microsoft.com/office/drawing/2016/5/10/chartex" xmlns:cx5="http://schemas.microsoft.com/office/drawing/2016/5/11/chartex" xmlns:cx6="http://schemas.microsoft.com/office/drawing/2016/5/12/chartex" xmlns:cx7="http://schemas.microsoft.com/office/drawing/2016/5/13/chartex" xmlns:cx8="http://schemas.microsoft.com/office/drawing/2016/5/14/chartex" xmlns:mc="http://schemas.openxmlformats.org/markup-compatibility/2006" xmlns:aink="http://schemas.microsoft.com/office/drawing/2016/ink" xmlns:am3d="http://schemas.microsoft.com/office/drawing/2017/model3d" xmlns:o="urn:schemas-microsoft-com:office:office" xmlns:r="http://schemas.openxmlformats.org/officeDocument/2006/relationships" xmlns:m="http://schemas.openxmlformats.org/officeDocument/2006/math" xmlns:v="urn:schemas-microsoft-com:vml" xmlns:wp14="http://schemas.microsoft.com/office/word/2010/wordprocessingDrawing" xmlns:wp="http://schemas.openxmlformats.org/drawingml/2006/wordprocessingDrawing" xmlns:w10="urn:schemas-microsoft-com:office:word" xmlns:w="http://schemas.openxmlformats.org/wordprocessingml/2006/main" xmlns:w14="http://schemas.microsoft.com/office/word/2010/wordml" xmlns:w15="http://schemas.microsoft.com/office/word/2012/wordml" xmlns:w16cex="http://schemas.microsoft.com/office/word/2018/wordml/cex" xmlns:w16cid="http://schemas.microsoft.com/office/word/2016/wordml/cid" xmlns:w16="http://schemas.microsoft.com/office/word/2018/wordml" xmlns:w16se="http://schemas.microsoft.com/office/word/2015/wordml/symex" xmlns:wpg="http://schemas.microsoft.com/office/word/2010/wordprocessingGroup" xmlns:wpi="http://schemas.microsoft.com/office/word/2010/wordprocessingInk" xmlns:wne="http://schemas.microsoft.com/office/word/2006/wordml" xmlns:wps="http://schemas.microsoft.com/office/word/2010/wordprocessingShape" mc:Ignorable="w14 w15 w16se w16cid w16 w16cex wp14">
   <w16cex:commentExtensible w16cex:durableId="2443E484" w16cex:dateUtc="2021-05-10T23:57:00Z"/>
+  <w16cex:commentExtensible w16cex:durableId="2450D144" w16cex:dateUtc="2021-05-20T19:15:00Z"/>
+  <w16cex:commentExtensible w16cex:durableId="2450D1C2" w16cex:dateUtc="2021-05-20T19:17:00Z"/>
+  <w16cex:commentExtensible w16cex:durableId="2450D232" w16cex:dateUtc="2021-05-20T19:18:00Z"/>
+  <w16cex:commentExtensible w16cex:durableId="2450D2BB" w16cex:dateUtc="2021-05-20T19:21:00Z"/>
+  <w16cex:commentExtensible w16cex:durableId="2450D354" w16cex:dateUtc="2021-05-20T19:23:00Z"/>
+  <w16cex:commentExtensible w16cex:durableId="2450D402" w16cex:dateUtc="2021-05-20T19:26:00Z"/>
+  <w16cex:commentExtensible w16cex:durableId="2450D4F1" w16cex:dateUtc="2021-05-20T19:30:00Z"/>
+  <w16cex:commentExtensible w16cex:durableId="2450D529" w16cex:dateUtc="2021-05-20T19:31:00Z"/>
+  <w16cex:commentExtensible w16cex:durableId="2450D5BC" w16cex:dateUtc="2021-05-20T19:34:00Z"/>
+  <w16cex:commentExtensible w16cex:durableId="2450D624" w16cex:dateUtc="2021-05-20T19:35:00Z"/>
+  <w16cex:commentExtensible w16cex:durableId="2450D683" w16cex:dateUtc="2021-05-20T19:37:00Z"/>
+  <w16cex:commentExtensible w16cex:durableId="2450D778" w16cex:dateUtc="2021-05-20T19:41:00Z"/>
+  <w16cex:commentExtensible w16cex:durableId="2450D74F" w16cex:dateUtc="2021-05-20T19:40:00Z"/>
   <w16cex:commentExtensible w16cex:durableId="244398D1" w16cex:dateUtc="2021-05-10T18:34:00Z"/>
+  <w16cex:commentExtensible w16cex:durableId="2450D6E1" w16cex:dateUtc="2021-05-20T19:38:00Z"/>
 </w16cex:commentsExtensible>
 </file>
 
 <file path=word/commentsIds.xml><?xml version="1.0" encoding="utf-8"?>
 <w16cid:commentsIds xmlns:wpc="http://schemas.microsoft.com/office/word/2010/wordprocessingCanvas" xmlns:cx="http://schemas.microsoft.com/office/drawing/2014/chartex" xmlns:cx1="http://schemas.microsoft.com/office/drawing/2015/9/8/chartex" xmlns:cx2="http://schemas.microsoft.com/office/drawing/2015/10/21/chartex" xmlns:cx3="http://schemas.microsoft.com/office/drawing/2016/5/9/chartex" xmlns:cx4="http://schemas.microsoft.com/office/drawing/2016/5/10/chartex" xmlns:cx5="http://schemas.microsoft.com/office/drawing/2016/5/11/chartex" xmlns:cx6="http://schemas.microsoft.com/office/drawing/2016/5/12/chartex" xmlns:cx7="http://schemas.microsoft.com/office/drawing/2016/5/13/chartex" xmlns:cx8="http://schemas.microsoft.com/office/drawing/2016/5/14/chartex" xmlns:mc="http://schemas.openxmlformats.org/markup-compatibility/2006" xmlns:aink="http://schemas.microsoft.com/office/drawing/2016/ink" xmlns:am3d="http://schemas.microsoft.com/office/drawing/2017/model3d" xmlns:o="urn:schemas-microsoft-com:office:office" xmlns:r="http://schemas.openxmlformats.org/officeDocument/2006/relationships" xmlns:m="http://schemas.openxmlformats.org/officeDocument/2006/math" xmlns:v="urn:schemas-microsoft-com:vml" xmlns:wp14="http://schemas.microsoft.com/office/word/2010/wordprocessingDrawing" xmlns:wp="http://schemas.openxmlformats.org/drawingml/2006/wordprocessingDrawing" xmlns:w10="urn:schemas-microsoft-com:office:word" xmlns:w="http://schemas.openxmlformats.org/wordprocessingml/2006/main" xmlns:w14="http://schemas.microsoft.com/office/word/2010/wordml" xmlns:w15="http://schemas.microsoft.com/office/word/2012/wordml" xmlns:w16cex="http://schemas.microsoft.com/office/word/2018/wordml/cex" xmlns:w16cid="http://schemas.microsoft.com/office/word/2016/wordml/cid" xmlns:w16="http://schemas.microsoft.com/office/word/2018/wordml" xmlns:w16se="http://schemas.microsoft.com/office/word/2015/wordml/symex" xmlns:wpg="http://schemas.microsoft.com/office/word/2010/wordprocessingGroup" xmlns:wpi="http://schemas.microsoft.com/office/word/2010/wordprocessingInk" xmlns:wne="http://schemas.microsoft.com/office/word/2006/wordml" xmlns:wps="http://schemas.microsoft.com/office/word/2010/wordprocessingShape" mc:Ignorable="w14 w15 w16se w16cid w16 w16cex wp14">
   <w16cid:commentId w16cid:paraId="47B9D2C0" w16cid:durableId="2443E484"/>
+  <w16cid:commentId w16cid:paraId="197BA2F4" w16cid:durableId="2450D144"/>
+  <w16cid:commentId w16cid:paraId="32DBF4D7" w16cid:durableId="2450D1C2"/>
+  <w16cid:commentId w16cid:paraId="5DDE4548" w16cid:durableId="2450D232"/>
+  <w16cid:commentId w16cid:paraId="50A73CC1" w16cid:durableId="2450D2BB"/>
+  <w16cid:commentId w16cid:paraId="639DC53E" w16cid:durableId="2450D354"/>
+  <w16cid:commentId w16cid:paraId="30636CD1" w16cid:durableId="2450D402"/>
+  <w16cid:commentId w16cid:paraId="27B37D54" w16cid:durableId="2450D4F1"/>
+  <w16cid:commentId w16cid:paraId="623D3DF9" w16cid:durableId="2450D529"/>
+  <w16cid:commentId w16cid:paraId="4D1F7DCD" w16cid:durableId="2450D5BC"/>
+  <w16cid:commentId w16cid:paraId="7B687746" w16cid:durableId="2450D624"/>
+  <w16cid:commentId w16cid:paraId="0A3D8C38" w16cid:durableId="2450D683"/>
+  <w16cid:commentId w16cid:paraId="51CE4E19" w16cid:durableId="2450D778"/>
+  <w16cid:commentId w16cid:paraId="5735F732" w16cid:durableId="2450D74F"/>
   <w16cid:commentId w16cid:paraId="0BFC282C" w16cid:durableId="244398D1"/>
+  <w16cid:commentId w16cid:paraId="02F9217B" w16cid:durableId="2450D6E1"/>
 </w16cid:commentsIds>
 </file>
 
@@ -3914,6 +4842,9 @@
 <w15:people xmlns:wpc="http://schemas.microsoft.com/office/word/2010/wordprocessingCanvas" xmlns:cx="http://schemas.microsoft.com/office/drawing/2014/chartex" xmlns:cx1="http://schemas.microsoft.com/office/drawing/2015/9/8/chartex" xmlns:cx2="http://schemas.microsoft.com/office/drawing/2015/10/21/chartex" xmlns:cx3="http://schemas.microsoft.com/office/drawing/2016/5/9/chartex" xmlns:cx4="http://schemas.microsoft.com/office/drawing/2016/5/10/chartex" xmlns:cx5="http://schemas.microsoft.com/office/drawing/2016/5/11/chartex" xmlns:cx6="http://schemas.microsoft.com/office/drawing/2016/5/12/chartex" xmlns:cx7="http://schemas.microsoft.com/office/drawing/2016/5/13/chartex" xmlns:cx8="http://schemas.microsoft.com/office/drawing/2016/5/14/chartex" xmlns:mc="http://schemas.openxmlformats.org/markup-compatibility/2006" xmlns:aink="http://schemas.microsoft.com/office/drawing/2016/ink" xmlns:am3d="http://schemas.microsoft.com/office/drawing/2017/model3d" xmlns:o="urn:schemas-microsoft-com:office:office" xmlns:r="http://schemas.openxmlformats.org/officeDocument/2006/relationships" xmlns:m="http://schemas.openxmlformats.org/officeDocument/2006/math" xmlns:v="urn:schemas-microsoft-com:vml" xmlns:wp14="http://schemas.microsoft.com/office/word/2010/wordprocessingDrawing" xmlns:wp="http://schemas.openxmlformats.org/drawingml/2006/wordprocessingDrawing" xmlns:w10="urn:schemas-microsoft-com:office:word" xmlns:w="http://schemas.openxmlformats.org/wordprocessingml/2006/main" xmlns:w14="http://schemas.microsoft.com/office/word/2010/wordml" xmlns:w15="http://schemas.microsoft.com/office/word/2012/wordml" xmlns:w16cex="http://schemas.microsoft.com/office/word/2018/wordml/cex" xmlns:w16cid="http://schemas.microsoft.com/office/word/2016/wordml/cid" xmlns:w16="http://schemas.microsoft.com/office/word/2018/wordml" xmlns:w16se="http://schemas.microsoft.com/office/word/2015/wordml/symex" xmlns:wpg="http://schemas.microsoft.com/office/word/2010/wordprocessingGroup" xmlns:wpi="http://schemas.microsoft.com/office/word/2010/wordprocessingInk" xmlns:wne="http://schemas.microsoft.com/office/word/2006/wordml" xmlns:wps="http://schemas.microsoft.com/office/word/2010/wordprocessingShape" mc:Ignorable="w14 w15 w16se w16cid w16 w16cex wp14">
   <w15:person w15:author="Shannon Erica Kendal Joslin">
     <w15:presenceInfo w15:providerId="AD" w15:userId="S::sejoslin@ucdavis.edu::fba5f07c-7645-477e-8024-5109d1824112"/>
+  </w15:person>
+  <w15:person w15:author="Microsoft Office User">
+    <w15:presenceInfo w15:providerId="None" w15:userId="Microsoft Office User"/>
   </w15:person>
 </w15:people>
 </file>
@@ -4443,6 +5374,19 @@
       <w:lang w:val="en"/>
     </w:rPr>
   </w:style>
+  <w:style w:type="paragraph" w:styleId="Revision">
+    <w:name w:val="Revision"/>
+    <w:hidden/>
+    <w:uiPriority w:val="99"/>
+    <w:semiHidden/>
+    <w:rsid w:val="00C6358B"/>
+    <w:rPr>
+      <w:rFonts w:ascii="Arial" w:eastAsia="Arial" w:hAnsi="Arial" w:cs="Arial"/>
+      <w:sz w:val="22"/>
+      <w:szCs w:val="22"/>
+      <w:lang w:val="en"/>
+    </w:rPr>
+  </w:style>
 </w:styles>
 </file>
 

</xml_diff>

<commit_message>
updated to incorporate Shannon K's comments
</commit_message>
<xml_diff>
--- a/reports/2021/2021_A19-1844_sex_marker.docx
+++ b/reports/2021/2021_A19-1844_sex_marker.docx
@@ -155,42 +155,18 @@
           <w:sz w:val="24"/>
           <w:szCs w:val="24"/>
         </w:rPr>
-        <w:t xml:space="preserve"> and understanding its mechanisms is crucial </w:t>
-      </w:r>
-      <w:del w:id="2" w:author="Microsoft Office User" w:date="2021-05-20T12:15:00Z">
-        <w:r>
-          <w:rPr>
-            <w:rFonts w:ascii="Times New Roman" w:eastAsia="Times New Roman" w:hAnsi="Times New Roman" w:cs="Times New Roman"/>
-            <w:bCs/>
-            <w:iCs/>
-            <w:sz w:val="24"/>
-            <w:szCs w:val="24"/>
-          </w:rPr>
-          <w:delText xml:space="preserve">for </w:delText>
-        </w:r>
-      </w:del>
-      <w:r>
-        <w:rPr>
-          <w:rFonts w:ascii="Times New Roman" w:eastAsia="Times New Roman" w:hAnsi="Times New Roman" w:cs="Times New Roman"/>
-          <w:bCs/>
-          <w:iCs/>
-          <w:sz w:val="24"/>
-          <w:szCs w:val="24"/>
-        </w:rPr>
-        <w:t>not only for understanding the biology of the individual species of fish but</w:t>
-      </w:r>
-      <w:ins w:id="3" w:author="Microsoft Office User" w:date="2021-05-20T12:15:00Z">
-        <w:r>
-          <w:rPr>
-            <w:rFonts w:ascii="Times New Roman" w:eastAsia="Times New Roman" w:hAnsi="Times New Roman" w:cs="Times New Roman"/>
-            <w:bCs/>
-            <w:iCs/>
-            <w:sz w:val="24"/>
-            <w:szCs w:val="24"/>
-          </w:rPr>
-          <w:t xml:space="preserve"> also</w:t>
-        </w:r>
-      </w:ins>
+        <w:t xml:space="preserve"> and understanding its mechanisms is crucial not only for understanding the biology of the individual species of fish but</w:t>
+      </w:r>
+      <w:r>
+        <w:rPr>
+          <w:rFonts w:ascii="Times New Roman" w:eastAsia="Times New Roman" w:hAnsi="Times New Roman" w:cs="Times New Roman"/>
+          <w:bCs/>
+          <w:iCs/>
+          <w:sz w:val="24"/>
+          <w:szCs w:val="24"/>
+        </w:rPr>
+        <w:t xml:space="preserve"> also</w:t>
+      </w:r>
       <w:r>
         <w:rPr>
           <w:rFonts w:ascii="Times New Roman" w:eastAsia="Times New Roman" w:hAnsi="Times New Roman" w:cs="Times New Roman"/>
@@ -262,28 +238,16 @@
         </w:rPr>
         <w:t xml:space="preserve"> Fish represent the most diverse group of vertebrates </w:t>
       </w:r>
-      <w:commentRangeStart w:id="4"/>
-      <w:ins w:id="5" w:author="Microsoft Office User" w:date="2021-05-20T12:16:00Z">
-        <w:r>
-          <w:rPr>
-            <w:rFonts w:ascii="Times New Roman" w:eastAsia="Times New Roman" w:hAnsi="Times New Roman" w:cs="Times New Roman"/>
-            <w:bCs/>
-            <w:iCs/>
-            <w:sz w:val="24"/>
-            <w:szCs w:val="24"/>
-          </w:rPr>
-          <w:t xml:space="preserve">on earth </w:t>
-        </w:r>
-      </w:ins>
-      <w:commentRangeEnd w:id="4"/>
-      <w:ins w:id="6" w:author="Microsoft Office User" w:date="2021-05-20T12:17:00Z">
-        <w:r>
-          <w:rPr>
-            <w:rStyle w:val="CommentReference"/>
-          </w:rPr>
-          <w:commentReference w:id="4"/>
-        </w:r>
-      </w:ins>
+      <w:r>
+        <w:rPr>
+          <w:rFonts w:ascii="Times New Roman" w:eastAsia="Times New Roman" w:hAnsi="Times New Roman" w:cs="Times New Roman"/>
+          <w:bCs/>
+          <w:iCs/>
+          <w:sz w:val="24"/>
+          <w:szCs w:val="24"/>
+        </w:rPr>
+        <w:t xml:space="preserve">on earth </w:t>
+      </w:r>
       <w:r>
         <w:rPr>
           <w:rFonts w:ascii="Times New Roman" w:eastAsia="Times New Roman" w:hAnsi="Times New Roman" w:cs="Times New Roman"/>
@@ -416,18 +380,16 @@
         </w:rPr>
         <w:t xml:space="preserve"> In teleost fishes, sex determination can be genetic or environmental and varies </w:t>
       </w:r>
-      <w:ins w:id="7" w:author="Microsoft Office User" w:date="2021-05-20T12:18:00Z">
-        <w:r>
-          <w:rPr>
-            <w:rFonts w:ascii="Times New Roman" w:eastAsia="Times New Roman" w:hAnsi="Times New Roman" w:cs="Times New Roman"/>
-            <w:bCs/>
-            <w:iCs/>
-            <w:sz w:val="24"/>
-            <w:szCs w:val="24"/>
-          </w:rPr>
-          <w:t xml:space="preserve">even </w:t>
-        </w:r>
-      </w:ins>
+      <w:r>
+        <w:rPr>
+          <w:rFonts w:ascii="Times New Roman" w:eastAsia="Times New Roman" w:hAnsi="Times New Roman" w:cs="Times New Roman"/>
+          <w:bCs/>
+          <w:iCs/>
+          <w:sz w:val="24"/>
+          <w:szCs w:val="24"/>
+        </w:rPr>
+        <w:t xml:space="preserve">even </w:t>
+      </w:r>
       <w:r>
         <w:rPr>
           <w:rFonts w:ascii="Times New Roman" w:eastAsia="Times New Roman" w:hAnsi="Times New Roman" w:cs="Times New Roman"/>
@@ -497,7 +459,67 @@
           <w:sz w:val="24"/>
           <w:szCs w:val="24"/>
         </w:rPr>
-        <w:t xml:space="preserve"> Delta smelt are a unisexual species that do not appear to have environmental regulation of sex determination which suggests sex may be determined genetically. Endogenous genetic sex determination mechanisms can occur at the chromosomal level where heterogametic males (XY) </w:t>
+        <w:t xml:space="preserve"> Delta smelt are a unisexual species that do not appear to have environmental regulation of sex determination which suggests sex may be determined genetically. </w:t>
+      </w:r>
+      <w:r>
+        <w:rPr>
+          <w:rFonts w:ascii="Times New Roman" w:eastAsia="Times New Roman" w:hAnsi="Times New Roman" w:cs="Times New Roman"/>
+          <w:bCs/>
+          <w:iCs/>
+          <w:sz w:val="24"/>
+          <w:szCs w:val="24"/>
+        </w:rPr>
+        <w:t>In teleost fishes, e</w:t>
+      </w:r>
+      <w:r>
+        <w:rPr>
+          <w:rFonts w:ascii="Times New Roman" w:eastAsia="Times New Roman" w:hAnsi="Times New Roman" w:cs="Times New Roman"/>
+          <w:bCs/>
+          <w:iCs/>
+          <w:sz w:val="24"/>
+          <w:szCs w:val="24"/>
+        </w:rPr>
+        <w:t xml:space="preserve">ndogenous genetic sex determination mechanisms </w:t>
+      </w:r>
+      <w:r>
+        <w:rPr>
+          <w:rFonts w:ascii="Times New Roman" w:eastAsia="Times New Roman" w:hAnsi="Times New Roman" w:cs="Times New Roman"/>
+          <w:bCs/>
+          <w:iCs/>
+          <w:sz w:val="24"/>
+          <w:szCs w:val="24"/>
+        </w:rPr>
+        <w:t xml:space="preserve"> can occur </w:t>
+      </w:r>
+      <w:r>
+        <w:rPr>
+          <w:rFonts w:ascii="Times New Roman" w:eastAsia="Times New Roman" w:hAnsi="Times New Roman" w:cs="Times New Roman"/>
+          <w:bCs/>
+          <w:iCs/>
+          <w:sz w:val="24"/>
+          <w:szCs w:val="24"/>
+        </w:rPr>
+        <w:t>at the chromosomal level</w:t>
+      </w:r>
+      <w:r>
+        <w:rPr>
+          <w:rFonts w:ascii="Times New Roman" w:eastAsia="Times New Roman" w:hAnsi="Times New Roman" w:cs="Times New Roman"/>
+          <w:bCs/>
+          <w:iCs/>
+          <w:sz w:val="24"/>
+          <w:szCs w:val="24"/>
+        </w:rPr>
+        <w:t>,</w:t>
+      </w:r>
+      <w:r>
+        <w:rPr>
+          <w:rFonts w:ascii="Times New Roman" w:eastAsia="Times New Roman" w:hAnsi="Times New Roman" w:cs="Times New Roman"/>
+          <w:bCs/>
+          <w:iCs/>
+          <w:sz w:val="24"/>
+          <w:szCs w:val="24"/>
+        </w:rPr>
+        <w:t xml:space="preserve"> where heterogametic males (XY) </w:t>
       </w:r>
       <w:r>
         <w:rPr>
@@ -517,35 +539,47 @@
           <w:sz w:val="24"/>
           <w:szCs w:val="24"/>
         </w:rPr>
-        <w:t xml:space="preserve"> females (ZW) have </w:t>
-      </w:r>
-      <w:commentRangeStart w:id="8"/>
-      <w:r>
-        <w:rPr>
-          <w:rFonts w:ascii="Times New Roman" w:eastAsia="Times New Roman" w:hAnsi="Times New Roman" w:cs="Times New Roman"/>
-          <w:bCs/>
-          <w:iCs/>
-          <w:sz w:val="24"/>
-          <w:szCs w:val="24"/>
-        </w:rPr>
-        <w:t>been observed</w:t>
-      </w:r>
-      <w:commentRangeEnd w:id="8"/>
-      <w:r>
-        <w:rPr>
-          <w:rStyle w:val="CommentReference"/>
-        </w:rPr>
-        <w:commentReference w:id="8"/>
-      </w:r>
-      <w:r>
-        <w:rPr>
-          <w:rFonts w:ascii="Times New Roman" w:eastAsia="Times New Roman" w:hAnsi="Times New Roman" w:cs="Times New Roman"/>
-          <w:bCs/>
-          <w:iCs/>
-          <w:sz w:val="24"/>
-          <w:szCs w:val="24"/>
-        </w:rPr>
-        <w:t>, or they can be at the genic level where single or multiple genes influence the sex determination.</w:t>
+        <w:t xml:space="preserve"> females (ZW)</w:t>
+      </w:r>
+      <w:r>
+        <w:rPr>
+          <w:rFonts w:ascii="Times New Roman" w:eastAsia="Times New Roman" w:hAnsi="Times New Roman" w:cs="Times New Roman"/>
+          <w:bCs/>
+          <w:iCs/>
+          <w:sz w:val="24"/>
+          <w:szCs w:val="24"/>
+        </w:rPr>
+        <w:t xml:space="preserve"> exist</w:t>
+      </w:r>
+      <w:r>
+        <w:rPr>
+          <w:rFonts w:ascii="Times New Roman" w:eastAsia="Times New Roman" w:hAnsi="Times New Roman" w:cs="Times New Roman"/>
+          <w:bCs/>
+          <w:iCs/>
+          <w:sz w:val="24"/>
+          <w:szCs w:val="24"/>
+        </w:rPr>
+        <w:t xml:space="preserve">, or </w:t>
+      </w:r>
+      <w:r>
+        <w:rPr>
+          <w:rFonts w:ascii="Times New Roman" w:eastAsia="Times New Roman" w:hAnsi="Times New Roman" w:cs="Times New Roman"/>
+          <w:bCs/>
+          <w:iCs/>
+          <w:sz w:val="24"/>
+          <w:szCs w:val="24"/>
+        </w:rPr>
+        <w:t>mechanisms</w:t>
+      </w:r>
+      <w:r>
+        <w:rPr>
+          <w:rFonts w:ascii="Times New Roman" w:eastAsia="Times New Roman" w:hAnsi="Times New Roman" w:cs="Times New Roman"/>
+          <w:bCs/>
+          <w:iCs/>
+          <w:sz w:val="24"/>
+          <w:szCs w:val="24"/>
+        </w:rPr>
+        <w:t xml:space="preserve"> can be at the genic level where single or multiple genes influence sex determination.</w:t>
       </w:r>
       <w:r>
         <w:rPr>
@@ -608,73 +642,15 @@
         </w:rPr>
         <w:t xml:space="preserve"> </w:t>
       </w:r>
-      <w:commentRangeStart w:id="9"/>
-      <w:r>
-        <w:rPr>
-          <w:rFonts w:ascii="Times New Roman" w:eastAsia="Times New Roman" w:hAnsi="Times New Roman" w:cs="Times New Roman"/>
-          <w:bCs/>
-          <w:iCs/>
-          <w:sz w:val="24"/>
-          <w:szCs w:val="24"/>
-        </w:rPr>
-        <w:t>Thus, identifying sex-associated markers is of use for increasing biological knowledge</w:t>
-      </w:r>
-      <w:r>
-        <w:rPr>
-          <w:rFonts w:ascii="Times New Roman" w:eastAsia="Times New Roman" w:hAnsi="Times New Roman" w:cs="Times New Roman"/>
-          <w:bCs/>
-          <w:iCs/>
-          <w:sz w:val="24"/>
-          <w:szCs w:val="24"/>
-        </w:rPr>
-        <w:t xml:space="preserve">. </w:t>
-      </w:r>
-      <w:commentRangeEnd w:id="9"/>
-      <w:r>
-        <w:rPr>
-          <w:rStyle w:val="CommentReference"/>
-        </w:rPr>
-        <w:commentReference w:id="9"/>
-      </w:r>
-      <w:r>
-        <w:rPr>
-          <w:rFonts w:ascii="Times New Roman" w:eastAsia="Times New Roman" w:hAnsi="Times New Roman" w:cs="Times New Roman"/>
-          <w:bCs/>
-          <w:iCs/>
-          <w:sz w:val="24"/>
-          <w:szCs w:val="24"/>
-        </w:rPr>
-        <w:t>However, identifying diagnostic marker is also useful for</w:t>
-      </w:r>
-      <w:r>
-        <w:rPr>
-          <w:rFonts w:ascii="Times New Roman" w:eastAsia="Times New Roman" w:hAnsi="Times New Roman" w:cs="Times New Roman"/>
-          <w:bCs/>
-          <w:iCs/>
-          <w:sz w:val="24"/>
-          <w:szCs w:val="24"/>
-        </w:rPr>
-        <w:t xml:space="preserve"> practical management</w:t>
-      </w:r>
-      <w:r>
-        <w:rPr>
-          <w:rFonts w:ascii="Times New Roman" w:eastAsia="Times New Roman" w:hAnsi="Times New Roman" w:cs="Times New Roman"/>
-          <w:bCs/>
-          <w:iCs/>
-          <w:sz w:val="24"/>
-          <w:szCs w:val="24"/>
-        </w:rPr>
-        <w:t xml:space="preserve"> of the species</w:t>
-      </w:r>
-      <w:r>
-        <w:rPr>
-          <w:rFonts w:ascii="Times New Roman" w:eastAsia="Times New Roman" w:hAnsi="Times New Roman" w:cs="Times New Roman"/>
-          <w:bCs/>
-          <w:iCs/>
-          <w:sz w:val="24"/>
-          <w:szCs w:val="24"/>
-        </w:rPr>
-        <w:t>.</w:t>
+      <w:r>
+        <w:rPr>
+          <w:rFonts w:ascii="Times New Roman" w:eastAsia="Times New Roman" w:hAnsi="Times New Roman" w:cs="Times New Roman"/>
+          <w:bCs/>
+          <w:iCs/>
+          <w:sz w:val="24"/>
+          <w:szCs w:val="24"/>
+        </w:rPr>
+        <w:t>While clarifying the mechanism of sex determination in delta smelt will increase our biological knowledge, it will also allow us to identify and develop diagnostic markers for the practical management of the species.</w:t>
       </w:r>
     </w:p>
     <w:p>
@@ -752,68 +728,46 @@
         </w:rPr>
         <w:t xml:space="preserve">knowledge of the biology of wild delta smelt. Currently, wild fish can only be sexed </w:t>
       </w:r>
-      <w:commentRangeStart w:id="10"/>
-      <w:r>
-        <w:rPr>
-          <w:rFonts w:ascii="Times New Roman" w:eastAsia="Times New Roman" w:hAnsi="Times New Roman" w:cs="Times New Roman"/>
-          <w:bCs/>
-          <w:iCs/>
-          <w:sz w:val="24"/>
-          <w:szCs w:val="24"/>
-        </w:rPr>
-        <w:t xml:space="preserve">using </w:t>
-      </w:r>
-      <w:commentRangeEnd w:id="10"/>
-      <w:r>
-        <w:rPr>
-          <w:rStyle w:val="CommentReference"/>
-        </w:rPr>
-        <w:commentReference w:id="10"/>
-      </w:r>
-      <w:r>
-        <w:rPr>
-          <w:rFonts w:ascii="Times New Roman" w:eastAsia="Times New Roman" w:hAnsi="Times New Roman" w:cs="Times New Roman"/>
-          <w:bCs/>
-          <w:iCs/>
-          <w:sz w:val="24"/>
-          <w:szCs w:val="24"/>
-        </w:rPr>
-        <w:t xml:space="preserve">the expression of gametes </w:t>
-      </w:r>
-      <w:del w:id="11" w:author="Microsoft Office User" w:date="2021-05-20T12:26:00Z">
-        <w:r>
-          <w:rPr>
-            <w:rFonts w:ascii="Times New Roman" w:eastAsia="Times New Roman" w:hAnsi="Times New Roman" w:cs="Times New Roman"/>
-            <w:bCs/>
-            <w:iCs/>
-            <w:sz w:val="24"/>
-            <w:szCs w:val="24"/>
-          </w:rPr>
-          <w:delText xml:space="preserve">in </w:delText>
-        </w:r>
-      </w:del>
-      <w:ins w:id="12" w:author="Microsoft Office User" w:date="2021-05-20T12:26:00Z">
-        <w:r>
-          <w:rPr>
-            <w:rFonts w:ascii="Times New Roman" w:eastAsia="Times New Roman" w:hAnsi="Times New Roman" w:cs="Times New Roman"/>
-            <w:bCs/>
-            <w:iCs/>
-            <w:sz w:val="24"/>
-            <w:szCs w:val="24"/>
-          </w:rPr>
-          <w:t>from</w:t>
-        </w:r>
-        <w:r>
-          <w:rPr>
-            <w:rFonts w:ascii="Times New Roman" w:eastAsia="Times New Roman" w:hAnsi="Times New Roman" w:cs="Times New Roman"/>
-            <w:bCs/>
-            <w:iCs/>
-            <w:sz w:val="24"/>
-            <w:szCs w:val="24"/>
-          </w:rPr>
-          <w:t xml:space="preserve"> </w:t>
-        </w:r>
-      </w:ins>
+      <w:r>
+        <w:rPr>
+          <w:rFonts w:ascii="Times New Roman" w:eastAsia="Times New Roman" w:hAnsi="Times New Roman" w:cs="Times New Roman"/>
+          <w:bCs/>
+          <w:iCs/>
+          <w:sz w:val="24"/>
+          <w:szCs w:val="24"/>
+        </w:rPr>
+        <w:t>by</w:t>
+      </w:r>
+      <w:r>
+        <w:rPr>
+          <w:rFonts w:ascii="Times New Roman" w:eastAsia="Times New Roman" w:hAnsi="Times New Roman" w:cs="Times New Roman"/>
+          <w:bCs/>
+          <w:iCs/>
+          <w:sz w:val="24"/>
+          <w:szCs w:val="24"/>
+        </w:rPr>
+        <w:t xml:space="preserve"> the expression of gametes </w:t>
+      </w:r>
+      <w:r>
+        <w:rPr>
+          <w:rFonts w:ascii="Times New Roman" w:eastAsia="Times New Roman" w:hAnsi="Times New Roman" w:cs="Times New Roman"/>
+          <w:bCs/>
+          <w:iCs/>
+          <w:sz w:val="24"/>
+          <w:szCs w:val="24"/>
+        </w:rPr>
+        <w:t>from</w:t>
+      </w:r>
+      <w:r>
+        <w:rPr>
+          <w:rFonts w:ascii="Times New Roman" w:eastAsia="Times New Roman" w:hAnsi="Times New Roman" w:cs="Times New Roman"/>
+          <w:bCs/>
+          <w:iCs/>
+          <w:sz w:val="24"/>
+          <w:szCs w:val="24"/>
+        </w:rPr>
+        <w:t xml:space="preserve"> </w:t>
+      </w:r>
       <w:r>
         <w:rPr>
           <w:rFonts w:ascii="Times New Roman" w:eastAsia="Times New Roman" w:hAnsi="Times New Roman" w:cs="Times New Roman"/>
@@ -834,18 +788,16 @@
         </w:rPr>
         <w:t xml:space="preserve"> or through dissection, both sacrifice the life</w:t>
       </w:r>
-      <w:ins w:id="13" w:author="Microsoft Office User" w:date="2021-05-20T12:26:00Z">
-        <w:r>
-          <w:rPr>
-            <w:rFonts w:ascii="Times New Roman" w:eastAsia="Times New Roman" w:hAnsi="Times New Roman" w:cs="Times New Roman"/>
-            <w:bCs/>
-            <w:iCs/>
-            <w:sz w:val="24"/>
-            <w:szCs w:val="24"/>
-          </w:rPr>
-          <w:t xml:space="preserve"> </w:t>
-        </w:r>
-      </w:ins>
+      <w:r>
+        <w:rPr>
+          <w:rFonts w:ascii="Times New Roman" w:eastAsia="Times New Roman" w:hAnsi="Times New Roman" w:cs="Times New Roman"/>
+          <w:bCs/>
+          <w:iCs/>
+          <w:sz w:val="24"/>
+          <w:szCs w:val="24"/>
+        </w:rPr>
+        <w:t xml:space="preserve"> </w:t>
+      </w:r>
       <w:r>
         <w:rPr>
           <w:rFonts w:ascii="Times New Roman" w:eastAsia="Times New Roman" w:hAnsi="Times New Roman" w:cs="Times New Roman"/>
@@ -856,30 +808,16 @@
         </w:rPr>
         <w:t>of the fish or gam</w:t>
       </w:r>
-      <w:ins w:id="14" w:author="Microsoft Office User" w:date="2021-05-20T12:26:00Z">
-        <w:r>
-          <w:rPr>
-            <w:rFonts w:ascii="Times New Roman" w:eastAsia="Times New Roman" w:hAnsi="Times New Roman" w:cs="Times New Roman"/>
-            <w:bCs/>
-            <w:iCs/>
-            <w:sz w:val="24"/>
-            <w:szCs w:val="24"/>
-          </w:rPr>
-          <w:t>e</w:t>
-        </w:r>
-      </w:ins>
-      <w:del w:id="15" w:author="Microsoft Office User" w:date="2021-05-20T12:26:00Z">
-        <w:r>
-          <w:rPr>
-            <w:rFonts w:ascii="Times New Roman" w:eastAsia="Times New Roman" w:hAnsi="Times New Roman" w:cs="Times New Roman"/>
-            <w:bCs/>
-            <w:iCs/>
-            <w:sz w:val="24"/>
-            <w:szCs w:val="24"/>
-          </w:rPr>
-          <w:delText>a</w:delText>
-        </w:r>
-      </w:del>
+      <w:r>
+        <w:rPr>
+          <w:rFonts w:ascii="Times New Roman" w:eastAsia="Times New Roman" w:hAnsi="Times New Roman" w:cs="Times New Roman"/>
+          <w:bCs/>
+          <w:iCs/>
+          <w:sz w:val="24"/>
+          <w:szCs w:val="24"/>
+        </w:rPr>
+        <w:t>e</w:t>
+      </w:r>
       <w:r>
         <w:rPr>
           <w:rFonts w:ascii="Times New Roman" w:eastAsia="Times New Roman" w:hAnsi="Times New Roman" w:cs="Times New Roman"/>
@@ -930,18 +868,16 @@
         </w:rPr>
         <w:t>expression</w:t>
       </w:r>
-      <w:ins w:id="16" w:author="Microsoft Office User" w:date="2021-05-20T12:26:00Z">
-        <w:r>
-          <w:rPr>
-            <w:rFonts w:ascii="Times New Roman" w:eastAsia="Times New Roman" w:hAnsi="Times New Roman" w:cs="Times New Roman"/>
-            <w:bCs/>
-            <w:iCs/>
-            <w:sz w:val="24"/>
-            <w:szCs w:val="24"/>
-          </w:rPr>
-          <w:t>,</w:t>
-        </w:r>
-      </w:ins>
+      <w:r>
+        <w:rPr>
+          <w:rFonts w:ascii="Times New Roman" w:eastAsia="Times New Roman" w:hAnsi="Times New Roman" w:cs="Times New Roman"/>
+          <w:bCs/>
+          <w:iCs/>
+          <w:sz w:val="24"/>
+          <w:szCs w:val="24"/>
+        </w:rPr>
+        <w:t>,</w:t>
+      </w:r>
       <w:r>
         <w:rPr>
           <w:rFonts w:ascii="Times New Roman" w:eastAsia="Times New Roman" w:hAnsi="Times New Roman" w:cs="Times New Roman"/>
@@ -952,28 +888,6 @@
         </w:rPr>
         <w:t xml:space="preserve"> pressure is put on the</w:t>
       </w:r>
-      <w:del w:id="17" w:author="Microsoft Office User" w:date="2021-05-20T12:26:00Z">
-        <w:r>
-          <w:rPr>
-            <w:rFonts w:ascii="Times New Roman" w:eastAsia="Times New Roman" w:hAnsi="Times New Roman" w:cs="Times New Roman"/>
-            <w:bCs/>
-            <w:iCs/>
-            <w:sz w:val="24"/>
-            <w:szCs w:val="24"/>
-          </w:rPr>
-          <w:delText xml:space="preserve"> </w:delText>
-        </w:r>
-        <w:r>
-          <w:rPr>
-            <w:rFonts w:ascii="Times New Roman" w:eastAsia="Times New Roman" w:hAnsi="Times New Roman" w:cs="Times New Roman"/>
-            <w:bCs/>
-            <w:iCs/>
-            <w:sz w:val="24"/>
-            <w:szCs w:val="24"/>
-          </w:rPr>
-          <w:delText>the</w:delText>
-        </w:r>
-      </w:del>
       <w:r>
         <w:rPr>
           <w:rFonts w:ascii="Times New Roman" w:eastAsia="Times New Roman" w:hAnsi="Times New Roman" w:cs="Times New Roman"/>
@@ -994,30 +908,16 @@
         </w:rPr>
         <w:t xml:space="preserve">fish until eggs are excreted </w:t>
       </w:r>
-      <w:ins w:id="18" w:author="Microsoft Office User" w:date="2021-05-20T12:26:00Z">
-        <w:r>
-          <w:rPr>
-            <w:rFonts w:ascii="Times New Roman" w:eastAsia="Times New Roman" w:hAnsi="Times New Roman" w:cs="Times New Roman"/>
-            <w:bCs/>
-            <w:iCs/>
-            <w:sz w:val="24"/>
-            <w:szCs w:val="24"/>
-          </w:rPr>
-          <w:t>(</w:t>
-        </w:r>
-      </w:ins>
-      <w:ins w:id="19" w:author="Microsoft Office User" w:date="2021-05-20T12:27:00Z">
-        <w:r>
-          <w:rPr>
-            <w:rFonts w:ascii="Times New Roman" w:eastAsia="Times New Roman" w:hAnsi="Times New Roman" w:cs="Times New Roman"/>
-            <w:bCs/>
-            <w:iCs/>
-            <w:sz w:val="24"/>
-            <w:szCs w:val="24"/>
-          </w:rPr>
-          <w:t xml:space="preserve">in </w:t>
-        </w:r>
-      </w:ins>
+      <w:r>
+        <w:rPr>
+          <w:rFonts w:ascii="Times New Roman" w:eastAsia="Times New Roman" w:hAnsi="Times New Roman" w:cs="Times New Roman"/>
+          <w:bCs/>
+          <w:iCs/>
+          <w:sz w:val="24"/>
+          <w:szCs w:val="24"/>
+        </w:rPr>
+        <w:t xml:space="preserve">(in </w:t>
+      </w:r>
       <w:r>
         <w:rPr>
           <w:rFonts w:ascii="Times New Roman" w:eastAsia="Times New Roman" w:hAnsi="Times New Roman" w:cs="Times New Roman"/>
@@ -1028,58 +928,36 @@
         </w:rPr>
         <w:t>females</w:t>
       </w:r>
-      <w:ins w:id="20" w:author="Microsoft Office User" w:date="2021-05-20T12:26:00Z">
-        <w:r>
-          <w:rPr>
-            <w:rFonts w:ascii="Times New Roman" w:eastAsia="Times New Roman" w:hAnsi="Times New Roman" w:cs="Times New Roman"/>
-            <w:bCs/>
-            <w:iCs/>
-            <w:sz w:val="24"/>
-            <w:szCs w:val="24"/>
-          </w:rPr>
-          <w:t>)</w:t>
-        </w:r>
-      </w:ins>
-      <w:r>
-        <w:rPr>
-          <w:rFonts w:ascii="Times New Roman" w:eastAsia="Times New Roman" w:hAnsi="Times New Roman" w:cs="Times New Roman"/>
-          <w:bCs/>
-          <w:iCs/>
-          <w:sz w:val="24"/>
-          <w:szCs w:val="24"/>
-        </w:rPr>
-        <w:t xml:space="preserve"> or </w:t>
-      </w:r>
-      <w:commentRangeStart w:id="21"/>
-      <w:r>
-        <w:rPr>
-          <w:rFonts w:ascii="Times New Roman" w:eastAsia="Times New Roman" w:hAnsi="Times New Roman" w:cs="Times New Roman"/>
-          <w:bCs/>
-          <w:iCs/>
-          <w:sz w:val="24"/>
-          <w:szCs w:val="24"/>
-        </w:rPr>
-        <w:t xml:space="preserve">running milt </w:t>
-      </w:r>
-      <w:commentRangeEnd w:id="21"/>
-      <w:r>
-        <w:rPr>
-          <w:rStyle w:val="CommentReference"/>
-        </w:rPr>
-        <w:commentReference w:id="21"/>
-      </w:r>
-      <w:ins w:id="22" w:author="Microsoft Office User" w:date="2021-05-20T12:27:00Z">
-        <w:r>
-          <w:rPr>
-            <w:rFonts w:ascii="Times New Roman" w:eastAsia="Times New Roman" w:hAnsi="Times New Roman" w:cs="Times New Roman"/>
-            <w:bCs/>
-            <w:iCs/>
-            <w:sz w:val="24"/>
-            <w:szCs w:val="24"/>
-          </w:rPr>
-          <w:t>(</w:t>
-        </w:r>
-      </w:ins>
+      <w:r>
+        <w:rPr>
+          <w:rFonts w:ascii="Times New Roman" w:eastAsia="Times New Roman" w:hAnsi="Times New Roman" w:cs="Times New Roman"/>
+          <w:bCs/>
+          <w:iCs/>
+          <w:sz w:val="24"/>
+          <w:szCs w:val="24"/>
+        </w:rPr>
+        <w:t>)</w:t>
+      </w:r>
+      <w:r>
+        <w:rPr>
+          <w:rFonts w:ascii="Times New Roman" w:eastAsia="Times New Roman" w:hAnsi="Times New Roman" w:cs="Times New Roman"/>
+          <w:bCs/>
+          <w:iCs/>
+          <w:sz w:val="24"/>
+          <w:szCs w:val="24"/>
+        </w:rPr>
+        <w:t xml:space="preserve"> or running milt </w:t>
+      </w:r>
+      <w:r>
+        <w:rPr>
+          <w:rFonts w:ascii="Times New Roman" w:eastAsia="Times New Roman" w:hAnsi="Times New Roman" w:cs="Times New Roman"/>
+          <w:bCs/>
+          <w:iCs/>
+          <w:sz w:val="24"/>
+          <w:szCs w:val="24"/>
+        </w:rPr>
+        <w:t>(</w:t>
+      </w:r>
       <w:r>
         <w:rPr>
           <w:rFonts w:ascii="Times New Roman" w:eastAsia="Times New Roman" w:hAnsi="Times New Roman" w:cs="Times New Roman"/>
@@ -1090,18 +968,16 @@
         </w:rPr>
         <w:t>in males</w:t>
       </w:r>
-      <w:ins w:id="23" w:author="Microsoft Office User" w:date="2021-05-20T12:27:00Z">
-        <w:r>
-          <w:rPr>
-            <w:rFonts w:ascii="Times New Roman" w:eastAsia="Times New Roman" w:hAnsi="Times New Roman" w:cs="Times New Roman"/>
-            <w:bCs/>
-            <w:iCs/>
-            <w:sz w:val="24"/>
-            <w:szCs w:val="24"/>
-          </w:rPr>
-          <w:t>)</w:t>
-        </w:r>
-      </w:ins>
+      <w:r>
+        <w:rPr>
+          <w:rFonts w:ascii="Times New Roman" w:eastAsia="Times New Roman" w:hAnsi="Times New Roman" w:cs="Times New Roman"/>
+          <w:bCs/>
+          <w:iCs/>
+          <w:sz w:val="24"/>
+          <w:szCs w:val="24"/>
+        </w:rPr>
+        <w:t>)</w:t>
+      </w:r>
       <w:r>
         <w:rPr>
           <w:rFonts w:ascii="Times New Roman" w:eastAsia="Times New Roman" w:hAnsi="Times New Roman" w:cs="Times New Roman"/>
@@ -1415,55 +1291,16 @@
           <w:sz w:val="24"/>
           <w:szCs w:val="24"/>
         </w:rPr>
-        <w:t xml:space="preserve"> sampled adipose fin clips from 24 female and 24 </w:t>
-      </w:r>
-      <w:proofErr w:type="gramStart"/>
-      <w:r>
-        <w:rPr>
-          <w:rFonts w:ascii="Times New Roman" w:eastAsia="Times New Roman" w:hAnsi="Times New Roman" w:cs="Times New Roman"/>
-          <w:sz w:val="24"/>
-          <w:szCs w:val="24"/>
-        </w:rPr>
-        <w:t>male</w:t>
-      </w:r>
-      <w:proofErr w:type="gramEnd"/>
-      <w:r>
-        <w:rPr>
-          <w:rFonts w:ascii="Times New Roman" w:eastAsia="Times New Roman" w:hAnsi="Times New Roman" w:cs="Times New Roman"/>
-          <w:sz w:val="24"/>
-          <w:szCs w:val="24"/>
-        </w:rPr>
-        <w:t xml:space="preserve"> </w:t>
-      </w:r>
-      <w:commentRangeStart w:id="24"/>
-      <w:del w:id="25" w:author="Microsoft Office User" w:date="2021-05-20T12:30:00Z">
-        <w:r>
-          <w:rPr>
-            <w:rFonts w:ascii="Times New Roman" w:eastAsia="Times New Roman" w:hAnsi="Times New Roman" w:cs="Times New Roman"/>
-            <w:sz w:val="24"/>
-            <w:szCs w:val="24"/>
-          </w:rPr>
-          <w:delText xml:space="preserve">captive </w:delText>
-        </w:r>
-      </w:del>
-      <w:ins w:id="26" w:author="Microsoft Office User" w:date="2021-05-20T12:30:00Z">
-        <w:r>
-          <w:rPr>
-            <w:rFonts w:ascii="Times New Roman" w:eastAsia="Times New Roman" w:hAnsi="Times New Roman" w:cs="Times New Roman"/>
-            <w:sz w:val="24"/>
-            <w:szCs w:val="24"/>
-          </w:rPr>
-          <w:t>captive</w:t>
-        </w:r>
-        <w:r>
-          <w:rPr>
-            <w:rFonts w:ascii="Times New Roman" w:eastAsia="Times New Roman" w:hAnsi="Times New Roman" w:cs="Times New Roman"/>
-            <w:sz w:val="24"/>
-            <w:szCs w:val="24"/>
-          </w:rPr>
-          <w:t>-</w:t>
-        </w:r>
-      </w:ins>
+        <w:t xml:space="preserve"> sampled adipose fin clips from 24 female and 24 male </w:t>
+      </w:r>
+      <w:r>
+        <w:rPr>
+          <w:rFonts w:ascii="Times New Roman" w:eastAsia="Times New Roman" w:hAnsi="Times New Roman" w:cs="Times New Roman"/>
+          <w:sz w:val="24"/>
+          <w:szCs w:val="24"/>
+        </w:rPr>
+        <w:t>captive-</w:t>
+      </w:r>
       <w:r>
         <w:rPr>
           <w:rFonts w:ascii="Times New Roman" w:eastAsia="Times New Roman" w:hAnsi="Times New Roman" w:cs="Times New Roman"/>
@@ -1471,13 +1308,6 @@
           <w:szCs w:val="24"/>
         </w:rPr>
         <w:t xml:space="preserve">bred </w:t>
-      </w:r>
-      <w:commentRangeEnd w:id="24"/>
-      <w:r>
-        <w:rPr>
-          <w:rStyle w:val="CommentReference"/>
-        </w:rPr>
-        <w:commentReference w:id="24"/>
       </w:r>
       <w:r>
         <w:rPr>
@@ -1579,32 +1409,14 @@
         </w:rPr>
         <w:t>O rather than the</w:t>
       </w:r>
-      <w:ins w:id="27" w:author="Microsoft Office User" w:date="2021-05-20T12:31:00Z">
-        <w:r>
-          <w:rPr>
-            <w:rFonts w:ascii="Times New Roman" w:eastAsia="Times New Roman" w:hAnsi="Times New Roman" w:cs="Times New Roman"/>
-            <w:sz w:val="24"/>
-            <w:szCs w:val="24"/>
-          </w:rPr>
-          <w:t xml:space="preserve"> </w:t>
-        </w:r>
-        <w:commentRangeStart w:id="28"/>
-        <w:r>
-          <w:rPr>
-            <w:rFonts w:ascii="Times New Roman" w:eastAsia="Times New Roman" w:hAnsi="Times New Roman" w:cs="Times New Roman"/>
-            <w:sz w:val="24"/>
-            <w:szCs w:val="24"/>
-          </w:rPr>
-          <w:t>proprietary</w:t>
-        </w:r>
-        <w:commentRangeEnd w:id="28"/>
-        <w:r>
-          <w:rPr>
-            <w:rStyle w:val="CommentReference"/>
-          </w:rPr>
-          <w:commentReference w:id="28"/>
-        </w:r>
-      </w:ins>
+      <w:r>
+        <w:rPr>
+          <w:rFonts w:ascii="Times New Roman" w:eastAsia="Times New Roman" w:hAnsi="Times New Roman" w:cs="Times New Roman"/>
+          <w:sz w:val="24"/>
+          <w:szCs w:val="24"/>
+        </w:rPr>
+        <w:t xml:space="preserve"> proprietary</w:t>
+      </w:r>
       <w:r>
         <w:rPr>
           <w:rFonts w:ascii="Times New Roman" w:eastAsia="Times New Roman" w:hAnsi="Times New Roman" w:cs="Times New Roman"/>
@@ -2585,7 +2397,6 @@
         </w:rPr>
         <w:t xml:space="preserve">spread across the male and female genome assemblies, respectively. </w:t>
       </w:r>
-      <w:commentRangeStart w:id="29"/>
       <w:r>
         <w:rPr>
           <w:rFonts w:ascii="Times New Roman" w:eastAsia="Times New Roman" w:hAnsi="Times New Roman" w:cs="Times New Roman"/>
@@ -2602,12 +2413,13 @@
         </w:rPr>
         <w:t xml:space="preserve"> correspond to a Bonferroni corrected p-value </w:t>
       </w:r>
-      <w:commentRangeEnd w:id="29"/>
-      <w:r>
-        <w:rPr>
-          <w:rStyle w:val="CommentReference"/>
-        </w:rPr>
-        <w:commentReference w:id="29"/>
+      <w:r>
+        <w:rPr>
+          <w:rFonts w:ascii="Times New Roman" w:eastAsia="Times New Roman" w:hAnsi="Times New Roman" w:cs="Times New Roman"/>
+          <w:sz w:val="24"/>
+          <w:szCs w:val="24"/>
+        </w:rPr>
+        <w:t xml:space="preserve">cutoff </w:t>
       </w:r>
       <w:r>
         <w:rPr>
@@ -2965,14 +2777,103 @@
           <w:szCs w:val="24"/>
         </w:rPr>
       </w:pPr>
-      <w:commentRangeStart w:id="30"/>
-      <w:r>
-        <w:rPr>
-          <w:rFonts w:ascii="Times New Roman" w:eastAsia="Times New Roman" w:hAnsi="Times New Roman" w:cs="Times New Roman"/>
-          <w:sz w:val="24"/>
-          <w:szCs w:val="24"/>
-        </w:rPr>
-        <w:t>We</w:t>
+      <w:r>
+        <w:rPr>
+          <w:rFonts w:ascii="Times New Roman" w:eastAsia="Times New Roman" w:hAnsi="Times New Roman" w:cs="Times New Roman"/>
+          <w:sz w:val="24"/>
+          <w:szCs w:val="24"/>
+        </w:rPr>
+        <w:t xml:space="preserve">If sex determination in delta smelt were caused by chromosomal differences, </w:t>
+      </w:r>
+      <w:r>
+        <w:rPr>
+          <w:rFonts w:ascii="Times New Roman" w:eastAsia="Times New Roman" w:hAnsi="Times New Roman" w:cs="Times New Roman"/>
+          <w:sz w:val="24"/>
+          <w:szCs w:val="24"/>
+        </w:rPr>
+        <w:t xml:space="preserve">it would be expected that </w:t>
+      </w:r>
+      <w:r>
+        <w:rPr>
+          <w:rFonts w:ascii="Times New Roman" w:eastAsia="Times New Roman" w:hAnsi="Times New Roman" w:cs="Times New Roman"/>
+          <w:sz w:val="24"/>
+          <w:szCs w:val="24"/>
+        </w:rPr>
+        <w:t>the heterogametic sex</w:t>
+      </w:r>
+      <w:r>
+        <w:rPr>
+          <w:rFonts w:ascii="Times New Roman" w:eastAsia="Times New Roman" w:hAnsi="Times New Roman" w:cs="Times New Roman"/>
+          <w:sz w:val="24"/>
+          <w:szCs w:val="24"/>
+        </w:rPr>
+        <w:t xml:space="preserve"> (</w:t>
+      </w:r>
+      <w:proofErr w:type="gramStart"/>
+      <w:r>
+        <w:rPr>
+          <w:rFonts w:ascii="Times New Roman" w:eastAsia="Times New Roman" w:hAnsi="Times New Roman" w:cs="Times New Roman"/>
+          <w:sz w:val="24"/>
+          <w:szCs w:val="24"/>
+        </w:rPr>
+        <w:t>i.e.</w:t>
+      </w:r>
+      <w:proofErr w:type="gramEnd"/>
+      <w:r>
+        <w:rPr>
+          <w:rFonts w:ascii="Times New Roman" w:eastAsia="Times New Roman" w:hAnsi="Times New Roman" w:cs="Times New Roman"/>
+          <w:sz w:val="24"/>
+          <w:szCs w:val="24"/>
+        </w:rPr>
+        <w:t xml:space="preserve"> XY)</w:t>
+      </w:r>
+      <w:r>
+        <w:rPr>
+          <w:rFonts w:ascii="Times New Roman" w:eastAsia="Times New Roman" w:hAnsi="Times New Roman" w:cs="Times New Roman"/>
+          <w:sz w:val="24"/>
+          <w:szCs w:val="24"/>
+        </w:rPr>
+        <w:t xml:space="preserve"> would have </w:t>
+      </w:r>
+      <w:r>
+        <w:rPr>
+          <w:rFonts w:ascii="Times New Roman" w:eastAsia="Times New Roman" w:hAnsi="Times New Roman" w:cs="Times New Roman"/>
+          <w:sz w:val="24"/>
+          <w:szCs w:val="24"/>
+        </w:rPr>
+        <w:t xml:space="preserve">roughly </w:t>
+      </w:r>
+      <w:r>
+        <w:rPr>
+          <w:rFonts w:ascii="Times New Roman" w:eastAsia="Times New Roman" w:hAnsi="Times New Roman" w:cs="Times New Roman"/>
+          <w:sz w:val="24"/>
+          <w:szCs w:val="24"/>
+        </w:rPr>
+        <w:t xml:space="preserve">half the </w:t>
+      </w:r>
+      <w:r>
+        <w:rPr>
+          <w:rFonts w:ascii="Times New Roman" w:eastAsia="Times New Roman" w:hAnsi="Times New Roman" w:cs="Times New Roman"/>
+          <w:sz w:val="24"/>
+          <w:szCs w:val="24"/>
+        </w:rPr>
+        <w:t xml:space="preserve">sequencing </w:t>
+      </w:r>
+      <w:r>
+        <w:rPr>
+          <w:rFonts w:ascii="Times New Roman" w:eastAsia="Times New Roman" w:hAnsi="Times New Roman" w:cs="Times New Roman"/>
+          <w:sz w:val="24"/>
+          <w:szCs w:val="24"/>
+        </w:rPr>
+        <w:t xml:space="preserve">depth </w:t>
+      </w:r>
+      <w:r>
+        <w:rPr>
+          <w:rFonts w:ascii="Times New Roman" w:eastAsia="Times New Roman" w:hAnsi="Times New Roman" w:cs="Times New Roman"/>
+          <w:sz w:val="24"/>
+          <w:szCs w:val="24"/>
+        </w:rPr>
+        <w:t>of the homogametic sex (i.e. XX) at the large region that determines sex in the fish. Additionally, the heterogametic sex would be expected to have novel sequence content. To look for signs of sex specific sequencing depth differences, we</w:t>
       </w:r>
       <w:r>
         <w:rPr>
@@ -3030,13 +2931,6 @@
         </w:rPr>
         <w:t xml:space="preserve">. </w:t>
       </w:r>
-      <w:commentRangeEnd w:id="30"/>
-      <w:r>
-        <w:rPr>
-          <w:rStyle w:val="CommentReference"/>
-        </w:rPr>
-        <w:commentReference w:id="30"/>
-      </w:r>
       <w:r>
         <w:rPr>
           <w:rFonts w:ascii="Times New Roman" w:eastAsia="Times New Roman" w:hAnsi="Times New Roman" w:cs="Times New Roman"/>
@@ -3105,16 +2999,38 @@
         </w:rPr>
         <w:t xml:space="preserve">we threw out all locations where no male or female </w:t>
       </w:r>
-      <w:proofErr w:type="spellStart"/>
-      <w:r>
-        <w:rPr>
-          <w:rFonts w:ascii="Times New Roman" w:eastAsia="Times New Roman" w:hAnsi="Times New Roman" w:cs="Times New Roman"/>
-          <w:sz w:val="24"/>
-          <w:szCs w:val="24"/>
-        </w:rPr>
-        <w:t>RADseq</w:t>
-      </w:r>
-      <w:proofErr w:type="spellEnd"/>
+      <w:r>
+        <w:rPr>
+          <w:rFonts w:ascii="Times New Roman" w:eastAsia="Times New Roman" w:hAnsi="Times New Roman" w:cs="Times New Roman"/>
+          <w:sz w:val="24"/>
+          <w:szCs w:val="24"/>
+        </w:rPr>
+        <w:t>RAD</w:t>
+      </w:r>
+      <w:r>
+        <w:rPr>
+          <w:rFonts w:ascii="Times New Roman" w:eastAsia="Times New Roman" w:hAnsi="Times New Roman" w:cs="Times New Roman"/>
+          <w:sz w:val="24"/>
+          <w:szCs w:val="24"/>
+        </w:rPr>
+        <w:t xml:space="preserve"> </w:t>
+      </w:r>
+      <w:r>
+        <w:rPr>
+          <w:rFonts w:ascii="Times New Roman" w:eastAsia="Times New Roman" w:hAnsi="Times New Roman" w:cs="Times New Roman"/>
+          <w:sz w:val="24"/>
+          <w:szCs w:val="24"/>
+        </w:rPr>
+        <w:t>seq</w:t>
+      </w:r>
+      <w:r>
+        <w:rPr>
+          <w:rFonts w:ascii="Times New Roman" w:eastAsia="Times New Roman" w:hAnsi="Times New Roman" w:cs="Times New Roman"/>
+          <w:sz w:val="24"/>
+          <w:szCs w:val="24"/>
+        </w:rPr>
+        <w:t>uencing</w:t>
+      </w:r>
       <w:r>
         <w:rPr>
           <w:rFonts w:ascii="Times New Roman" w:eastAsia="Times New Roman" w:hAnsi="Times New Roman" w:cs="Times New Roman"/>
@@ -3417,31 +3333,23 @@
           <w:sz w:val="24"/>
           <w:szCs w:val="24"/>
         </w:rPr>
-        <w:t xml:space="preserve">In our k-mer analysis we sought to identify </w:t>
-      </w:r>
-      <w:commentRangeStart w:id="31"/>
-      <w:r>
-        <w:rPr>
-          <w:rFonts w:ascii="Times New Roman" w:eastAsia="Times New Roman" w:hAnsi="Times New Roman" w:cs="Times New Roman"/>
-          <w:sz w:val="24"/>
-          <w:szCs w:val="24"/>
-        </w:rPr>
-        <w:t xml:space="preserve">unique difference of sequence </w:t>
-      </w:r>
-      <w:commentRangeEnd w:id="31"/>
-      <w:r>
-        <w:rPr>
-          <w:rStyle w:val="CommentReference"/>
-        </w:rPr>
-        <w:commentReference w:id="31"/>
-      </w:r>
-      <w:r>
-        <w:rPr>
-          <w:rFonts w:ascii="Times New Roman" w:eastAsia="Times New Roman" w:hAnsi="Times New Roman" w:cs="Times New Roman"/>
-          <w:sz w:val="24"/>
-          <w:szCs w:val="24"/>
-        </w:rPr>
-        <w:t xml:space="preserve">content in males versus females. To do this, we used 10X Genomics linked-read data from one male and one female. First, we created a signature of all k-mers belonging to each sex with </w:t>
+        <w:t>In our k-mer analysis we sought to identify unique difference</w:t>
+      </w:r>
+      <w:r>
+        <w:rPr>
+          <w:rFonts w:ascii="Times New Roman" w:eastAsia="Times New Roman" w:hAnsi="Times New Roman" w:cs="Times New Roman"/>
+          <w:sz w:val="24"/>
+          <w:szCs w:val="24"/>
+        </w:rPr>
+        <w:t>s</w:t>
+      </w:r>
+      <w:r>
+        <w:rPr>
+          <w:rFonts w:ascii="Times New Roman" w:eastAsia="Times New Roman" w:hAnsi="Times New Roman" w:cs="Times New Roman"/>
+          <w:sz w:val="24"/>
+          <w:szCs w:val="24"/>
+        </w:rPr>
+        <w:t xml:space="preserve"> of sequence content in males versus females. To do this, we used 10X Genomics linked-read data from one male and one female. First, we created a signature of all k-mers belonging to each sex with </w:t>
       </w:r>
       <w:proofErr w:type="spellStart"/>
       <w:r>
@@ -3827,7 +3735,16 @@
           <w:sz w:val="24"/>
           <w:szCs w:val="24"/>
         </w:rPr>
-        <w:t xml:space="preserve"> compared the male contig abundance to the female contig abundance</w:t>
+        <w:t xml:space="preserve"> </w:t>
+      </w:r>
+      <w:r>
+        <w:rPr>
+          <w:rFonts w:ascii="Times New Roman" w:eastAsia="Times New Roman" w:hAnsi="Times New Roman" w:cs="Times New Roman"/>
+          <w:sz w:val="24"/>
+          <w:szCs w:val="24"/>
+        </w:rPr>
+        <w:lastRenderedPageBreak/>
+        <w:t>compared the male contig abundance to the female contig abundance</w:t>
       </w:r>
       <w:r>
         <w:rPr>
@@ -3975,16 +3892,7 @@
           <w:sz w:val="24"/>
           <w:szCs w:val="24"/>
         </w:rPr>
-        <w:t xml:space="preserve">In order to ensure the putative Y reads were indeed mapping to one location in the </w:t>
-      </w:r>
-      <w:r>
-        <w:rPr>
-          <w:rFonts w:ascii="Times New Roman" w:eastAsia="Times New Roman" w:hAnsi="Times New Roman" w:cs="Times New Roman"/>
-          <w:sz w:val="24"/>
-          <w:szCs w:val="24"/>
-        </w:rPr>
-        <w:lastRenderedPageBreak/>
-        <w:t xml:space="preserve">genome, we performed a stringent end-to-end alignment of </w:t>
+        <w:t xml:space="preserve">In order to ensure the putative Y reads were indeed mapping to one location in the genome, we performed a stringent end-to-end alignment of </w:t>
       </w:r>
       <w:r>
         <w:rPr>
@@ -4024,65 +3932,41 @@
           <w:sz w:val="24"/>
           <w:szCs w:val="24"/>
         </w:rPr>
-        <w:t xml:space="preserve">he </w:t>
-      </w:r>
-      <w:commentRangeStart w:id="32"/>
-      <w:r>
-        <w:rPr>
-          <w:rFonts w:ascii="Times New Roman" w:eastAsia="Times New Roman" w:hAnsi="Times New Roman" w:cs="Times New Roman"/>
-          <w:sz w:val="24"/>
-          <w:szCs w:val="24"/>
-        </w:rPr>
-        <w:t xml:space="preserve">RAD sequencing </w:t>
-      </w:r>
-      <w:commentRangeEnd w:id="32"/>
+        <w:t xml:space="preserve">he RAD sequencing data to the male reference genome using </w:t>
+      </w:r>
+      <w:proofErr w:type="spellStart"/>
+      <w:r>
+        <w:rPr>
+          <w:rFonts w:ascii="Times New Roman" w:eastAsia="Times New Roman" w:hAnsi="Times New Roman" w:cs="Times New Roman"/>
+          <w:sz w:val="24"/>
+          <w:szCs w:val="24"/>
+        </w:rPr>
+        <w:t>samtools</w:t>
+      </w:r>
+      <w:proofErr w:type="spellEnd"/>
+      <w:r>
+        <w:rPr>
+          <w:rFonts w:ascii="Times New Roman" w:eastAsia="Times New Roman" w:hAnsi="Times New Roman" w:cs="Times New Roman"/>
+          <w:sz w:val="24"/>
+          <w:szCs w:val="24"/>
+        </w:rPr>
+        <w:t xml:space="preserve"> </w:t>
+      </w:r>
+      <w:commentRangeStart w:id="2"/>
+      <w:r>
+        <w:rPr>
+          <w:rFonts w:ascii="Times New Roman" w:eastAsia="Times New Roman" w:hAnsi="Times New Roman" w:cs="Times New Roman"/>
+          <w:sz w:val="24"/>
+          <w:szCs w:val="24"/>
+        </w:rPr>
+        <w:t xml:space="preserve">&lt;CITE&gt;. </w:t>
+      </w:r>
+      <w:commentRangeEnd w:id="2"/>
       <w:r>
         <w:rPr>
           <w:rStyle w:val="CommentReference"/>
         </w:rPr>
-        <w:commentReference w:id="32"/>
-      </w:r>
-      <w:r>
-        <w:rPr>
-          <w:rFonts w:ascii="Times New Roman" w:eastAsia="Times New Roman" w:hAnsi="Times New Roman" w:cs="Times New Roman"/>
-          <w:sz w:val="24"/>
-          <w:szCs w:val="24"/>
-        </w:rPr>
-        <w:t xml:space="preserve">data to the male reference genome using </w:t>
-      </w:r>
-      <w:proofErr w:type="spellStart"/>
-      <w:r>
-        <w:rPr>
-          <w:rFonts w:ascii="Times New Roman" w:eastAsia="Times New Roman" w:hAnsi="Times New Roman" w:cs="Times New Roman"/>
-          <w:sz w:val="24"/>
-          <w:szCs w:val="24"/>
-        </w:rPr>
-        <w:t>samtools</w:t>
-      </w:r>
-      <w:proofErr w:type="spellEnd"/>
-      <w:r>
-        <w:rPr>
-          <w:rFonts w:ascii="Times New Roman" w:eastAsia="Times New Roman" w:hAnsi="Times New Roman" w:cs="Times New Roman"/>
-          <w:sz w:val="24"/>
-          <w:szCs w:val="24"/>
-        </w:rPr>
-        <w:t xml:space="preserve"> </w:t>
-      </w:r>
-      <w:commentRangeStart w:id="33"/>
-      <w:r>
-        <w:rPr>
-          <w:rFonts w:ascii="Times New Roman" w:eastAsia="Times New Roman" w:hAnsi="Times New Roman" w:cs="Times New Roman"/>
-          <w:sz w:val="24"/>
-          <w:szCs w:val="24"/>
-        </w:rPr>
-        <w:t xml:space="preserve">&lt;CITE&gt;. </w:t>
-      </w:r>
-      <w:commentRangeEnd w:id="33"/>
-      <w:r>
-        <w:rPr>
-          <w:rStyle w:val="CommentReference"/>
-        </w:rPr>
-        <w:commentReference w:id="33"/>
+        <w:commentReference w:id="2"/>
       </w:r>
       <w:r>
         <w:rPr>
@@ -4298,8 +4182,8 @@
         </w:rPr>
         <w:t xml:space="preserve"> </w:t>
       </w:r>
-      <w:commentRangeStart w:id="34"/>
-      <w:commentRangeStart w:id="35"/>
+      <w:commentRangeStart w:id="3"/>
+      <w:commentRangeStart w:id="4"/>
       <w:r>
         <w:rPr>
           <w:rFonts w:ascii="Times New Roman" w:eastAsia="Times New Roman" w:hAnsi="Times New Roman" w:cs="Times New Roman"/>
@@ -4316,19 +4200,19 @@
         </w:rPr>
         <w:t xml:space="preserve"> in its genome.</w:t>
       </w:r>
-      <w:commentRangeEnd w:id="34"/>
+      <w:commentRangeEnd w:id="3"/>
       <w:r>
         <w:rPr>
           <w:rStyle w:val="CommentReference"/>
         </w:rPr>
-        <w:commentReference w:id="34"/>
-      </w:r>
-      <w:commentRangeEnd w:id="35"/>
+        <w:commentReference w:id="3"/>
+      </w:r>
+      <w:commentRangeEnd w:id="4"/>
       <w:r>
         <w:rPr>
           <w:rStyle w:val="CommentReference"/>
         </w:rPr>
-        <w:commentReference w:id="35"/>
+        <w:commentReference w:id="4"/>
       </w:r>
       <w:r>
         <w:rPr>
@@ -4466,7 +4350,7 @@
       </w:r>
     </w:p>
   </w:comment>
-  <w:comment w:id="4" w:author="Microsoft Office User" w:date="2021-05-20T12:17:00Z" w:initials="MOU">
+  <w:comment w:id="2" w:author="Microsoft Office User" w:date="2021-05-20T12:40:00Z" w:initials="MOU">
     <w:p>
       <w:pPr>
         <w:pStyle w:val="CommentText"/>
@@ -4478,19 +4362,19 @@
         <w:annotationRef/>
       </w:r>
       <w:r>
-        <w:t xml:space="preserve">This is just flavor, just throwing it in there, totally unnecessary, I just think it makes it sound </w:t>
+        <w:t xml:space="preserve">This is actually the second time you mention </w:t>
       </w:r>
       <w:proofErr w:type="spellStart"/>
       <w:r>
-        <w:t>kinda</w:t>
+        <w:t>samtools</w:t>
       </w:r>
       <w:proofErr w:type="spellEnd"/>
       <w:r>
-        <w:t xml:space="preserve"> National Geographic and I’m feeling punchy today</w:t>
+        <w:t>, probably you want to cite them above instead (depth analysis methods).</w:t>
       </w:r>
     </w:p>
   </w:comment>
-  <w:comment w:id="8" w:author="Microsoft Office User" w:date="2021-05-20T12:18:00Z" w:initials="MOU">
+  <w:comment w:id="3" w:author="Shannon Erica Kendal Joslin" w:date="2021-05-10T11:34:00Z" w:initials="SEKJ">
     <w:p>
       <w:pPr>
         <w:pStyle w:val="CommentText"/>
@@ -4502,261 +4386,11 @@
         <w:annotationRef/>
       </w:r>
       <w:r>
-        <w:t xml:space="preserve">This makes it sound a bit like they’ve been observed in delta smelt, might be worth adding “observed in [nature] or [other teleost fishes] or you can just remove “have been observed” since </w:t>
-      </w:r>
-      <w:proofErr w:type="spellStart"/>
-      <w:r>
-        <w:t>imo</w:t>
-      </w:r>
-      <w:proofErr w:type="spellEnd"/>
-      <w:r>
-        <w:t xml:space="preserve"> this is textbook-level background knowledge if it’s just about the different kinds of sex determination that exist in nature</w:t>
+        <w:t>may change this to discussion section</w:t>
       </w:r>
     </w:p>
   </w:comment>
-  <w:comment w:id="9" w:author="Microsoft Office User" w:date="2021-05-20T12:21:00Z" w:initials="MOU">
-    <w:p>
-      <w:pPr>
-        <w:pStyle w:val="CommentText"/>
-      </w:pPr>
-      <w:r>
-        <w:rPr>
-          <w:rStyle w:val="CommentReference"/>
-        </w:rPr>
-        <w:annotationRef/>
-      </w:r>
-      <w:r>
-        <w:t>I think this might be redundant. Like, I know it’s kind of a conclusion, but it doesn’t REALLY build on the previous sentence. Maybe combining it with the next sentence: While clarifying the mechanism of sex determination in delta smelt will increase our biological knowledge, it will also allow us to identify/develop a diagnostic marker for the practical management of the species.” But again, it’s not bad as is!</w:t>
-      </w:r>
-    </w:p>
-  </w:comment>
-  <w:comment w:id="10" w:author="Microsoft Office User" w:date="2021-05-20T12:23:00Z" w:initials="MOU">
-    <w:p>
-      <w:pPr>
-        <w:pStyle w:val="CommentText"/>
-      </w:pPr>
-      <w:r>
-        <w:rPr>
-          <w:rStyle w:val="CommentReference"/>
-        </w:rPr>
-        <w:annotationRef/>
-      </w:r>
-      <w:r>
-        <w:t xml:space="preserve">Another edge case but I think this should be “by”? Because I think “expression” here </w:t>
-      </w:r>
-      <w:proofErr w:type="gramStart"/>
-      <w:r>
-        <w:t>means ”forceful</w:t>
-      </w:r>
-      <w:proofErr w:type="gramEnd"/>
-      <w:r>
-        <w:t xml:space="preserve"> expulsion from the body” right? Like, if instead of “expression” it was “milking” you would need “by” rather than “using”. </w:t>
-      </w:r>
-    </w:p>
-  </w:comment>
-  <w:comment w:id="21" w:author="Microsoft Office User" w:date="2021-05-20T12:26:00Z" w:initials="MOU">
-    <w:p>
-      <w:pPr>
-        <w:pStyle w:val="CommentText"/>
-      </w:pPr>
-      <w:r>
-        <w:rPr>
-          <w:rStyle w:val="CommentReference"/>
-        </w:rPr>
-        <w:annotationRef/>
-      </w:r>
-      <w:r>
-        <w:t xml:space="preserve">Is this seriously the fish word for </w:t>
-      </w:r>
-      <w:proofErr w:type="gramStart"/>
-      <w:r>
-        <w:t>semen</w:t>
-      </w:r>
-      <w:proofErr w:type="gramEnd"/>
-    </w:p>
-  </w:comment>
-  <w:comment w:id="24" w:author="Microsoft Office User" w:date="2021-05-20T12:30:00Z" w:initials="MOU">
-    <w:p>
-      <w:pPr>
-        <w:pStyle w:val="CommentText"/>
-      </w:pPr>
-      <w:r>
-        <w:rPr>
-          <w:rStyle w:val="CommentReference"/>
-        </w:rPr>
-        <w:annotationRef/>
-      </w:r>
-      <w:r>
-        <w:t>I like hyphenating things Mandi doesn’t like hyphenating. Probably you should go with whatever she thinks!</w:t>
-      </w:r>
-    </w:p>
-  </w:comment>
-  <w:comment w:id="28" w:author="Microsoft Office User" w:date="2021-05-20T12:31:00Z" w:initials="MOU">
-    <w:p>
-      <w:pPr>
-        <w:pStyle w:val="CommentText"/>
-      </w:pPr>
-      <w:r>
-        <w:rPr>
-          <w:rStyle w:val="CommentReference"/>
-        </w:rPr>
-        <w:annotationRef/>
-      </w:r>
-      <w:r>
-        <w:t xml:space="preserve">Adding this </w:t>
-      </w:r>
-      <w:proofErr w:type="spellStart"/>
-      <w:r>
-        <w:t>bc</w:t>
-      </w:r>
-      <w:proofErr w:type="spellEnd"/>
-      <w:r>
-        <w:t xml:space="preserve"> many reviewers, including the guy who looked over my USFWS report, asked about what “Buffer AE/ATL/etc.” were</w:t>
-      </w:r>
-    </w:p>
-  </w:comment>
-  <w:comment w:id="29" w:author="Microsoft Office User" w:date="2021-05-20T12:34:00Z" w:initials="MOU">
-    <w:p>
-      <w:pPr>
-        <w:pStyle w:val="CommentText"/>
-      </w:pPr>
-      <w:r>
-        <w:rPr>
-          <w:rStyle w:val="CommentReference"/>
-        </w:rPr>
-        <w:annotationRef/>
-      </w:r>
-      <w:r>
-        <w:t xml:space="preserve">It would probably help to explain what this means – p-value of what? What is the probability corresponding to? That it is a real locus? That it aligns to that spot on the genome? </w:t>
-      </w:r>
-      <w:proofErr w:type="gramStart"/>
-      <w:r>
-        <w:t>Oh</w:t>
-      </w:r>
-      <w:proofErr w:type="gramEnd"/>
-      <w:r>
-        <w:t xml:space="preserve"> is it just your GWAS cutoff, everything above that was discarded?</w:t>
-      </w:r>
-    </w:p>
-  </w:comment>
-  <w:comment w:id="30" w:author="Microsoft Office User" w:date="2021-05-20T12:35:00Z" w:initials="MOU">
-    <w:p>
-      <w:pPr>
-        <w:pStyle w:val="CommentText"/>
-      </w:pPr>
-      <w:r>
-        <w:rPr>
-          <w:rStyle w:val="CommentReference"/>
-        </w:rPr>
-        <w:annotationRef/>
-      </w:r>
-      <w:proofErr w:type="gramStart"/>
-      <w:r>
-        <w:t>Again</w:t>
-      </w:r>
-      <w:proofErr w:type="gramEnd"/>
-      <w:r>
-        <w:t xml:space="preserve"> it might be worth explaining the rationale here, just in a sentence or two. “Because a chromosome or locus that females had two copies </w:t>
-      </w:r>
-      <w:proofErr w:type="gramStart"/>
-      <w:r>
-        <w:t>of</w:t>
-      </w:r>
-      <w:proofErr w:type="gramEnd"/>
-      <w:r>
-        <w:t xml:space="preserve"> but males only had one, like the XY system would present as uneven sequencing depth between sexes…” just because it can be hard for folks to connect the dots otherwise.</w:t>
-      </w:r>
-    </w:p>
-  </w:comment>
-  <w:comment w:id="31" w:author="Microsoft Office User" w:date="2021-05-20T12:37:00Z" w:initials="MOU">
-    <w:p>
-      <w:pPr>
-        <w:pStyle w:val="CommentText"/>
-      </w:pPr>
-      <w:r>
-        <w:rPr>
-          <w:rStyle w:val="CommentReference"/>
-        </w:rPr>
-        <w:annotationRef/>
-      </w:r>
-      <w:r>
-        <w:t xml:space="preserve">Something here should be plural I think, or if </w:t>
-      </w:r>
-      <w:proofErr w:type="gramStart"/>
-      <w:r>
-        <w:t>not</w:t>
-      </w:r>
-      <w:proofErr w:type="gramEnd"/>
-      <w:r>
-        <w:t xml:space="preserve"> something should be in quotes</w:t>
-      </w:r>
-    </w:p>
-  </w:comment>
-  <w:comment w:id="32" w:author="Microsoft Office User" w:date="2021-05-20T12:41:00Z" w:initials="MOU">
-    <w:p>
-      <w:pPr>
-        <w:pStyle w:val="CommentText"/>
-      </w:pPr>
-      <w:r>
-        <w:rPr>
-          <w:rStyle w:val="CommentReference"/>
-        </w:rPr>
-        <w:annotationRef/>
-      </w:r>
-      <w:r>
-        <w:t>You use “</w:t>
-      </w:r>
-      <w:proofErr w:type="spellStart"/>
-      <w:r>
-        <w:t>RADseq</w:t>
-      </w:r>
-      <w:proofErr w:type="spellEnd"/>
-      <w:r>
-        <w:t>” and “RAD sequencing data” both – probably worth picking one and doing a find/replace at the end.</w:t>
-      </w:r>
-    </w:p>
-  </w:comment>
-  <w:comment w:id="33" w:author="Microsoft Office User" w:date="2021-05-20T12:40:00Z" w:initials="MOU">
-    <w:p>
-      <w:pPr>
-        <w:pStyle w:val="CommentText"/>
-      </w:pPr>
-      <w:r>
-        <w:rPr>
-          <w:rStyle w:val="CommentReference"/>
-        </w:rPr>
-        <w:annotationRef/>
-      </w:r>
-      <w:r>
-        <w:t xml:space="preserve">This is actually the second time you mention </w:t>
-      </w:r>
-      <w:proofErr w:type="spellStart"/>
-      <w:r>
-        <w:t>samtools</w:t>
-      </w:r>
-      <w:proofErr w:type="spellEnd"/>
-      <w:r>
-        <w:t>, probably you want to cite them above instead (depth analysis methods).</w:t>
-      </w:r>
-    </w:p>
-  </w:comment>
-  <w:comment w:id="34" w:author="Shannon Erica Kendal Joslin" w:date="2021-05-10T11:34:00Z" w:initials="SEKJ">
-    <w:p>
-      <w:pPr>
-        <w:pStyle w:val="CommentText"/>
-      </w:pPr>
-      <w:r>
-        <w:rPr>
-          <w:rStyle w:val="CommentReference"/>
-        </w:rPr>
-        <w:annotationRef/>
-      </w:r>
-      <w:r>
-        <w:t>may change this to discussion section</w:t>
-      </w:r>
-    </w:p>
-  </w:comment>
-  <w:comment w:id="35" w:author="Microsoft Office User" w:date="2021-05-20T12:38:00Z" w:initials="MOU">
+  <w:comment w:id="4" w:author="Microsoft Office User" w:date="2021-05-20T12:38:00Z" w:initials="MOU">
     <w:p>
       <w:pPr>
         <w:pStyle w:val="CommentText"/>
@@ -4779,17 +4413,6 @@
 <w15:commentsEx xmlns:wpc="http://schemas.microsoft.com/office/word/2010/wordprocessingCanvas" xmlns:cx="http://schemas.microsoft.com/office/drawing/2014/chartex" xmlns:cx1="http://schemas.microsoft.com/office/drawing/2015/9/8/chartex" xmlns:cx2="http://schemas.microsoft.com/office/drawing/2015/10/21/chartex" xmlns:cx3="http://schemas.microsoft.com/office/drawing/2016/5/9/chartex" xmlns:cx4="http://schemas.microsoft.com/office/drawing/2016/5/10/chartex" xmlns:cx5="http://schemas.microsoft.com/office/drawing/2016/5/11/chartex" xmlns:cx6="http://schemas.microsoft.com/office/drawing/2016/5/12/chartex" xmlns:cx7="http://schemas.microsoft.com/office/drawing/2016/5/13/chartex" xmlns:cx8="http://schemas.microsoft.com/office/drawing/2016/5/14/chartex" xmlns:mc="http://schemas.openxmlformats.org/markup-compatibility/2006" xmlns:aink="http://schemas.microsoft.com/office/drawing/2016/ink" xmlns:am3d="http://schemas.microsoft.com/office/drawing/2017/model3d" xmlns:o="urn:schemas-microsoft-com:office:office" xmlns:r="http://schemas.openxmlformats.org/officeDocument/2006/relationships" xmlns:m="http://schemas.openxmlformats.org/officeDocument/2006/math" xmlns:v="urn:schemas-microsoft-com:vml" xmlns:wp14="http://schemas.microsoft.com/office/word/2010/wordprocessingDrawing" xmlns:wp="http://schemas.openxmlformats.org/drawingml/2006/wordprocessingDrawing" xmlns:w10="urn:schemas-microsoft-com:office:word" xmlns:w="http://schemas.openxmlformats.org/wordprocessingml/2006/main" xmlns:w14="http://schemas.microsoft.com/office/word/2010/wordml" xmlns:w15="http://schemas.microsoft.com/office/word/2012/wordml" xmlns:w16cex="http://schemas.microsoft.com/office/word/2018/wordml/cex" xmlns:w16cid="http://schemas.microsoft.com/office/word/2016/wordml/cid" xmlns:w16="http://schemas.microsoft.com/office/word/2018/wordml" xmlns:w16se="http://schemas.microsoft.com/office/word/2015/wordml/symex" xmlns:wpg="http://schemas.microsoft.com/office/word/2010/wordprocessingGroup" xmlns:wpi="http://schemas.microsoft.com/office/word/2010/wordprocessingInk" xmlns:wne="http://schemas.microsoft.com/office/word/2006/wordml" xmlns:wps="http://schemas.microsoft.com/office/word/2010/wordprocessingShape" mc:Ignorable="w14 w15 w16se w16cid w16 w16cex wp14">
   <w15:commentEx w15:paraId="47B9D2C0" w15:done="0"/>
   <w15:commentEx w15:paraId="197BA2F4" w15:paraIdParent="47B9D2C0" w15:done="0"/>
-  <w15:commentEx w15:paraId="32DBF4D7" w15:done="0"/>
-  <w15:commentEx w15:paraId="5DDE4548" w15:done="0"/>
-  <w15:commentEx w15:paraId="50A73CC1" w15:done="0"/>
-  <w15:commentEx w15:paraId="639DC53E" w15:done="0"/>
-  <w15:commentEx w15:paraId="30636CD1" w15:done="0"/>
-  <w15:commentEx w15:paraId="27B37D54" w15:done="0"/>
-  <w15:commentEx w15:paraId="623D3DF9" w15:done="0"/>
-  <w15:commentEx w15:paraId="4D1F7DCD" w15:done="0"/>
-  <w15:commentEx w15:paraId="7B687746" w15:done="0"/>
-  <w15:commentEx w15:paraId="0A3D8C38" w15:done="0"/>
-  <w15:commentEx w15:paraId="51CE4E19" w15:done="0"/>
   <w15:commentEx w15:paraId="5735F732" w15:done="0"/>
   <w15:commentEx w15:paraId="0BFC282C" w15:done="0"/>
   <w15:commentEx w15:paraId="02F9217B" w15:paraIdParent="0BFC282C" w15:done="0"/>
@@ -4800,17 +4423,6 @@
 <w16cex:commentsExtensible xmlns:wpc="http://schemas.microsoft.com/office/word/2010/wordprocessingCanvas" xmlns:cx="http://schemas.microsoft.com/office/drawing/2014/chartex" xmlns:cx1="http://schemas.microsoft.com/office/drawing/2015/9/8/chartex" xmlns:cx2="http://schemas.microsoft.com/office/drawing/2015/10/21/chartex" xmlns:cx3="http://schemas.microsoft.com/office/drawing/2016/5/9/chartex" xmlns:cx4="http://schemas.microsoft.com/office/drawing/2016/5/10/chartex" xmlns:cx5="http://schemas.microsoft.com/office/drawing/2016/5/11/chartex" xmlns:cx6="http://schemas.microsoft.com/office/drawing/2016/5/12/chartex" xmlns:cx7="http://schemas.microsoft.com/office/drawing/2016/5/13/chartex" xmlns:cx8="http://schemas.microsoft.com/office/drawing/2016/5/14/chartex" xmlns:mc="http://schemas.openxmlformats.org/markup-compatibility/2006" xmlns:aink="http://schemas.microsoft.com/office/drawing/2016/ink" xmlns:am3d="http://schemas.microsoft.com/office/drawing/2017/model3d" xmlns:o="urn:schemas-microsoft-com:office:office" xmlns:r="http://schemas.openxmlformats.org/officeDocument/2006/relationships" xmlns:m="http://schemas.openxmlformats.org/officeDocument/2006/math" xmlns:v="urn:schemas-microsoft-com:vml" xmlns:wp14="http://schemas.microsoft.com/office/word/2010/wordprocessingDrawing" xmlns:wp="http://schemas.openxmlformats.org/drawingml/2006/wordprocessingDrawing" xmlns:w10="urn:schemas-microsoft-com:office:word" xmlns:w="http://schemas.openxmlformats.org/wordprocessingml/2006/main" xmlns:w14="http://schemas.microsoft.com/office/word/2010/wordml" xmlns:w15="http://schemas.microsoft.com/office/word/2012/wordml" xmlns:w16cex="http://schemas.microsoft.com/office/word/2018/wordml/cex" xmlns:w16cid="http://schemas.microsoft.com/office/word/2016/wordml/cid" xmlns:w16="http://schemas.microsoft.com/office/word/2018/wordml" xmlns:w16se="http://schemas.microsoft.com/office/word/2015/wordml/symex" xmlns:wpg="http://schemas.microsoft.com/office/word/2010/wordprocessingGroup" xmlns:wpi="http://schemas.microsoft.com/office/word/2010/wordprocessingInk" xmlns:wne="http://schemas.microsoft.com/office/word/2006/wordml" xmlns:wps="http://schemas.microsoft.com/office/word/2010/wordprocessingShape" mc:Ignorable="w14 w15 w16se w16cid w16 w16cex wp14">
   <w16cex:commentExtensible w16cex:durableId="2443E484" w16cex:dateUtc="2021-05-10T23:57:00Z"/>
   <w16cex:commentExtensible w16cex:durableId="2450D144" w16cex:dateUtc="2021-05-20T19:15:00Z"/>
-  <w16cex:commentExtensible w16cex:durableId="2450D1C2" w16cex:dateUtc="2021-05-20T19:17:00Z"/>
-  <w16cex:commentExtensible w16cex:durableId="2450D232" w16cex:dateUtc="2021-05-20T19:18:00Z"/>
-  <w16cex:commentExtensible w16cex:durableId="2450D2BB" w16cex:dateUtc="2021-05-20T19:21:00Z"/>
-  <w16cex:commentExtensible w16cex:durableId="2450D354" w16cex:dateUtc="2021-05-20T19:23:00Z"/>
-  <w16cex:commentExtensible w16cex:durableId="2450D402" w16cex:dateUtc="2021-05-20T19:26:00Z"/>
-  <w16cex:commentExtensible w16cex:durableId="2450D4F1" w16cex:dateUtc="2021-05-20T19:30:00Z"/>
-  <w16cex:commentExtensible w16cex:durableId="2450D529" w16cex:dateUtc="2021-05-20T19:31:00Z"/>
-  <w16cex:commentExtensible w16cex:durableId="2450D5BC" w16cex:dateUtc="2021-05-20T19:34:00Z"/>
-  <w16cex:commentExtensible w16cex:durableId="2450D624" w16cex:dateUtc="2021-05-20T19:35:00Z"/>
-  <w16cex:commentExtensible w16cex:durableId="2450D683" w16cex:dateUtc="2021-05-20T19:37:00Z"/>
-  <w16cex:commentExtensible w16cex:durableId="2450D778" w16cex:dateUtc="2021-05-20T19:41:00Z"/>
   <w16cex:commentExtensible w16cex:durableId="2450D74F" w16cex:dateUtc="2021-05-20T19:40:00Z"/>
   <w16cex:commentExtensible w16cex:durableId="244398D1" w16cex:dateUtc="2021-05-10T18:34:00Z"/>
   <w16cex:commentExtensible w16cex:durableId="2450D6E1" w16cex:dateUtc="2021-05-20T19:38:00Z"/>
@@ -4821,17 +4433,6 @@
 <w16cid:commentsIds xmlns:wpc="http://schemas.microsoft.com/office/word/2010/wordprocessingCanvas" xmlns:cx="http://schemas.microsoft.com/office/drawing/2014/chartex" xmlns:cx1="http://schemas.microsoft.com/office/drawing/2015/9/8/chartex" xmlns:cx2="http://schemas.microsoft.com/office/drawing/2015/10/21/chartex" xmlns:cx3="http://schemas.microsoft.com/office/drawing/2016/5/9/chartex" xmlns:cx4="http://schemas.microsoft.com/office/drawing/2016/5/10/chartex" xmlns:cx5="http://schemas.microsoft.com/office/drawing/2016/5/11/chartex" xmlns:cx6="http://schemas.microsoft.com/office/drawing/2016/5/12/chartex" xmlns:cx7="http://schemas.microsoft.com/office/drawing/2016/5/13/chartex" xmlns:cx8="http://schemas.microsoft.com/office/drawing/2016/5/14/chartex" xmlns:mc="http://schemas.openxmlformats.org/markup-compatibility/2006" xmlns:aink="http://schemas.microsoft.com/office/drawing/2016/ink" xmlns:am3d="http://schemas.microsoft.com/office/drawing/2017/model3d" xmlns:o="urn:schemas-microsoft-com:office:office" xmlns:r="http://schemas.openxmlformats.org/officeDocument/2006/relationships" xmlns:m="http://schemas.openxmlformats.org/officeDocument/2006/math" xmlns:v="urn:schemas-microsoft-com:vml" xmlns:wp14="http://schemas.microsoft.com/office/word/2010/wordprocessingDrawing" xmlns:wp="http://schemas.openxmlformats.org/drawingml/2006/wordprocessingDrawing" xmlns:w10="urn:schemas-microsoft-com:office:word" xmlns:w="http://schemas.openxmlformats.org/wordprocessingml/2006/main" xmlns:w14="http://schemas.microsoft.com/office/word/2010/wordml" xmlns:w15="http://schemas.microsoft.com/office/word/2012/wordml" xmlns:w16cex="http://schemas.microsoft.com/office/word/2018/wordml/cex" xmlns:w16cid="http://schemas.microsoft.com/office/word/2016/wordml/cid" xmlns:w16="http://schemas.microsoft.com/office/word/2018/wordml" xmlns:w16se="http://schemas.microsoft.com/office/word/2015/wordml/symex" xmlns:wpg="http://schemas.microsoft.com/office/word/2010/wordprocessingGroup" xmlns:wpi="http://schemas.microsoft.com/office/word/2010/wordprocessingInk" xmlns:wne="http://schemas.microsoft.com/office/word/2006/wordml" xmlns:wps="http://schemas.microsoft.com/office/word/2010/wordprocessingShape" mc:Ignorable="w14 w15 w16se w16cid w16 w16cex wp14">
   <w16cid:commentId w16cid:paraId="47B9D2C0" w16cid:durableId="2443E484"/>
   <w16cid:commentId w16cid:paraId="197BA2F4" w16cid:durableId="2450D144"/>
-  <w16cid:commentId w16cid:paraId="32DBF4D7" w16cid:durableId="2450D1C2"/>
-  <w16cid:commentId w16cid:paraId="5DDE4548" w16cid:durableId="2450D232"/>
-  <w16cid:commentId w16cid:paraId="50A73CC1" w16cid:durableId="2450D2BB"/>
-  <w16cid:commentId w16cid:paraId="639DC53E" w16cid:durableId="2450D354"/>
-  <w16cid:commentId w16cid:paraId="30636CD1" w16cid:durableId="2450D402"/>
-  <w16cid:commentId w16cid:paraId="27B37D54" w16cid:durableId="2450D4F1"/>
-  <w16cid:commentId w16cid:paraId="623D3DF9" w16cid:durableId="2450D529"/>
-  <w16cid:commentId w16cid:paraId="4D1F7DCD" w16cid:durableId="2450D5BC"/>
-  <w16cid:commentId w16cid:paraId="7B687746" w16cid:durableId="2450D624"/>
-  <w16cid:commentId w16cid:paraId="0A3D8C38" w16cid:durableId="2450D683"/>
-  <w16cid:commentId w16cid:paraId="51CE4E19" w16cid:durableId="2450D778"/>
   <w16cid:commentId w16cid:paraId="5735F732" w16cid:durableId="2450D74F"/>
   <w16cid:commentId w16cid:paraId="0BFC282C" w16cid:durableId="244398D1"/>
   <w16cid:commentId w16cid:paraId="02F9217B" w16cid:durableId="2450D6E1"/>
@@ -5257,7 +4858,6 @@
   <w:style w:type="character" w:default="1" w:styleId="DefaultParagraphFont">
     <w:name w:val="Default Paragraph Font"/>
     <w:uiPriority w:val="1"/>
-    <w:semiHidden/>
     <w:unhideWhenUsed/>
   </w:style>
   <w:style w:type="table" w:default="1" w:styleId="TableNormal">

</xml_diff>